<commit_message>
cosa k mayk no va fer
</commit_message>
<xml_diff>
--- a/IDI/Entrega.docx
+++ b/IDI/Entrega.docx
@@ -872,6 +872,7 @@
                                     <w:dataBinding w:prefixMappings="xmlns:ns0='http://schemas.openxmlformats.org/officeDocument/2006/extended-properties' " w:xpath="/ns0:Properties[1]/ns0:Company[1]" w:storeItemID="{6668398D-A668-4E3E-A5EB-62B293D839F1}"/>
                                     <w:text/>
                                   </w:sdtPr>
+                                  <w:sdtEndPr/>
                                   <w:sdtContent>
                                     <w:r>
                                       <w:rPr>
@@ -898,6 +899,7 @@
                                   <w:dataBinding w:prefixMappings="xmlns:ns0='http://purl.org/dc/elements/1.1/' xmlns:ns1='http://schemas.openxmlformats.org/package/2006/metadata/core-properties' " w:xpath="/ns1:coreProperties[1]/ns1:category[1]" w:storeItemID="{6C3C8BC8-F283-45AE-878A-BAB7291924A1}"/>
                                   <w:text/>
                                 </w:sdtPr>
+                                <w:sdtEndPr/>
                                 <w:sdtContent>
                                   <w:p>
                                     <w:pPr>
@@ -7785,8 +7787,6 @@
         </w:rPr>
         <w:t>Jordi Pardo Gutiérrez</w:t>
       </w:r>
-      <w:bookmarkStart w:id="13" w:name="_GoBack"/>
-      <w:bookmarkEnd w:id="13"/>
       <w:r>
         <w:rPr>
           <w:b/>
@@ -7831,14 +7831,14 @@
           <w:lang w:val="ca-ES"/>
         </w:rPr>
       </w:pPr>
-      <w:bookmarkStart w:id="14" w:name="_Toc26978141"/>
+      <w:bookmarkStart w:id="13" w:name="_Toc26978141"/>
       <w:r>
         <w:rPr>
           <w:lang w:val="ca-ES"/>
         </w:rPr>
         <w:t>Anàlisi d’Heurístiques : Taula</w:t>
       </w:r>
-      <w:bookmarkEnd w:id="14"/>
+      <w:bookmarkEnd w:id="13"/>
     </w:p>
     <w:tbl>
       <w:tblPr>
@@ -8705,7 +8705,7 @@
           <w:lang w:val="ca-ES"/>
         </w:rPr>
       </w:pPr>
-      <w:bookmarkStart w:id="15" w:name="_Toc26978142"/>
+      <w:bookmarkStart w:id="14" w:name="_Toc26978142"/>
       <w:r>
         <w:rPr>
           <w:lang w:val="ca-ES"/>
@@ -8713,7 +8713,7 @@
         <w:lastRenderedPageBreak/>
         <w:t>Anàlisi d’Heurístiques : Proposta de solucions</w:t>
       </w:r>
-      <w:bookmarkEnd w:id="15"/>
+      <w:bookmarkEnd w:id="14"/>
     </w:p>
     <w:p>
       <w:pPr>
@@ -8767,86 +8767,86 @@
       <w:pPr>
         <w:pStyle w:val="Ttulo1"/>
       </w:pPr>
-      <w:bookmarkStart w:id="16" w:name="_Toc26978143"/>
+      <w:bookmarkStart w:id="15" w:name="_Toc26978143"/>
       <w:r>
         <w:t>Introducción</w:t>
       </w:r>
+      <w:bookmarkEnd w:id="15"/>
+    </w:p>
+    <w:p>
+      <w:pPr>
+        <w:spacing w:after="0"/>
+        <w:rPr>
+          <w:b/>
+        </w:rPr>
+      </w:pPr>
+      <w:r>
+        <w:rPr>
+          <w:rStyle w:val="nfasisintenso"/>
+        </w:rPr>
+        <w:t>Género:</w:t>
+      </w:r>
+      <w:r>
+        <w:t xml:space="preserve"> </w:t>
+      </w:r>
+      <w:r>
+        <w:t>Puzzle</w:t>
+      </w:r>
+    </w:p>
+    <w:p>
+      <w:r>
+        <w:rPr>
+          <w:rStyle w:val="nfasisintenso"/>
+        </w:rPr>
+        <w:t>Otros aspectos necesarios:</w:t>
+      </w:r>
+      <w:r>
+        <w:t xml:space="preserve"> Lines es un juego de un jugador, que consiste en crear puntos dentro unas líneas con formas diferentes, estos puntos se expanden en todo el mapa, separándose en diferentes líneas en las intersecciones, i solo se paran si su camino se bloquea con otra línea en expansión. La línea que consiga una longitud máxima, será la ganadora.</w:t>
+      </w:r>
+    </w:p>
+    <w:p/>
+    <w:p>
+      <w:pPr>
+        <w:pStyle w:val="Ttulo1"/>
+      </w:pPr>
+      <w:bookmarkStart w:id="16" w:name="_Toc26978144"/>
+      <w:r>
+        <w:t>Descripción del perfil del jugador</w:t>
+      </w:r>
       <w:bookmarkEnd w:id="16"/>
-    </w:p>
-    <w:p>
-      <w:pPr>
-        <w:spacing w:after="0"/>
-        <w:rPr>
-          <w:b/>
-        </w:rPr>
-      </w:pPr>
-      <w:r>
-        <w:rPr>
-          <w:rStyle w:val="nfasisintenso"/>
-        </w:rPr>
-        <w:t>Género:</w:t>
-      </w:r>
       <w:r>
         <w:t xml:space="preserve"> </w:t>
       </w:r>
-      <w:r>
-        <w:t>Puzzle</w:t>
-      </w:r>
-    </w:p>
-    <w:p>
-      <w:r>
-        <w:rPr>
-          <w:rStyle w:val="nfasisintenso"/>
-        </w:rPr>
-        <w:t>Otros aspectos necesarios:</w:t>
-      </w:r>
-      <w:r>
-        <w:t xml:space="preserve"> Lines es un juego de un jugador, que consiste en crear puntos dentro unas líneas con formas diferentes, estos puntos se expanden en todo el mapa, separándose en diferentes líneas en las intersecciones, i solo se paran si su camino se bloquea con otra línea en expansión. La línea que consiga una longitud máxima, será la ganadora.</w:t>
-      </w:r>
-    </w:p>
-    <w:p/>
+    </w:p>
+    <w:p>
+      <w:r>
+        <w:t xml:space="preserve">- Edad en torno a 40 años. </w:t>
+      </w:r>
+    </w:p>
+    <w:p>
+      <w:r>
+        <w:t xml:space="preserve">- Sólo de manera muy esporádica (en torno a un par de veces al mes y durante no más de una hora), desde hace más o menos un año juega al Battlefield 1 (se lo instaló su hijo adolescente) </w:t>
+      </w:r>
+    </w:p>
+    <w:p>
+      <w:r>
+        <w:t xml:space="preserve">- Siempre juega en su ordenador personal en su casa. </w:t>
+      </w:r>
+    </w:p>
+    <w:p>
+      <w:r>
+        <w:t>- No tiene ninguna otra experiencia con otros videojuegos, pero sí una gran experiencia como usuario de aplicaciones informáticas de productividad relacionadas con su actividad profesional (CEO de una multinacional del sector del automóvil). Usa las aplicaciones en todos los dispositivos convencionales: PC, tablets, smartphone…</w:t>
+      </w:r>
+    </w:p>
     <w:p>
       <w:pPr>
         <w:pStyle w:val="Ttulo1"/>
       </w:pPr>
-      <w:bookmarkStart w:id="17" w:name="_Toc26978144"/>
-      <w:r>
-        <w:t>Descripción del perfil del jugador</w:t>
+      <w:bookmarkStart w:id="17" w:name="_Toc26978145"/>
+      <w:r>
+        <w:t>Tareas a inspeccionar</w:t>
       </w:r>
       <w:bookmarkEnd w:id="17"/>
-      <w:r>
-        <w:t xml:space="preserve"> </w:t>
-      </w:r>
-    </w:p>
-    <w:p>
-      <w:r>
-        <w:t xml:space="preserve">- Edad en torno a 40 años. </w:t>
-      </w:r>
-    </w:p>
-    <w:p>
-      <w:r>
-        <w:t xml:space="preserve">- Sólo de manera muy esporádica (en torno a un par de veces al mes y durante no más de una hora), desde hace más o menos un año juega al Battlefield 1 (se lo instaló su hijo adolescente) </w:t>
-      </w:r>
-    </w:p>
-    <w:p>
-      <w:r>
-        <w:t xml:space="preserve">- Siempre juega en su ordenador personal en su casa. </w:t>
-      </w:r>
-    </w:p>
-    <w:p>
-      <w:r>
-        <w:t>- No tiene ninguna otra experiencia con otros videojuegos, pero sí una gran experiencia como usuario de aplicaciones informáticas de productividad relacionadas con su actividad profesional (CEO de una multinacional del sector del automóvil). Usa las aplicaciones en todos los dispositivos convencionales: PC, tablets, smartphone…</w:t>
-      </w:r>
-    </w:p>
-    <w:p>
-      <w:pPr>
-        <w:pStyle w:val="Ttulo1"/>
-      </w:pPr>
-      <w:bookmarkStart w:id="18" w:name="_Toc26978145"/>
-      <w:r>
-        <w:t>Tareas a inspeccionar</w:t>
-      </w:r>
-      <w:bookmarkEnd w:id="18"/>
     </w:p>
     <w:p>
       <w:pPr>
@@ -8888,11 +8888,11 @@
       <w:pPr>
         <w:pStyle w:val="Ttulo1"/>
       </w:pPr>
-      <w:bookmarkStart w:id="19" w:name="_Toc26978146"/>
+      <w:bookmarkStart w:id="18" w:name="_Toc26978146"/>
       <w:r>
         <w:t>Lista de acciones para completar cada tarea</w:t>
       </w:r>
-      <w:bookmarkEnd w:id="19"/>
+      <w:bookmarkEnd w:id="18"/>
     </w:p>
     <w:p>
       <w:pPr>
@@ -9198,59 +9198,72 @@
       <w:pPr>
         <w:pStyle w:val="Ttulo1"/>
       </w:pPr>
-      <w:bookmarkStart w:id="20" w:name="_Toc26978147"/>
+      <w:bookmarkStart w:id="19" w:name="_Toc26978147"/>
       <w:r>
         <w:lastRenderedPageBreak/>
         <w:t>Descripción de los tres problemas encontrados</w:t>
       </w:r>
+      <w:bookmarkEnd w:id="19"/>
+    </w:p>
+    <w:p>
+      <w:r>
+        <w:t>Ganar el segundo nivel a la primera es una acción que depende mayoritariamente de la suerte del jugador, ya que en el tutorial solo se te pide hacer click, en el segundo nivel la mayoría de usuarios van a hacer click en un lugar aleatorio, sin pensar en cómo conseguir que su línea recorra la máxima distancia posible. Esto llevará a un porcentaje mayor de fracaso en este nivel, ya que no se ha explicado anteriormente con suficiente claridad cómo funciona la mecánica principal del videojuego.</w:t>
+      </w:r>
+    </w:p>
+    <w:p/>
+    <w:p>
+      <w:r>
+        <w:t>Buscar las estadísticas es un problema, el usuario normal esperaría que este tipo de datos estuvieran en la pantalla principal (por costumbre), pero en este caso las estadísticas están separadas por cada modo de juego, sin ningún tipo de indicación. Normalmente el usuario solo encontrara sus estadísticas de forma casual al hacer scroll a la izquierda.</w:t>
+      </w:r>
+    </w:p>
+    <w:p/>
+    <w:p>
+      <w:r>
+        <w:t>Activa “colorblind” mode resulta un problema por varios factores. Los menús, al no tener ningún distintivo, acaban mareando y confundiendo al jugador. Por otro lado, el botón para activar este modo está situado al final de la del menú lateral de opciones, siendo el más difícil de encontrar.</w:t>
+      </w:r>
+    </w:p>
+    <w:p>
+      <w:pPr>
+        <w:pStyle w:val="Ttulo1"/>
+      </w:pPr>
+      <w:bookmarkStart w:id="20" w:name="_Toc26978148"/>
+      <w:r>
+        <w:t>Propuestas de mejora para el videojuego</w:t>
+      </w:r>
       <w:bookmarkEnd w:id="20"/>
     </w:p>
     <w:p>
       <w:r>
-        <w:t>Ganar el segundo nivel a la primera es una acción que depende mayoritariamente de la suerte del jugador, ya que en el tutorial solo se te pide hacer click, en el segundo nivel la mayoría de usuarios van a hacer click en un lugar aleatorio, sin pensar en cómo conseguir que su línea recorra la máxima distancia posible. Esto llevará a un porcentaje mayor de fracaso en este nivel, ya que no se ha explicado anteriormente con suficiente claridad cómo funciona la mecánica principal del videojuego.</w:t>
+        <w:t>El primer problema se podría arreglar con un simple texto en la parte inferior, que explique al jugador que tiene que conseguir que su línea sea de mayor longitud que la del enemigo, esto se podría explicar con texto en el primer nivel (tutorial).</w:t>
       </w:r>
     </w:p>
     <w:p/>
     <w:p>
       <w:r>
-        <w:t>Buscar las estadísticas es un problema, el usuario normal esperaría que este tipo de datos estuvieran en la pantalla principal (por costumbre), pero en este caso las estadísticas están separadas por cada modo de juego, sin ningún tipo de indicación. Normalmente el usuario solo encontrara sus estadísticas de forma casual al hacer scroll a la izquierda.</w:t>
-      </w:r>
-    </w:p>
-    <w:p/>
-    <w:p>
-      <w:r>
-        <w:t>Activa “colorblind” mode resulta un problema por varios factores. Los menús, al no tener ningún distintivo, acaban mareando y confundiendo al jugador. Por otro lado, el botón para activar este modo está situado al final de la del menú lateral de opciones, siendo el más difícil de encontrar.</w:t>
-      </w:r>
-    </w:p>
-    <w:p>
-      <w:pPr>
-        <w:pStyle w:val="Ttulo1"/>
-      </w:pPr>
-      <w:bookmarkStart w:id="21" w:name="_Toc26978148"/>
-      <w:r>
-        <w:t>Propuestas de mejora para el videojuego</w:t>
-      </w:r>
+        <w:t>Para el segundo problema, siguiendo con la línea, se puede simplificar con un tutorial que enseñe los menús principales la primera vez que se inicia la aplicación, o con un icono flotante que avise al jugador que la pestaña con las estadísticas está a la izquierda</w:t>
+      </w:r>
+    </w:p>
+    <w:p>
+      <w:r>
+        <w:tab/>
+      </w:r>
+    </w:p>
+    <w:p>
+      <w:r>
+        <w:t xml:space="preserve">El tercer problema  </w:t>
+      </w:r>
+      <w:r>
+        <w:t>se podría solucionar ayudando al usuario a ubicarse mejor entre los distintos menús ya fuese remodelando la UI de estos o incluyendo algún elemento distintivo que clarificase donde se encuentra el us</w:t>
+      </w:r>
+      <w:bookmarkStart w:id="21" w:name="_GoBack"/>
       <w:bookmarkEnd w:id="21"/>
-    </w:p>
-    <w:p>
-      <w:r>
-        <w:t>El primer problema se podría arreglar con un simple texto en la parte inferior, que explique al jugador que tiene que conseguir que su línea sea de mayor longitud que la del enemigo, esto se podría explicar con texto en el primer nivel (tutorial).</w:t>
-      </w:r>
-    </w:p>
-    <w:p/>
-    <w:p>
-      <w:r>
-        <w:t>Para el segundo problema, siguiendo con la línea, se puede simplificar con un tutorial que enseñe los menús principales la primera vez que se inicia la aplicación, o con un icono flotante que avise al jugador que la pestaña con las estadísticas está a la izquierda</w:t>
-      </w:r>
-    </w:p>
-    <w:p>
-      <w:r>
-        <w:tab/>
-      </w:r>
-    </w:p>
-    <w:p>
-      <w:r>
-        <w:t xml:space="preserve">El tercer problema  </w:t>
+      <w:r>
+        <w:t>uario.</w:t>
+      </w:r>
+    </w:p>
+    <w:p>
+      <w:r>
+        <w:t>A su vez, sería bueno que fuese posible identificar los distintos elementos de un solo menú sin necesidad de pasar por encima suyo para iluminarlo.</w:t>
       </w:r>
     </w:p>
     <w:p/>
@@ -15286,6 +15299,7 @@
                                 <w:calendar w:val="gregorian"/>
                               </w:date>
                             </w:sdtPr>
+                            <w:sdtEndPr/>
                             <w:sdtContent>
                               <w:p>
                                 <w:pPr>
@@ -15570,7 +15584,7 @@
                               <w:sz w:val="28"/>
                               <w:szCs w:val="28"/>
                             </w:rPr>
-                            <w:t>23</w:t>
+                            <w:t>33</w:t>
                           </w:r>
                           <w:r>
                             <w:rPr>
@@ -15646,7 +15660,7 @@
                         <w:sz w:val="28"/>
                         <w:szCs w:val="28"/>
                       </w:rPr>
-                      <w:t>23</w:t>
+                      <w:t>33</w:t>
                     </w:r>
                     <w:r>
                       <w:rPr>
@@ -19306,6 +19320,7 @@
   <w:style w:type="character" w:default="1" w:styleId="Fuentedeprrafopredeter">
     <w:name w:val="Default Paragraph Font"/>
     <w:uiPriority w:val="1"/>
+    <w:semiHidden/>
     <w:unhideWhenUsed/>
   </w:style>
   <w:style w:type="table" w:default="1" w:styleId="Tablanormal">
@@ -20007,7 +20022,7 @@
 </file>
 
 <file path=customXml/itemProps2.xml><?xml version="1.0" encoding="utf-8"?>
-<ds:datastoreItem xmlns:ds="http://schemas.openxmlformats.org/officeDocument/2006/customXml" ds:itemID="{7DF96488-818D-4C5B-A253-D4455EA9DE67}">
+<ds:datastoreItem xmlns:ds="http://schemas.openxmlformats.org/officeDocument/2006/customXml" ds:itemID="{58B08249-A666-4AB5-8E7A-EEBC4C837FBD}">
   <ds:schemaRefs>
     <ds:schemaRef ds:uri="http://schemas.openxmlformats.org/officeDocument/2006/bibliography"/>
   </ds:schemaRefs>

</xml_diff>

<commit_message>
anexe + playtesting analisis bernat
</commit_message>
<xml_diff>
--- a/IDI/Entrega.docx
+++ b/IDI/Entrega.docx
@@ -2290,8 +2290,25 @@
       </w:r>
     </w:p>
     <w:p>
-      <w:r>
-        <w:t>Notas:</w:t>
+      <w:pPr>
+        <w:rPr>
+          <w:sz w:val="28"/>
+          <w:szCs w:val="28"/>
+        </w:rPr>
+      </w:pPr>
+      <w:r>
+        <w:rPr>
+          <w:sz w:val="24"/>
+          <w:szCs w:val="24"/>
+        </w:rPr>
+        <w:t>Preguntas Pre-Play</w:t>
+      </w:r>
+      <w:r>
+        <w:rPr>
+          <w:sz w:val="24"/>
+          <w:szCs w:val="24"/>
+        </w:rPr>
+        <w:t>:</w:t>
       </w:r>
     </w:p>
     <w:p>
@@ -2302,6 +2319,65 @@
           <w:rFonts w:asciiTheme="minorHAnsi" w:hAnsiTheme="minorHAnsi" w:cstheme="minorHAnsi"/>
         </w:rPr>
       </w:pPr>
+      <w:r>
+        <w:rPr>
+          <w:rFonts w:asciiTheme="minorHAnsi" w:hAnsiTheme="minorHAnsi" w:cstheme="minorHAnsi"/>
+          <w:b/>
+          <w:bCs/>
+          <w:color w:val="000000"/>
+          <w:sz w:val="22"/>
+          <w:szCs w:val="22"/>
+        </w:rPr>
+        <w:t xml:space="preserve">¿Te gustan los videojuegos como Civilization VI, </w:t>
+      </w:r>
+      <w:proofErr w:type="spellStart"/>
+      <w:r>
+        <w:rPr>
+          <w:rFonts w:asciiTheme="minorHAnsi" w:hAnsiTheme="minorHAnsi" w:cstheme="minorHAnsi"/>
+          <w:b/>
+          <w:bCs/>
+          <w:color w:val="000000"/>
+          <w:sz w:val="22"/>
+          <w:szCs w:val="22"/>
+        </w:rPr>
+        <w:t>Democracy</w:t>
+      </w:r>
+      <w:proofErr w:type="spellEnd"/>
+      <w:r>
+        <w:rPr>
+          <w:rFonts w:asciiTheme="minorHAnsi" w:hAnsiTheme="minorHAnsi" w:cstheme="minorHAnsi"/>
+          <w:b/>
+          <w:bCs/>
+          <w:color w:val="000000"/>
+          <w:sz w:val="22"/>
+          <w:szCs w:val="22"/>
+        </w:rPr>
+        <w:t xml:space="preserve"> 3 o </w:t>
+      </w:r>
+      <w:proofErr w:type="spellStart"/>
+      <w:r>
+        <w:rPr>
+          <w:rFonts w:asciiTheme="minorHAnsi" w:hAnsiTheme="minorHAnsi" w:cstheme="minorHAnsi"/>
+          <w:b/>
+          <w:bCs/>
+          <w:color w:val="000000"/>
+          <w:sz w:val="22"/>
+          <w:szCs w:val="22"/>
+        </w:rPr>
+        <w:t>Warhammer</w:t>
+      </w:r>
+      <w:proofErr w:type="spellEnd"/>
+      <w:r>
+        <w:rPr>
+          <w:rFonts w:asciiTheme="minorHAnsi" w:hAnsiTheme="minorHAnsi" w:cstheme="minorHAnsi"/>
+          <w:b/>
+          <w:bCs/>
+          <w:color w:val="000000"/>
+          <w:sz w:val="22"/>
+          <w:szCs w:val="22"/>
+        </w:rPr>
+        <w:t>?</w:t>
+      </w:r>
       <w:r>
         <w:rPr>
           <w:rFonts w:asciiTheme="minorHAnsi" w:hAnsiTheme="minorHAnsi" w:cstheme="minorHAnsi"/>
@@ -2309,7 +2385,7 @@
           <w:sz w:val="22"/>
           <w:szCs w:val="22"/>
         </w:rPr>
-        <w:t xml:space="preserve">¿Te gustan los videojuegos como </w:t>
+        <w:t xml:space="preserve"> Si</w:t>
       </w:r>
       <w:r>
         <w:rPr>
@@ -2318,7 +2394,7 @@
           <w:sz w:val="22"/>
           <w:szCs w:val="22"/>
         </w:rPr>
-        <w:t>Civilization VI</w:t>
+        <w:t>, aunque n</w:t>
       </w:r>
       <w:r>
         <w:rPr>
@@ -2327,9 +2403,28 @@
           <w:sz w:val="22"/>
           <w:szCs w:val="22"/>
         </w:rPr>
-        <w:t xml:space="preserve">, </w:t>
-      </w:r>
-      <w:proofErr w:type="spellStart"/>
+        <w:t>o suelo jugar.</w:t>
+      </w:r>
+    </w:p>
+    <w:p>
+      <w:pPr>
+        <w:pStyle w:val="NormalWeb"/>
+        <w:spacing w:before="0" w:beforeAutospacing="0" w:after="0" w:afterAutospacing="0"/>
+        <w:rPr>
+          <w:rFonts w:asciiTheme="minorHAnsi" w:hAnsiTheme="minorHAnsi" w:cstheme="minorHAnsi"/>
+        </w:rPr>
+      </w:pPr>
+      <w:r>
+        <w:rPr>
+          <w:rFonts w:asciiTheme="minorHAnsi" w:hAnsiTheme="minorHAnsi" w:cstheme="minorHAnsi"/>
+          <w:b/>
+          <w:bCs/>
+          <w:color w:val="000000"/>
+          <w:sz w:val="22"/>
+          <w:szCs w:val="22"/>
+        </w:rPr>
+        <w:t>¿Qué videojuegos sueles jugar?</w:t>
+      </w:r>
       <w:r>
         <w:rPr>
           <w:rFonts w:asciiTheme="minorHAnsi" w:hAnsiTheme="minorHAnsi" w:cstheme="minorHAnsi"/>
@@ -2337,9 +2432,9 @@
           <w:sz w:val="22"/>
           <w:szCs w:val="22"/>
         </w:rPr>
-        <w:t>Democracy</w:t>
-      </w:r>
-      <w:proofErr w:type="spellEnd"/>
+        <w:t xml:space="preserve"> Online tipo lol, </w:t>
+      </w:r>
+      <w:proofErr w:type="spellStart"/>
       <w:r>
         <w:rPr>
           <w:rFonts w:asciiTheme="minorHAnsi" w:hAnsiTheme="minorHAnsi" w:cstheme="minorHAnsi"/>
@@ -2347,9 +2442,9 @@
           <w:sz w:val="22"/>
           <w:szCs w:val="22"/>
         </w:rPr>
-        <w:t xml:space="preserve"> 3 o </w:t>
-      </w:r>
-      <w:proofErr w:type="spellStart"/>
+        <w:t>fornite</w:t>
+      </w:r>
+      <w:proofErr w:type="spellEnd"/>
       <w:r>
         <w:rPr>
           <w:rFonts w:asciiTheme="minorHAnsi" w:hAnsiTheme="minorHAnsi" w:cstheme="minorHAnsi"/>
@@ -2357,9 +2452,28 @@
           <w:sz w:val="22"/>
           <w:szCs w:val="22"/>
         </w:rPr>
-        <w:t>Warhammer</w:t>
-      </w:r>
-      <w:proofErr w:type="spellEnd"/>
+        <w:t xml:space="preserve"> y juegos frenéticos.</w:t>
+      </w:r>
+    </w:p>
+    <w:p>
+      <w:pPr>
+        <w:pStyle w:val="NormalWeb"/>
+        <w:spacing w:before="0" w:beforeAutospacing="0" w:after="0" w:afterAutospacing="0"/>
+        <w:rPr>
+          <w:rFonts w:asciiTheme="minorHAnsi" w:hAnsiTheme="minorHAnsi" w:cstheme="minorHAnsi"/>
+        </w:rPr>
+      </w:pPr>
+      <w:r>
+        <w:rPr>
+          <w:rFonts w:asciiTheme="minorHAnsi" w:hAnsiTheme="minorHAnsi" w:cstheme="minorHAnsi"/>
+          <w:b/>
+          <w:bCs/>
+          <w:color w:val="000000"/>
+          <w:sz w:val="22"/>
+          <w:szCs w:val="22"/>
+        </w:rPr>
+        <w:t>¿Qué es lo que más te gusta sobre estos videojuegos?</w:t>
+      </w:r>
       <w:r>
         <w:rPr>
           <w:rFonts w:asciiTheme="minorHAnsi" w:hAnsiTheme="minorHAnsi" w:cstheme="minorHAnsi"/>
@@ -2367,7 +2481,27 @@
           <w:sz w:val="22"/>
           <w:szCs w:val="22"/>
         </w:rPr>
-        <w:t>?</w:t>
+        <w:t xml:space="preserve"> Estar compitiendo contra otros.</w:t>
+      </w:r>
+    </w:p>
+    <w:p>
+      <w:pPr>
+        <w:pStyle w:val="NormalWeb"/>
+        <w:spacing w:before="0" w:beforeAutospacing="0" w:after="0" w:afterAutospacing="0"/>
+        <w:rPr>
+          <w:rFonts w:asciiTheme="minorHAnsi" w:hAnsiTheme="minorHAnsi" w:cstheme="minorHAnsi"/>
+        </w:rPr>
+      </w:pPr>
+      <w:r>
+        <w:rPr>
+          <w:rFonts w:asciiTheme="minorHAnsi" w:hAnsiTheme="minorHAnsi" w:cstheme="minorHAnsi"/>
+          <w:b/>
+          <w:bCs/>
+          <w:color w:val="000000"/>
+          <w:sz w:val="22"/>
+          <w:szCs w:val="22"/>
+        </w:rPr>
+        <w:t>¿Dónde sueles buscar nuevos videojuegos?</w:t>
       </w:r>
       <w:r>
         <w:rPr>
@@ -2376,17 +2510,8 @@
           <w:sz w:val="22"/>
           <w:szCs w:val="22"/>
         </w:rPr>
-        <w:t xml:space="preserve"> Si. Pero no suelo jugar.</w:t>
-      </w:r>
-    </w:p>
-    <w:p>
-      <w:pPr>
-        <w:pStyle w:val="NormalWeb"/>
-        <w:spacing w:before="0" w:beforeAutospacing="0" w:after="0" w:afterAutospacing="0"/>
-        <w:rPr>
-          <w:rFonts w:asciiTheme="minorHAnsi" w:hAnsiTheme="minorHAnsi" w:cstheme="minorHAnsi"/>
-        </w:rPr>
-      </w:pPr>
+        <w:t xml:space="preserve"> Viendo ofertas sobre juegos</w:t>
+      </w:r>
       <w:r>
         <w:rPr>
           <w:rFonts w:asciiTheme="minorHAnsi" w:hAnsiTheme="minorHAnsi" w:cstheme="minorHAnsi"/>
@@ -2394,7 +2519,7 @@
           <w:sz w:val="22"/>
           <w:szCs w:val="22"/>
         </w:rPr>
-        <w:t>¿Qué videojuegos sueles jugar?</w:t>
+        <w:t xml:space="preserve"> y,</w:t>
       </w:r>
       <w:r>
         <w:rPr>
@@ -2403,9 +2528,8 @@
           <w:sz w:val="22"/>
           <w:szCs w:val="22"/>
         </w:rPr>
-        <w:t xml:space="preserve"> Online tipo lol, </w:t>
-      </w:r>
-      <w:proofErr w:type="spellStart"/>
+        <w:t xml:space="preserve"> </w:t>
+      </w:r>
       <w:r>
         <w:rPr>
           <w:rFonts w:asciiTheme="minorHAnsi" w:hAnsiTheme="minorHAnsi" w:cstheme="minorHAnsi"/>
@@ -2413,9 +2537,8 @@
           <w:sz w:val="22"/>
           <w:szCs w:val="22"/>
         </w:rPr>
-        <w:t>fornite</w:t>
-      </w:r>
-      <w:proofErr w:type="spellEnd"/>
+        <w:t>s</w:t>
+      </w:r>
       <w:r>
         <w:rPr>
           <w:rFonts w:asciiTheme="minorHAnsi" w:hAnsiTheme="minorHAnsi" w:cstheme="minorHAnsi"/>
@@ -2423,17 +2546,8 @@
           <w:sz w:val="22"/>
           <w:szCs w:val="22"/>
         </w:rPr>
-        <w:t>.</w:t>
-      </w:r>
-    </w:p>
-    <w:p>
-      <w:pPr>
-        <w:pStyle w:val="NormalWeb"/>
-        <w:spacing w:before="0" w:beforeAutospacing="0" w:after="0" w:afterAutospacing="0"/>
-        <w:rPr>
-          <w:rFonts w:asciiTheme="minorHAnsi" w:hAnsiTheme="minorHAnsi" w:cstheme="minorHAnsi"/>
-        </w:rPr>
-      </w:pPr>
+        <w:t xml:space="preserve">i </w:t>
+      </w:r>
       <w:r>
         <w:rPr>
           <w:rFonts w:asciiTheme="minorHAnsi" w:hAnsiTheme="minorHAnsi" w:cstheme="minorHAnsi"/>
@@ -2441,7 +2555,7 @@
           <w:sz w:val="22"/>
           <w:szCs w:val="22"/>
         </w:rPr>
-        <w:t>¿Qué es lo que más te gusta sobre estos videojuegos?</w:t>
+        <w:t>m</w:t>
       </w:r>
       <w:r>
         <w:rPr>
@@ -2450,17 +2564,8 @@
           <w:sz w:val="22"/>
           <w:szCs w:val="22"/>
         </w:rPr>
-        <w:t xml:space="preserve"> Estar compitiendo contra otros.</w:t>
-      </w:r>
-    </w:p>
-    <w:p>
-      <w:pPr>
-        <w:pStyle w:val="NormalWeb"/>
-        <w:spacing w:before="0" w:beforeAutospacing="0" w:after="0" w:afterAutospacing="0"/>
-        <w:rPr>
-          <w:rFonts w:asciiTheme="minorHAnsi" w:hAnsiTheme="minorHAnsi" w:cstheme="minorHAnsi"/>
-        </w:rPr>
-      </w:pPr>
+        <w:t>e gusta la temática, investig</w:t>
+      </w:r>
       <w:r>
         <w:rPr>
           <w:rFonts w:asciiTheme="minorHAnsi" w:hAnsiTheme="minorHAnsi" w:cstheme="minorHAnsi"/>
@@ -2468,7 +2573,7 @@
           <w:sz w:val="22"/>
           <w:szCs w:val="22"/>
         </w:rPr>
-        <w:t>¿Dónde sueles buscar nuevos videojuegos?</w:t>
+        <w:t>o</w:t>
       </w:r>
       <w:r>
         <w:rPr>
@@ -2477,9 +2582,8 @@
           <w:sz w:val="22"/>
           <w:szCs w:val="22"/>
         </w:rPr>
-        <w:t xml:space="preserve"> Viendo ofertas sobre juegos. Si le </w:t>
-      </w:r>
-      <w:proofErr w:type="spellStart"/>
+        <w:t xml:space="preserve"> </w:t>
+      </w:r>
       <w:r>
         <w:rPr>
           <w:rFonts w:asciiTheme="minorHAnsi" w:hAnsiTheme="minorHAnsi" w:cstheme="minorHAnsi"/>
@@ -2487,9 +2591,8 @@
           <w:sz w:val="22"/>
           <w:szCs w:val="22"/>
         </w:rPr>
-        <w:t>guista</w:t>
-      </w:r>
-      <w:proofErr w:type="spellEnd"/>
+        <w:t>más</w:t>
+      </w:r>
       <w:r>
         <w:rPr>
           <w:rFonts w:asciiTheme="minorHAnsi" w:hAnsiTheme="minorHAnsi" w:cstheme="minorHAnsi"/>
@@ -2497,9 +2600,8 @@
           <w:sz w:val="22"/>
           <w:szCs w:val="22"/>
         </w:rPr>
-        <w:t xml:space="preserve"> la temática, investiga </w:t>
-      </w:r>
-      <w:proofErr w:type="spellStart"/>
+        <w:t>. También con el boca a boca</w:t>
+      </w:r>
       <w:r>
         <w:rPr>
           <w:rFonts w:asciiTheme="minorHAnsi" w:hAnsiTheme="minorHAnsi" w:cstheme="minorHAnsi"/>
@@ -2507,9 +2609,8 @@
           <w:sz w:val="22"/>
           <w:szCs w:val="22"/>
         </w:rPr>
-        <w:t>mas</w:t>
-      </w:r>
-      <w:proofErr w:type="spellEnd"/>
+        <w:t xml:space="preserve"> de amigos que me recomiendan juegos</w:t>
+      </w:r>
       <w:r>
         <w:rPr>
           <w:rFonts w:asciiTheme="minorHAnsi" w:hAnsiTheme="minorHAnsi" w:cstheme="minorHAnsi"/>
@@ -2517,9 +2618,8 @@
           <w:sz w:val="22"/>
           <w:szCs w:val="22"/>
         </w:rPr>
-        <w:t xml:space="preserve">. También con el boca a boca. Alguna </w:t>
-      </w:r>
-      <w:proofErr w:type="spellStart"/>
+        <w:t>.</w:t>
+      </w:r>
       <w:r>
         <w:rPr>
           <w:rFonts w:asciiTheme="minorHAnsi" w:hAnsiTheme="minorHAnsi" w:cstheme="minorHAnsi"/>
@@ -2527,9 +2627,8 @@
           <w:sz w:val="22"/>
           <w:szCs w:val="22"/>
         </w:rPr>
-        <w:t>pagina</w:t>
-      </w:r>
-      <w:proofErr w:type="spellEnd"/>
+        <w:t xml:space="preserve"> A parte, suelo mirar algún foro</w:t>
+      </w:r>
       <w:r>
         <w:rPr>
           <w:rFonts w:asciiTheme="minorHAnsi" w:hAnsiTheme="minorHAnsi" w:cstheme="minorHAnsi"/>
@@ -2537,24 +2636,29 @@
           <w:sz w:val="22"/>
           <w:szCs w:val="22"/>
         </w:rPr>
-        <w:t xml:space="preserve"> de noticias también.</w:t>
+        <w:t>.</w:t>
       </w:r>
     </w:p>
     <w:p>
       <w:pPr>
         <w:pStyle w:val="NormalWeb"/>
         <w:spacing w:before="0" w:beforeAutospacing="0" w:after="0" w:afterAutospacing="0"/>
-        <w:rPr>
-          <w:rFonts w:asciiTheme="minorHAnsi" w:hAnsiTheme="minorHAnsi" w:cstheme="minorHAnsi"/>
-        </w:rPr>
-      </w:pPr>
-      <w:r>
         <w:rPr>
           <w:rFonts w:asciiTheme="minorHAnsi" w:hAnsiTheme="minorHAnsi" w:cstheme="minorHAnsi"/>
           <w:color w:val="000000"/>
           <w:sz w:val="22"/>
           <w:szCs w:val="22"/>
         </w:rPr>
+      </w:pPr>
+      <w:r>
+        <w:rPr>
+          <w:rFonts w:asciiTheme="minorHAnsi" w:hAnsiTheme="minorHAnsi" w:cstheme="minorHAnsi"/>
+          <w:b/>
+          <w:bCs/>
+          <w:color w:val="000000"/>
+          <w:sz w:val="22"/>
+          <w:szCs w:val="22"/>
+        </w:rPr>
         <w:t>¿Cuál ha sido el último videojuego que has jugado?</w:t>
       </w:r>
       <w:r>
@@ -2567,80 +2671,6 @@
         <w:t xml:space="preserve"> Madden 2020.</w:t>
       </w:r>
     </w:p>
-    <w:p/>
-    <w:p>
-      <w:pPr>
-        <w:rPr>
-          <w:rFonts w:cstheme="minorHAnsi"/>
-        </w:rPr>
-      </w:pPr>
-      <w:r>
-        <w:rPr>
-          <w:rFonts w:cstheme="minorHAnsi"/>
-        </w:rPr>
-        <w:t>¿Puedes ir al apartado de noticias? (cuando lo haya hecho…)</w:t>
-      </w:r>
-      <w:r>
-        <w:rPr>
-          <w:rFonts w:cstheme="minorHAnsi"/>
-        </w:rPr>
-        <w:t xml:space="preserve"> </w:t>
-      </w:r>
-    </w:p>
-    <w:p>
-      <w:pPr>
-        <w:rPr>
-          <w:rFonts w:cstheme="minorHAnsi"/>
-        </w:rPr>
-      </w:pPr>
-      <w:r>
-        <w:rPr>
-          <w:rFonts w:cstheme="minorHAnsi"/>
-        </w:rPr>
-        <w:t>Invierte en baloncesto y construye un estadio. (cuando lo haya hecho…)</w:t>
-      </w:r>
-    </w:p>
-    <w:p>
-      <w:pPr>
-        <w:rPr>
-          <w:rFonts w:cstheme="minorHAnsi"/>
-        </w:rPr>
-      </w:pPr>
-      <w:r>
-        <w:rPr>
-          <w:rFonts w:cstheme="minorHAnsi"/>
-        </w:rPr>
-        <w:t>Ve al mapa. (cuando lo haya hecho…)</w:t>
-      </w:r>
-    </w:p>
-    <w:p>
-      <w:pPr>
-        <w:rPr>
-          <w:rFonts w:cstheme="minorHAnsi"/>
-        </w:rPr>
-      </w:pPr>
-      <w:r>
-        <w:rPr>
-          <w:rFonts w:cstheme="minorHAnsi"/>
-        </w:rPr>
-        <w:t>Aumenta el empleo de minusválidos. (cuando lo haya hecho…)</w:t>
-      </w:r>
-    </w:p>
-    <w:p/>
-    <w:p>
-      <w:r>
-        <w:t xml:space="preserve">El tutorial tarda demasiado. Lo va pasando. </w:t>
-      </w:r>
-      <w:proofErr w:type="spellStart"/>
-      <w:r>
-        <w:t>Atencion</w:t>
-      </w:r>
-      <w:proofErr w:type="spellEnd"/>
-      <w:r>
-        <w:t>.</w:t>
-      </w:r>
-    </w:p>
-    <w:p/>
     <w:p>
       <w:pPr>
         <w:pStyle w:val="NormalWeb"/>
@@ -2649,6 +2679,266 @@
           <w:rFonts w:asciiTheme="minorHAnsi" w:hAnsiTheme="minorHAnsi" w:cstheme="minorHAnsi"/>
         </w:rPr>
       </w:pPr>
+    </w:p>
+    <w:p>
+      <w:pPr>
+        <w:rPr>
+          <w:sz w:val="24"/>
+          <w:szCs w:val="24"/>
+        </w:rPr>
+      </w:pPr>
+      <w:r>
+        <w:rPr>
+          <w:sz w:val="24"/>
+          <w:szCs w:val="24"/>
+        </w:rPr>
+        <w:t>Información extraída del Play:</w:t>
+      </w:r>
+    </w:p>
+    <w:p>
+      <w:pPr>
+        <w:rPr>
+          <w:rFonts w:cstheme="minorHAnsi"/>
+          <w:b/>
+          <w:bCs/>
+        </w:rPr>
+      </w:pPr>
+      <w:r>
+        <w:rPr>
+          <w:rFonts w:cstheme="minorHAnsi"/>
+          <w:b/>
+          <w:bCs/>
+        </w:rPr>
+        <w:t xml:space="preserve">Primero de todo deberás leer el tutorial. </w:t>
+      </w:r>
+    </w:p>
+    <w:p>
+      <w:pPr>
+        <w:rPr>
+          <w:sz w:val="24"/>
+          <w:szCs w:val="24"/>
+        </w:rPr>
+      </w:pPr>
+      <w:r>
+        <w:rPr>
+          <w:sz w:val="24"/>
+          <w:szCs w:val="24"/>
+        </w:rPr>
+        <w:t>El tutorial dura aproximadamente 2 minutos. El jugador a los 30-40 segundos del tutorial, pierde notablemente la atención y empieza a pasar rápido el tutorial (dedicando 1 segundo en leer fragmentos de 3-4).</w:t>
+      </w:r>
+    </w:p>
+    <w:p>
+      <w:pPr>
+        <w:rPr>
+          <w:rFonts w:cstheme="minorHAnsi"/>
+          <w:b/>
+          <w:bCs/>
+        </w:rPr>
+      </w:pPr>
+      <w:r>
+        <w:rPr>
+          <w:rFonts w:cstheme="minorHAnsi"/>
+          <w:b/>
+          <w:bCs/>
+        </w:rPr>
+        <w:t>¿Puedes ir al apartado de noticia</w:t>
+      </w:r>
+      <w:r>
+        <w:rPr>
+          <w:rFonts w:cstheme="minorHAnsi"/>
+          <w:b/>
+          <w:bCs/>
+        </w:rPr>
+        <w:t>s?</w:t>
+      </w:r>
+    </w:p>
+    <w:p>
+      <w:pPr>
+        <w:rPr>
+          <w:rFonts w:cstheme="minorHAnsi"/>
+        </w:rPr>
+      </w:pPr>
+      <w:r>
+        <w:rPr>
+          <w:rFonts w:cstheme="minorHAnsi"/>
+        </w:rPr>
+        <w:t xml:space="preserve">El usuario confunde el icono de </w:t>
+      </w:r>
+      <w:r>
+        <w:rPr>
+          <w:rFonts w:cstheme="minorHAnsi"/>
+        </w:rPr>
+        <w:t>“ver mapa” con el de noticias. Ya que, por recuerdos anteriores a otros juegos, está acostumbrado a relacionar el mundo con noticias. Seguidamente, cuando ve el icono de “NEWS”, logra darse cuenta que realmente el apartado de noticias esta al otro lado y clica directamente.</w:t>
+      </w:r>
+    </w:p>
+    <w:p>
+      <w:pPr>
+        <w:rPr>
+          <w:rFonts w:cstheme="minorHAnsi"/>
+          <w:b/>
+          <w:bCs/>
+        </w:rPr>
+      </w:pPr>
+      <w:r>
+        <w:rPr>
+          <w:rFonts w:cstheme="minorHAnsi"/>
+          <w:b/>
+          <w:bCs/>
+        </w:rPr>
+        <w:t xml:space="preserve">Invierte en baloncesto y construye un estadio. </w:t>
+      </w:r>
+    </w:p>
+    <w:p>
+      <w:pPr>
+        <w:rPr>
+          <w:rFonts w:cstheme="minorHAnsi"/>
+        </w:rPr>
+      </w:pPr>
+      <w:r>
+        <w:rPr>
+          <w:rFonts w:cstheme="minorHAnsi"/>
+        </w:rPr>
+        <w:t xml:space="preserve">Logra encontrar el apartado de deportes </w:t>
+      </w:r>
+      <w:r>
+        <w:rPr>
+          <w:rFonts w:cstheme="minorHAnsi"/>
+        </w:rPr>
+        <w:t>fácilmente al igual que comprar un estadio. Aunque invertir en baloncesto le resulta complicado hasta el punto de abandonar la sección de deportes y buscar en otro lado. Al final vuelve al mismo apartado y descubre que las estrellas es la cantidad de dinero que le destinas a cada apartado. Entonces, las estrellas le resultan confusas y no relaciona estrella-inversión.</w:t>
+      </w:r>
+    </w:p>
+    <w:p>
+      <w:pPr>
+        <w:rPr>
+          <w:rFonts w:cstheme="minorHAnsi"/>
+          <w:b/>
+          <w:bCs/>
+        </w:rPr>
+      </w:pPr>
+      <w:r>
+        <w:rPr>
+          <w:rFonts w:cstheme="minorHAnsi"/>
+          <w:b/>
+          <w:bCs/>
+        </w:rPr>
+        <w:t xml:space="preserve">Ve al mapa. </w:t>
+      </w:r>
+    </w:p>
+    <w:p>
+      <w:pPr>
+        <w:rPr>
+          <w:rFonts w:cstheme="minorHAnsi"/>
+        </w:rPr>
+      </w:pPr>
+      <w:r>
+        <w:rPr>
+          <w:rFonts w:cstheme="minorHAnsi"/>
+        </w:rPr>
+        <w:t>Encuentra el mapa de forma rápida, ya que ya lo había visto con anterioridad intentando buscar las noticias.</w:t>
+      </w:r>
+    </w:p>
+    <w:p>
+      <w:pPr>
+        <w:rPr>
+          <w:rFonts w:cstheme="minorHAnsi"/>
+          <w:b/>
+          <w:bCs/>
+        </w:rPr>
+      </w:pPr>
+      <w:r>
+        <w:rPr>
+          <w:rFonts w:cstheme="minorHAnsi"/>
+          <w:b/>
+          <w:bCs/>
+        </w:rPr>
+        <w:t xml:space="preserve">Aumenta el empleo de minusválidos. </w:t>
+      </w:r>
+    </w:p>
+    <w:p>
+      <w:pPr>
+        <w:rPr>
+          <w:rFonts w:cstheme="minorHAnsi"/>
+        </w:rPr>
+      </w:pPr>
+      <w:r>
+        <w:rPr>
+          <w:rFonts w:cstheme="minorHAnsi"/>
+        </w:rPr>
+        <w:t>Encuentra el apartado de empleo al segundo intento. Divaga entre las secciones de gastos básicos y estado del ánimo. Se decide en gastos básicos y prueba a entrar a políticas sociales (no está ahí) así que retoma la búsqueda en gastos básicos hasta encontrar la sección de empleo. Ahí encuentra rápido la función de invertir y logra su objetivo.</w:t>
+      </w:r>
+    </w:p>
+    <w:p>
+      <w:pPr>
+        <w:rPr>
+          <w:sz w:val="24"/>
+          <w:szCs w:val="24"/>
+        </w:rPr>
+      </w:pPr>
+    </w:p>
+    <w:p>
+      <w:pPr>
+        <w:rPr>
+          <w:sz w:val="24"/>
+          <w:szCs w:val="24"/>
+        </w:rPr>
+      </w:pPr>
+    </w:p>
+    <w:p>
+      <w:pPr>
+        <w:rPr>
+          <w:sz w:val="28"/>
+          <w:szCs w:val="28"/>
+        </w:rPr>
+      </w:pPr>
+      <w:r>
+        <w:rPr>
+          <w:sz w:val="24"/>
+          <w:szCs w:val="24"/>
+        </w:rPr>
+        <w:lastRenderedPageBreak/>
+        <w:t xml:space="preserve">Preguntas </w:t>
+      </w:r>
+      <w:r>
+        <w:rPr>
+          <w:sz w:val="24"/>
+          <w:szCs w:val="24"/>
+        </w:rPr>
+        <w:t>Post</w:t>
+      </w:r>
+      <w:r>
+        <w:rPr>
+          <w:sz w:val="24"/>
+          <w:szCs w:val="24"/>
+        </w:rPr>
+        <w:t>-Play</w:t>
+      </w:r>
+      <w:r>
+        <w:rPr>
+          <w:sz w:val="24"/>
+          <w:szCs w:val="24"/>
+        </w:rPr>
+        <w:t>:</w:t>
+      </w:r>
+    </w:p>
+    <w:p>
+      <w:pPr>
+        <w:pStyle w:val="NormalWeb"/>
+        <w:spacing w:before="0" w:beforeAutospacing="0" w:after="0" w:afterAutospacing="0"/>
+        <w:rPr>
+          <w:rFonts w:asciiTheme="minorHAnsi" w:hAnsiTheme="minorHAnsi" w:cstheme="minorHAnsi"/>
+        </w:rPr>
+      </w:pPr>
+      <w:r>
+        <w:rPr>
+          <w:rFonts w:asciiTheme="minorHAnsi" w:hAnsiTheme="minorHAnsi" w:cstheme="minorHAnsi"/>
+          <w:b/>
+          <w:bCs/>
+          <w:color w:val="000000"/>
+          <w:sz w:val="22"/>
+          <w:szCs w:val="22"/>
+        </w:rPr>
+        <w:t>¿Cuál es el objetivo del videojuego</w:t>
+      </w:r>
       <w:r>
         <w:rPr>
           <w:rFonts w:asciiTheme="minorHAnsi" w:hAnsiTheme="minorHAnsi" w:cstheme="minorHAnsi"/>
@@ -2656,7 +2946,7 @@
           <w:sz w:val="22"/>
           <w:szCs w:val="22"/>
         </w:rPr>
-        <w:t>¿Cuál es el objetivo del videojuego?</w:t>
+        <w:t>?</w:t>
       </w:r>
       <w:r>
         <w:rPr>
@@ -2665,17 +2955,8 @@
           <w:sz w:val="22"/>
           <w:szCs w:val="22"/>
         </w:rPr>
-        <w:t xml:space="preserve"> Mejorar el nivel de vida del país. De bienestar. Crecer el país.</w:t>
-      </w:r>
-    </w:p>
-    <w:p>
-      <w:pPr>
-        <w:pStyle w:val="NormalWeb"/>
-        <w:spacing w:before="0" w:beforeAutospacing="0" w:after="0" w:afterAutospacing="0"/>
-        <w:rPr>
-          <w:rFonts w:asciiTheme="minorHAnsi" w:hAnsiTheme="minorHAnsi" w:cstheme="minorHAnsi"/>
-        </w:rPr>
-      </w:pPr>
+        <w:t xml:space="preserve"> Mejorar el nivel de vida del país</w:t>
+      </w:r>
       <w:r>
         <w:rPr>
           <w:rFonts w:asciiTheme="minorHAnsi" w:hAnsiTheme="minorHAnsi" w:cstheme="minorHAnsi"/>
@@ -2683,7 +2964,7 @@
           <w:sz w:val="22"/>
           <w:szCs w:val="22"/>
         </w:rPr>
-        <w:t>¿Cómo describirías el videojuego a alguien que nunca lo haya jugado?</w:t>
+        <w:t>,</w:t>
       </w:r>
       <w:r>
         <w:rPr>
@@ -2692,17 +2973,8 @@
           <w:sz w:val="22"/>
           <w:szCs w:val="22"/>
         </w:rPr>
-        <w:t xml:space="preserve"> Un juego de estrategia donde eres el presidente y tienes que cuidar a tus habitantes. </w:t>
-      </w:r>
-    </w:p>
-    <w:p>
-      <w:pPr>
-        <w:pStyle w:val="NormalWeb"/>
-        <w:spacing w:before="0" w:beforeAutospacing="0" w:after="0" w:afterAutospacing="0"/>
-        <w:rPr>
-          <w:rFonts w:asciiTheme="minorHAnsi" w:hAnsiTheme="minorHAnsi" w:cstheme="minorHAnsi"/>
-        </w:rPr>
-      </w:pPr>
+        <w:t xml:space="preserve"> bienestar</w:t>
+      </w:r>
       <w:r>
         <w:rPr>
           <w:rFonts w:asciiTheme="minorHAnsi" w:hAnsiTheme="minorHAnsi" w:cstheme="minorHAnsi"/>
@@ -2710,7 +2982,7 @@
           <w:sz w:val="22"/>
           <w:szCs w:val="22"/>
         </w:rPr>
-        <w:t>¿Qué es lo que menos te ha gustado?</w:t>
+        <w:t xml:space="preserve"> y</w:t>
       </w:r>
       <w:r>
         <w:rPr>
@@ -2719,9 +2991,8 @@
           <w:sz w:val="22"/>
           <w:szCs w:val="22"/>
         </w:rPr>
-        <w:t xml:space="preserve"> El tutorial te lo explica demasiado del </w:t>
-      </w:r>
-      <w:proofErr w:type="spellStart"/>
+        <w:t xml:space="preserve"> </w:t>
+      </w:r>
       <w:r>
         <w:rPr>
           <w:rFonts w:asciiTheme="minorHAnsi" w:hAnsiTheme="minorHAnsi" w:cstheme="minorHAnsi"/>
@@ -2729,9 +3000,8 @@
           <w:sz w:val="22"/>
           <w:szCs w:val="22"/>
         </w:rPr>
-        <w:t>tiron</w:t>
-      </w:r>
-      <w:proofErr w:type="spellEnd"/>
+        <w:t>hacer c</w:t>
+      </w:r>
       <w:r>
         <w:rPr>
           <w:rFonts w:asciiTheme="minorHAnsi" w:hAnsiTheme="minorHAnsi" w:cstheme="minorHAnsi"/>
@@ -2739,7 +3009,7 @@
           <w:sz w:val="22"/>
           <w:szCs w:val="22"/>
         </w:rPr>
-        <w:t>.</w:t>
+        <w:t>recer el país.</w:t>
       </w:r>
     </w:p>
     <w:p>
@@ -2750,6 +3020,17 @@
           <w:rFonts w:asciiTheme="minorHAnsi" w:hAnsiTheme="minorHAnsi" w:cstheme="minorHAnsi"/>
         </w:rPr>
       </w:pPr>
+      <w:r>
+        <w:rPr>
+          <w:rFonts w:asciiTheme="minorHAnsi" w:hAnsiTheme="minorHAnsi" w:cstheme="minorHAnsi"/>
+          <w:b/>
+          <w:bCs/>
+          <w:color w:val="000000"/>
+          <w:sz w:val="22"/>
+          <w:szCs w:val="22"/>
+        </w:rPr>
+        <w:t>¿Cómo describirías el videojuego a alguien que nunca lo haya jugado?</w:t>
+      </w:r>
       <w:r>
         <w:rPr>
           <w:rFonts w:asciiTheme="minorHAnsi" w:hAnsiTheme="minorHAnsi" w:cstheme="minorHAnsi"/>
@@ -2757,7 +3038,27 @@
           <w:sz w:val="22"/>
           <w:szCs w:val="22"/>
         </w:rPr>
-        <w:t>¿Hay algo que te haya producido cierta confusión?</w:t>
+        <w:t xml:space="preserve"> Un juego de estrategia donde eres el presidente y tienes que cuidar a tus habitantes. </w:t>
+      </w:r>
+    </w:p>
+    <w:p>
+      <w:pPr>
+        <w:pStyle w:val="NormalWeb"/>
+        <w:spacing w:before="0" w:beforeAutospacing="0" w:after="0" w:afterAutospacing="0"/>
+        <w:rPr>
+          <w:rFonts w:asciiTheme="minorHAnsi" w:hAnsiTheme="minorHAnsi" w:cstheme="minorHAnsi"/>
+        </w:rPr>
+      </w:pPr>
+      <w:r>
+        <w:rPr>
+          <w:rFonts w:asciiTheme="minorHAnsi" w:hAnsiTheme="minorHAnsi" w:cstheme="minorHAnsi"/>
+          <w:b/>
+          <w:bCs/>
+          <w:color w:val="000000"/>
+          <w:sz w:val="22"/>
+          <w:szCs w:val="22"/>
+        </w:rPr>
+        <w:t>¿Qué es lo que menos te ha gustado?</w:t>
       </w:r>
       <w:r>
         <w:rPr>
@@ -2766,9 +3067,8 @@
           <w:sz w:val="22"/>
           <w:szCs w:val="22"/>
         </w:rPr>
-        <w:t xml:space="preserve"> </w:t>
-      </w:r>
-      <w:proofErr w:type="spellStart"/>
+        <w:t xml:space="preserve"> El tutorial te lo explica demasiado del tir</w:t>
+      </w:r>
       <w:r>
         <w:rPr>
           <w:rFonts w:asciiTheme="minorHAnsi" w:hAnsiTheme="minorHAnsi" w:cstheme="minorHAnsi"/>
@@ -2776,9 +3076,8 @@
           <w:sz w:val="22"/>
           <w:szCs w:val="22"/>
         </w:rPr>
-        <w:t>Laforma</w:t>
-      </w:r>
-      <w:proofErr w:type="spellEnd"/>
+        <w:t>ó</w:t>
+      </w:r>
       <w:r>
         <w:rPr>
           <w:rFonts w:asciiTheme="minorHAnsi" w:hAnsiTheme="minorHAnsi" w:cstheme="minorHAnsi"/>
@@ -2786,7 +3085,7 @@
           <w:sz w:val="22"/>
           <w:szCs w:val="22"/>
         </w:rPr>
-        <w:t xml:space="preserve"> de invertir en estrellas. No sabia si estaba construyendo o invirtiendo</w:t>
+        <w:t>n.</w:t>
       </w:r>
     </w:p>
     <w:p>
@@ -2797,6 +3096,17 @@
           <w:rFonts w:asciiTheme="minorHAnsi" w:hAnsiTheme="minorHAnsi" w:cstheme="minorHAnsi"/>
         </w:rPr>
       </w:pPr>
+      <w:r>
+        <w:rPr>
+          <w:rFonts w:asciiTheme="minorHAnsi" w:hAnsiTheme="minorHAnsi" w:cstheme="minorHAnsi"/>
+          <w:b/>
+          <w:bCs/>
+          <w:color w:val="000000"/>
+          <w:sz w:val="22"/>
+          <w:szCs w:val="22"/>
+        </w:rPr>
+        <w:t>¿Hay algo que te haya producido cierta confusión?</w:t>
+      </w:r>
       <w:r>
         <w:rPr>
           <w:rFonts w:asciiTheme="minorHAnsi" w:hAnsiTheme="minorHAnsi" w:cstheme="minorHAnsi"/>
@@ -2804,7 +3114,7 @@
           <w:sz w:val="22"/>
           <w:szCs w:val="22"/>
         </w:rPr>
-        <w:t>Ahora que ya has terminado, ¿hay algo que te hubiera gustado saber antes de jugar?</w:t>
+        <w:t xml:space="preserve"> La</w:t>
       </w:r>
       <w:r>
         <w:rPr>
@@ -2813,10 +3123,46 @@
           <w:sz w:val="22"/>
           <w:szCs w:val="22"/>
         </w:rPr>
+        <w:t xml:space="preserve"> </w:t>
+      </w:r>
+      <w:r>
+        <w:rPr>
+          <w:rFonts w:asciiTheme="minorHAnsi" w:hAnsiTheme="minorHAnsi" w:cstheme="minorHAnsi"/>
+          <w:color w:val="000000"/>
+          <w:sz w:val="22"/>
+          <w:szCs w:val="22"/>
+        </w:rPr>
+        <w:t>forma de invertir en estrellas. No sabia si estaba construyendo o invirtiendo</w:t>
+      </w:r>
+    </w:p>
+    <w:p>
+      <w:pPr>
+        <w:pStyle w:val="NormalWeb"/>
+        <w:spacing w:before="0" w:beforeAutospacing="0" w:after="0" w:afterAutospacing="0"/>
+        <w:rPr>
+          <w:rFonts w:asciiTheme="minorHAnsi" w:hAnsiTheme="minorHAnsi" w:cstheme="minorHAnsi"/>
+        </w:rPr>
+      </w:pPr>
+      <w:r>
+        <w:rPr>
+          <w:rFonts w:asciiTheme="minorHAnsi" w:hAnsiTheme="minorHAnsi" w:cstheme="minorHAnsi"/>
+          <w:b/>
+          <w:bCs/>
+          <w:color w:val="000000"/>
+          <w:sz w:val="22"/>
+          <w:szCs w:val="22"/>
+        </w:rPr>
+        <w:t>Ahora que ya has terminado, ¿hay algo que te hubiera gustado saber antes de jugar?</w:t>
+      </w:r>
+      <w:r>
+        <w:rPr>
+          <w:rFonts w:asciiTheme="minorHAnsi" w:hAnsiTheme="minorHAnsi" w:cstheme="minorHAnsi"/>
+          <w:color w:val="000000"/>
+          <w:sz w:val="22"/>
+          <w:szCs w:val="22"/>
+        </w:rPr>
         <w:t xml:space="preserve"> Más guía sobre invertir. No sabia que estaba haciendo. La manera en que lo muestra. ¿Qué significan las estrellas?</w:t>
       </w:r>
-      <w:bookmarkStart w:id="0" w:name="_GoBack"/>
-      <w:bookmarkEnd w:id="0"/>
     </w:p>
     <w:p/>
     <w:p>
@@ -3260,8 +3606,825 @@
     </w:p>
     <w:p>
       <w:pPr>
-        <w:rPr>
-          <w:rFonts w:eastAsiaTheme="majorEastAsia" w:cstheme="minorHAnsi"/>
+        <w:keepNext/>
+      </w:pPr>
+      <w:r>
+        <w:rPr>
+          <w:rFonts w:cstheme="minorHAnsi"/>
+        </w:rPr>
+        <w:br/>
+      </w:r>
+      <w:r>
+        <w:rPr>
+          <w:rFonts w:cstheme="minorHAnsi"/>
+        </w:rPr>
+        <w:br/>
+      </w:r>
+      <w:r>
+        <w:rPr>
+          <w:rFonts w:cstheme="minorHAnsi"/>
+        </w:rPr>
+        <w:br/>
+      </w:r>
+      <w:r>
+        <w:rPr>
+          <w:rFonts w:cstheme="minorHAnsi"/>
+        </w:rPr>
+        <w:br/>
+      </w:r>
+      <w:r>
+        <w:rPr>
+          <w:rFonts w:cstheme="minorHAnsi"/>
+          <w:lang w:val="ca-ES"/>
+        </w:rPr>
+        <w:br w:type="page"/>
+      </w:r>
+      <w:r>
+        <w:rPr>
+          <w:rFonts w:cstheme="minorHAnsi"/>
+          <w:noProof/>
+          <w:lang w:val="ca-ES"/>
+        </w:rPr>
+        <w:lastRenderedPageBreak/>
+        <w:drawing>
+          <wp:inline distT="0" distB="0" distL="0" distR="0" wp14:anchorId="7EE33E9B" wp14:editId="2AFFA676">
+            <wp:extent cx="5390515" cy="2689860"/>
+            <wp:effectExtent l="0" t="0" r="635" b="0"/>
+            <wp:docPr id="6" name="Imagen 6"/>
+            <wp:cNvGraphicFramePr>
+              <a:graphicFrameLocks xmlns:a="http://schemas.openxmlformats.org/drawingml/2006/main" noChangeAspect="1"/>
+            </wp:cNvGraphicFramePr>
+            <a:graphic xmlns:a="http://schemas.openxmlformats.org/drawingml/2006/main">
+              <a:graphicData uri="http://schemas.openxmlformats.org/drawingml/2006/picture">
+                <pic:pic xmlns:pic="http://schemas.openxmlformats.org/drawingml/2006/picture">
+                  <pic:nvPicPr>
+                    <pic:cNvPr id="0" name="Picture 6"/>
+                    <pic:cNvPicPr>
+                      <a:picLocks noChangeAspect="1" noChangeArrowheads="1"/>
+                    </pic:cNvPicPr>
+                  </pic:nvPicPr>
+                  <pic:blipFill>
+                    <a:blip r:embed="rId9" cstate="print">
+                      <a:extLst>
+                        <a:ext uri="{28A0092B-C50C-407E-A947-70E740481C1C}">
+                          <a14:useLocalDpi xmlns:a14="http://schemas.microsoft.com/office/drawing/2010/main" val="0"/>
+                        </a:ext>
+                      </a:extLst>
+                    </a:blip>
+                    <a:srcRect/>
+                    <a:stretch>
+                      <a:fillRect/>
+                    </a:stretch>
+                  </pic:blipFill>
+                  <pic:spPr bwMode="auto">
+                    <a:xfrm>
+                      <a:off x="0" y="0"/>
+                      <a:ext cx="5390515" cy="2689860"/>
+                    </a:xfrm>
+                    <a:prstGeom prst="rect">
+                      <a:avLst/>
+                    </a:prstGeom>
+                    <a:noFill/>
+                    <a:ln>
+                      <a:noFill/>
+                    </a:ln>
+                  </pic:spPr>
+                </pic:pic>
+              </a:graphicData>
+            </a:graphic>
+          </wp:inline>
+        </w:drawing>
+      </w:r>
+    </w:p>
+    <w:p>
+      <w:pPr>
+        <w:pStyle w:val="Descripcin"/>
+      </w:pPr>
+      <w:r>
+        <w:t xml:space="preserve">Ilustración </w:t>
+      </w:r>
+      <w:r>
+        <w:fldChar w:fldCharType="begin"/>
+      </w:r>
+      <w:r>
+        <w:instrText xml:space="preserve"> SEQ Ilustración \* ARABIC </w:instrText>
+      </w:r>
+      <w:r>
+        <w:fldChar w:fldCharType="separate"/>
+      </w:r>
+      <w:r>
+        <w:rPr>
+          <w:noProof/>
+        </w:rPr>
+        <w:t>1</w:t>
+      </w:r>
+      <w:r>
+        <w:fldChar w:fldCharType="end"/>
+      </w:r>
+    </w:p>
+    <w:p>
+      <w:pPr>
+        <w:keepNext/>
+      </w:pPr>
+      <w:r>
+        <w:rPr>
+          <w:rFonts w:cstheme="minorHAnsi"/>
+          <w:noProof/>
+          <w:lang w:val="ca-ES"/>
+        </w:rPr>
+        <w:drawing>
+          <wp:inline distT="0" distB="0" distL="0" distR="0" wp14:anchorId="4C7B5010" wp14:editId="06B564DB">
+            <wp:extent cx="5390515" cy="2689860"/>
+            <wp:effectExtent l="0" t="0" r="635" b="0"/>
+            <wp:docPr id="7" name="Imagen 7"/>
+            <wp:cNvGraphicFramePr>
+              <a:graphicFrameLocks xmlns:a="http://schemas.openxmlformats.org/drawingml/2006/main" noChangeAspect="1"/>
+            </wp:cNvGraphicFramePr>
+            <a:graphic xmlns:a="http://schemas.openxmlformats.org/drawingml/2006/main">
+              <a:graphicData uri="http://schemas.openxmlformats.org/drawingml/2006/picture">
+                <pic:pic xmlns:pic="http://schemas.openxmlformats.org/drawingml/2006/picture">
+                  <pic:nvPicPr>
+                    <pic:cNvPr id="0" name="Picture 7"/>
+                    <pic:cNvPicPr>
+                      <a:picLocks noChangeAspect="1" noChangeArrowheads="1"/>
+                    </pic:cNvPicPr>
+                  </pic:nvPicPr>
+                  <pic:blipFill>
+                    <a:blip r:embed="rId10" cstate="print">
+                      <a:extLst>
+                        <a:ext uri="{28A0092B-C50C-407E-A947-70E740481C1C}">
+                          <a14:useLocalDpi xmlns:a14="http://schemas.microsoft.com/office/drawing/2010/main" val="0"/>
+                        </a:ext>
+                      </a:extLst>
+                    </a:blip>
+                    <a:srcRect/>
+                    <a:stretch>
+                      <a:fillRect/>
+                    </a:stretch>
+                  </pic:blipFill>
+                  <pic:spPr bwMode="auto">
+                    <a:xfrm>
+                      <a:off x="0" y="0"/>
+                      <a:ext cx="5390515" cy="2689860"/>
+                    </a:xfrm>
+                    <a:prstGeom prst="rect">
+                      <a:avLst/>
+                    </a:prstGeom>
+                    <a:noFill/>
+                    <a:ln>
+                      <a:noFill/>
+                    </a:ln>
+                  </pic:spPr>
+                </pic:pic>
+              </a:graphicData>
+            </a:graphic>
+          </wp:inline>
+        </w:drawing>
+      </w:r>
+    </w:p>
+    <w:p>
+      <w:pPr>
+        <w:pStyle w:val="Descripcin"/>
+      </w:pPr>
+      <w:r>
+        <w:t xml:space="preserve">Ilustración </w:t>
+      </w:r>
+      <w:r>
+        <w:fldChar w:fldCharType="begin"/>
+      </w:r>
+      <w:r>
+        <w:instrText xml:space="preserve"> SEQ Ilustración \* ARABIC </w:instrText>
+      </w:r>
+      <w:r>
+        <w:fldChar w:fldCharType="separate"/>
+      </w:r>
+      <w:r>
+        <w:rPr>
+          <w:noProof/>
+        </w:rPr>
+        <w:t>2</w:t>
+      </w:r>
+      <w:r>
+        <w:fldChar w:fldCharType="end"/>
+      </w:r>
+    </w:p>
+    <w:p>
+      <w:pPr>
+        <w:keepNext/>
+      </w:pPr>
+      <w:r>
+        <w:rPr>
+          <w:rFonts w:cstheme="minorHAnsi"/>
+          <w:noProof/>
+          <w:lang w:val="ca-ES"/>
+        </w:rPr>
+        <w:lastRenderedPageBreak/>
+        <w:drawing>
+          <wp:inline distT="0" distB="0" distL="0" distR="0" wp14:anchorId="7E065300" wp14:editId="629436E4">
+            <wp:extent cx="5390515" cy="2689860"/>
+            <wp:effectExtent l="0" t="0" r="635" b="0"/>
+            <wp:docPr id="9" name="Imagen 9"/>
+            <wp:cNvGraphicFramePr>
+              <a:graphicFrameLocks xmlns:a="http://schemas.openxmlformats.org/drawingml/2006/main" noChangeAspect="1"/>
+            </wp:cNvGraphicFramePr>
+            <a:graphic xmlns:a="http://schemas.openxmlformats.org/drawingml/2006/main">
+              <a:graphicData uri="http://schemas.openxmlformats.org/drawingml/2006/picture">
+                <pic:pic xmlns:pic="http://schemas.openxmlformats.org/drawingml/2006/picture">
+                  <pic:nvPicPr>
+                    <pic:cNvPr id="0" name="Picture 9"/>
+                    <pic:cNvPicPr>
+                      <a:picLocks noChangeAspect="1" noChangeArrowheads="1"/>
+                    </pic:cNvPicPr>
+                  </pic:nvPicPr>
+                  <pic:blipFill>
+                    <a:blip r:embed="rId11" cstate="print">
+                      <a:extLst>
+                        <a:ext uri="{28A0092B-C50C-407E-A947-70E740481C1C}">
+                          <a14:useLocalDpi xmlns:a14="http://schemas.microsoft.com/office/drawing/2010/main" val="0"/>
+                        </a:ext>
+                      </a:extLst>
+                    </a:blip>
+                    <a:srcRect/>
+                    <a:stretch>
+                      <a:fillRect/>
+                    </a:stretch>
+                  </pic:blipFill>
+                  <pic:spPr bwMode="auto">
+                    <a:xfrm>
+                      <a:off x="0" y="0"/>
+                      <a:ext cx="5390515" cy="2689860"/>
+                    </a:xfrm>
+                    <a:prstGeom prst="rect">
+                      <a:avLst/>
+                    </a:prstGeom>
+                    <a:noFill/>
+                    <a:ln>
+                      <a:noFill/>
+                    </a:ln>
+                  </pic:spPr>
+                </pic:pic>
+              </a:graphicData>
+            </a:graphic>
+          </wp:inline>
+        </w:drawing>
+      </w:r>
+    </w:p>
+    <w:p>
+      <w:pPr>
+        <w:pStyle w:val="Descripcin"/>
+      </w:pPr>
+      <w:r>
+        <w:t xml:space="preserve">Ilustración </w:t>
+      </w:r>
+      <w:r>
+        <w:fldChar w:fldCharType="begin"/>
+      </w:r>
+      <w:r>
+        <w:instrText xml:space="preserve"> SEQ Ilustración \* ARABIC </w:instrText>
+      </w:r>
+      <w:r>
+        <w:fldChar w:fldCharType="separate"/>
+      </w:r>
+      <w:r>
+        <w:rPr>
+          <w:noProof/>
+        </w:rPr>
+        <w:t>3</w:t>
+      </w:r>
+      <w:r>
+        <w:fldChar w:fldCharType="end"/>
+      </w:r>
+    </w:p>
+    <w:p>
+      <w:pPr>
+        <w:keepNext/>
+      </w:pPr>
+      <w:r>
+        <w:rPr>
+          <w:rFonts w:cstheme="minorHAnsi"/>
+          <w:noProof/>
+          <w:lang w:val="ca-ES"/>
+        </w:rPr>
+        <w:drawing>
+          <wp:inline distT="0" distB="0" distL="0" distR="0" wp14:anchorId="5C6BED3B" wp14:editId="4F801F98">
+            <wp:extent cx="5390515" cy="2689860"/>
+            <wp:effectExtent l="0" t="0" r="635" b="0"/>
+            <wp:docPr id="10" name="Imagen 10"/>
+            <wp:cNvGraphicFramePr>
+              <a:graphicFrameLocks xmlns:a="http://schemas.openxmlformats.org/drawingml/2006/main" noChangeAspect="1"/>
+            </wp:cNvGraphicFramePr>
+            <a:graphic xmlns:a="http://schemas.openxmlformats.org/drawingml/2006/main">
+              <a:graphicData uri="http://schemas.openxmlformats.org/drawingml/2006/picture">
+                <pic:pic xmlns:pic="http://schemas.openxmlformats.org/drawingml/2006/picture">
+                  <pic:nvPicPr>
+                    <pic:cNvPr id="0" name="Picture 10"/>
+                    <pic:cNvPicPr>
+                      <a:picLocks noChangeAspect="1" noChangeArrowheads="1"/>
+                    </pic:cNvPicPr>
+                  </pic:nvPicPr>
+                  <pic:blipFill>
+                    <a:blip r:embed="rId12" cstate="print">
+                      <a:extLst>
+                        <a:ext uri="{28A0092B-C50C-407E-A947-70E740481C1C}">
+                          <a14:useLocalDpi xmlns:a14="http://schemas.microsoft.com/office/drawing/2010/main" val="0"/>
+                        </a:ext>
+                      </a:extLst>
+                    </a:blip>
+                    <a:srcRect/>
+                    <a:stretch>
+                      <a:fillRect/>
+                    </a:stretch>
+                  </pic:blipFill>
+                  <pic:spPr bwMode="auto">
+                    <a:xfrm>
+                      <a:off x="0" y="0"/>
+                      <a:ext cx="5390515" cy="2689860"/>
+                    </a:xfrm>
+                    <a:prstGeom prst="rect">
+                      <a:avLst/>
+                    </a:prstGeom>
+                    <a:noFill/>
+                    <a:ln>
+                      <a:noFill/>
+                    </a:ln>
+                  </pic:spPr>
+                </pic:pic>
+              </a:graphicData>
+            </a:graphic>
+          </wp:inline>
+        </w:drawing>
+      </w:r>
+    </w:p>
+    <w:p>
+      <w:pPr>
+        <w:pStyle w:val="Descripcin"/>
+      </w:pPr>
+      <w:r>
+        <w:t xml:space="preserve">Ilustración </w:t>
+      </w:r>
+      <w:r>
+        <w:fldChar w:fldCharType="begin"/>
+      </w:r>
+      <w:r>
+        <w:instrText xml:space="preserve"> SEQ Ilustración \* ARABIC </w:instrText>
+      </w:r>
+      <w:r>
+        <w:fldChar w:fldCharType="separate"/>
+      </w:r>
+      <w:r>
+        <w:rPr>
+          <w:noProof/>
+        </w:rPr>
+        <w:t>4</w:t>
+      </w:r>
+      <w:r>
+        <w:fldChar w:fldCharType="end"/>
+      </w:r>
+    </w:p>
+    <w:p>
+      <w:pPr>
+        <w:keepNext/>
+      </w:pPr>
+      <w:r>
+        <w:rPr>
+          <w:rFonts w:cstheme="minorHAnsi"/>
+          <w:b/>
+          <w:bCs/>
+          <w:color w:val="000000"/>
+          <w:sz w:val="32"/>
+          <w:szCs w:val="32"/>
+        </w:rPr>
+        <w:lastRenderedPageBreak/>
+        <w:t>Anexo:</w:t>
+      </w:r>
+      <w:r>
+        <w:rPr>
+          <w:noProof/>
+        </w:rPr>
+        <w:drawing>
+          <wp:inline distT="0" distB="0" distL="0" distR="0" wp14:anchorId="44F69C3F" wp14:editId="1121A8AC">
+            <wp:extent cx="5390515" cy="2689860"/>
+            <wp:effectExtent l="0" t="0" r="635" b="0"/>
+            <wp:docPr id="1" name="Imagen 1"/>
+            <wp:cNvGraphicFramePr>
+              <a:graphicFrameLocks xmlns:a="http://schemas.openxmlformats.org/drawingml/2006/main" noChangeAspect="1"/>
+            </wp:cNvGraphicFramePr>
+            <a:graphic xmlns:a="http://schemas.openxmlformats.org/drawingml/2006/main">
+              <a:graphicData uri="http://schemas.openxmlformats.org/drawingml/2006/picture">
+                <pic:pic xmlns:pic="http://schemas.openxmlformats.org/drawingml/2006/picture">
+                  <pic:nvPicPr>
+                    <pic:cNvPr id="0" name="Picture 1"/>
+                    <pic:cNvPicPr>
+                      <a:picLocks noChangeAspect="1" noChangeArrowheads="1"/>
+                    </pic:cNvPicPr>
+                  </pic:nvPicPr>
+                  <pic:blipFill>
+                    <a:blip r:embed="rId13" cstate="print">
+                      <a:extLst>
+                        <a:ext uri="{28A0092B-C50C-407E-A947-70E740481C1C}">
+                          <a14:useLocalDpi xmlns:a14="http://schemas.microsoft.com/office/drawing/2010/main" val="0"/>
+                        </a:ext>
+                      </a:extLst>
+                    </a:blip>
+                    <a:srcRect/>
+                    <a:stretch>
+                      <a:fillRect/>
+                    </a:stretch>
+                  </pic:blipFill>
+                  <pic:spPr bwMode="auto">
+                    <a:xfrm>
+                      <a:off x="0" y="0"/>
+                      <a:ext cx="5390515" cy="2689860"/>
+                    </a:xfrm>
+                    <a:prstGeom prst="rect">
+                      <a:avLst/>
+                    </a:prstGeom>
+                    <a:noFill/>
+                    <a:ln>
+                      <a:noFill/>
+                    </a:ln>
+                  </pic:spPr>
+                </pic:pic>
+              </a:graphicData>
+            </a:graphic>
+          </wp:inline>
+        </w:drawing>
+      </w:r>
+    </w:p>
+    <w:p>
+      <w:pPr>
+        <w:pStyle w:val="Descripcin"/>
+      </w:pPr>
+      <w:r>
+        <w:t xml:space="preserve">Ilustración </w:t>
+      </w:r>
+      <w:r>
+        <w:fldChar w:fldCharType="begin"/>
+      </w:r>
+      <w:r>
+        <w:instrText xml:space="preserve"> SEQ Ilustración \* ARABIC </w:instrText>
+      </w:r>
+      <w:r>
+        <w:fldChar w:fldCharType="separate"/>
+      </w:r>
+      <w:r>
+        <w:rPr>
+          <w:noProof/>
+        </w:rPr>
+        <w:t>5</w:t>
+      </w:r>
+      <w:r>
+        <w:fldChar w:fldCharType="end"/>
+      </w:r>
+    </w:p>
+    <w:p>
+      <w:pPr>
+        <w:keepNext/>
+      </w:pPr>
+      <w:r>
+        <w:rPr>
+          <w:noProof/>
+        </w:rPr>
+        <w:drawing>
+          <wp:inline distT="0" distB="0" distL="0" distR="0" wp14:anchorId="1A00626A" wp14:editId="469A3C67">
+            <wp:extent cx="5390515" cy="2689860"/>
+            <wp:effectExtent l="0" t="0" r="635" b="0"/>
+            <wp:docPr id="2" name="Imagen 2"/>
+            <wp:cNvGraphicFramePr>
+              <a:graphicFrameLocks xmlns:a="http://schemas.openxmlformats.org/drawingml/2006/main" noChangeAspect="1"/>
+            </wp:cNvGraphicFramePr>
+            <a:graphic xmlns:a="http://schemas.openxmlformats.org/drawingml/2006/main">
+              <a:graphicData uri="http://schemas.openxmlformats.org/drawingml/2006/picture">
+                <pic:pic xmlns:pic="http://schemas.openxmlformats.org/drawingml/2006/picture">
+                  <pic:nvPicPr>
+                    <pic:cNvPr id="0" name="Picture 2"/>
+                    <pic:cNvPicPr>
+                      <a:picLocks noChangeAspect="1" noChangeArrowheads="1"/>
+                    </pic:cNvPicPr>
+                  </pic:nvPicPr>
+                  <pic:blipFill>
+                    <a:blip r:embed="rId14" cstate="print">
+                      <a:extLst>
+                        <a:ext uri="{28A0092B-C50C-407E-A947-70E740481C1C}">
+                          <a14:useLocalDpi xmlns:a14="http://schemas.microsoft.com/office/drawing/2010/main" val="0"/>
+                        </a:ext>
+                      </a:extLst>
+                    </a:blip>
+                    <a:srcRect/>
+                    <a:stretch>
+                      <a:fillRect/>
+                    </a:stretch>
+                  </pic:blipFill>
+                  <pic:spPr bwMode="auto">
+                    <a:xfrm>
+                      <a:off x="0" y="0"/>
+                      <a:ext cx="5390515" cy="2689860"/>
+                    </a:xfrm>
+                    <a:prstGeom prst="rect">
+                      <a:avLst/>
+                    </a:prstGeom>
+                    <a:noFill/>
+                    <a:ln>
+                      <a:noFill/>
+                    </a:ln>
+                  </pic:spPr>
+                </pic:pic>
+              </a:graphicData>
+            </a:graphic>
+          </wp:inline>
+        </w:drawing>
+      </w:r>
+    </w:p>
+    <w:p>
+      <w:pPr>
+        <w:pStyle w:val="Descripcin"/>
+      </w:pPr>
+      <w:r>
+        <w:t xml:space="preserve">Ilustración </w:t>
+      </w:r>
+      <w:r>
+        <w:fldChar w:fldCharType="begin"/>
+      </w:r>
+      <w:r>
+        <w:instrText xml:space="preserve"> SEQ Ilustración \* ARABIC </w:instrText>
+      </w:r>
+      <w:r>
+        <w:fldChar w:fldCharType="separate"/>
+      </w:r>
+      <w:r>
+        <w:rPr>
+          <w:noProof/>
+        </w:rPr>
+        <w:t>6</w:t>
+      </w:r>
+      <w:r>
+        <w:fldChar w:fldCharType="end"/>
+      </w:r>
+    </w:p>
+    <w:p>
+      <w:pPr>
+        <w:keepNext/>
+      </w:pPr>
+      <w:r>
+        <w:rPr>
+          <w:noProof/>
+        </w:rPr>
+        <w:lastRenderedPageBreak/>
+        <w:drawing>
+          <wp:inline distT="0" distB="0" distL="0" distR="0" wp14:anchorId="1DDAE513" wp14:editId="3B8D6E06">
+            <wp:extent cx="5390515" cy="2689860"/>
+            <wp:effectExtent l="0" t="0" r="635" b="0"/>
+            <wp:docPr id="3" name="Imagen 3"/>
+            <wp:cNvGraphicFramePr>
+              <a:graphicFrameLocks xmlns:a="http://schemas.openxmlformats.org/drawingml/2006/main" noChangeAspect="1"/>
+            </wp:cNvGraphicFramePr>
+            <a:graphic xmlns:a="http://schemas.openxmlformats.org/drawingml/2006/main">
+              <a:graphicData uri="http://schemas.openxmlformats.org/drawingml/2006/picture">
+                <pic:pic xmlns:pic="http://schemas.openxmlformats.org/drawingml/2006/picture">
+                  <pic:nvPicPr>
+                    <pic:cNvPr id="0" name="Picture 3"/>
+                    <pic:cNvPicPr>
+                      <a:picLocks noChangeAspect="1" noChangeArrowheads="1"/>
+                    </pic:cNvPicPr>
+                  </pic:nvPicPr>
+                  <pic:blipFill>
+                    <a:blip r:embed="rId15" cstate="print">
+                      <a:extLst>
+                        <a:ext uri="{28A0092B-C50C-407E-A947-70E740481C1C}">
+                          <a14:useLocalDpi xmlns:a14="http://schemas.microsoft.com/office/drawing/2010/main" val="0"/>
+                        </a:ext>
+                      </a:extLst>
+                    </a:blip>
+                    <a:srcRect/>
+                    <a:stretch>
+                      <a:fillRect/>
+                    </a:stretch>
+                  </pic:blipFill>
+                  <pic:spPr bwMode="auto">
+                    <a:xfrm>
+                      <a:off x="0" y="0"/>
+                      <a:ext cx="5390515" cy="2689860"/>
+                    </a:xfrm>
+                    <a:prstGeom prst="rect">
+                      <a:avLst/>
+                    </a:prstGeom>
+                    <a:noFill/>
+                    <a:ln>
+                      <a:noFill/>
+                    </a:ln>
+                  </pic:spPr>
+                </pic:pic>
+              </a:graphicData>
+            </a:graphic>
+          </wp:inline>
+        </w:drawing>
+      </w:r>
+    </w:p>
+    <w:p>
+      <w:pPr>
+        <w:pStyle w:val="Descripcin"/>
+      </w:pPr>
+      <w:r>
+        <w:t xml:space="preserve">Ilustración </w:t>
+      </w:r>
+      <w:r>
+        <w:fldChar w:fldCharType="begin"/>
+      </w:r>
+      <w:r>
+        <w:instrText xml:space="preserve"> SEQ Ilustración \* ARABIC </w:instrText>
+      </w:r>
+      <w:r>
+        <w:fldChar w:fldCharType="separate"/>
+      </w:r>
+      <w:r>
+        <w:rPr>
+          <w:noProof/>
+        </w:rPr>
+        <w:t>7</w:t>
+      </w:r>
+      <w:r>
+        <w:fldChar w:fldCharType="end"/>
+      </w:r>
+    </w:p>
+    <w:p>
+      <w:pPr>
+        <w:keepNext/>
+      </w:pPr>
+      <w:r>
+        <w:rPr>
+          <w:noProof/>
+        </w:rPr>
+        <w:drawing>
+          <wp:inline distT="0" distB="0" distL="0" distR="0" wp14:anchorId="7479BA65" wp14:editId="6F9966F0">
+            <wp:extent cx="5390515" cy="2689860"/>
+            <wp:effectExtent l="0" t="0" r="635" b="0"/>
+            <wp:docPr id="4" name="Imagen 4"/>
+            <wp:cNvGraphicFramePr>
+              <a:graphicFrameLocks xmlns:a="http://schemas.openxmlformats.org/drawingml/2006/main" noChangeAspect="1"/>
+            </wp:cNvGraphicFramePr>
+            <a:graphic xmlns:a="http://schemas.openxmlformats.org/drawingml/2006/main">
+              <a:graphicData uri="http://schemas.openxmlformats.org/drawingml/2006/picture">
+                <pic:pic xmlns:pic="http://schemas.openxmlformats.org/drawingml/2006/picture">
+                  <pic:nvPicPr>
+                    <pic:cNvPr id="0" name="Picture 4"/>
+                    <pic:cNvPicPr>
+                      <a:picLocks noChangeAspect="1" noChangeArrowheads="1"/>
+                    </pic:cNvPicPr>
+                  </pic:nvPicPr>
+                  <pic:blipFill>
+                    <a:blip r:embed="rId16" cstate="print">
+                      <a:extLst>
+                        <a:ext uri="{28A0092B-C50C-407E-A947-70E740481C1C}">
+                          <a14:useLocalDpi xmlns:a14="http://schemas.microsoft.com/office/drawing/2010/main" val="0"/>
+                        </a:ext>
+                      </a:extLst>
+                    </a:blip>
+                    <a:srcRect/>
+                    <a:stretch>
+                      <a:fillRect/>
+                    </a:stretch>
+                  </pic:blipFill>
+                  <pic:spPr bwMode="auto">
+                    <a:xfrm>
+                      <a:off x="0" y="0"/>
+                      <a:ext cx="5390515" cy="2689860"/>
+                    </a:xfrm>
+                    <a:prstGeom prst="rect">
+                      <a:avLst/>
+                    </a:prstGeom>
+                    <a:noFill/>
+                    <a:ln>
+                      <a:noFill/>
+                    </a:ln>
+                  </pic:spPr>
+                </pic:pic>
+              </a:graphicData>
+            </a:graphic>
+          </wp:inline>
+        </w:drawing>
+      </w:r>
+    </w:p>
+    <w:p>
+      <w:pPr>
+        <w:pStyle w:val="Descripcin"/>
+      </w:pPr>
+      <w:r>
+        <w:t xml:space="preserve">Ilustración </w:t>
+      </w:r>
+      <w:r>
+        <w:fldChar w:fldCharType="begin"/>
+      </w:r>
+      <w:r>
+        <w:instrText xml:space="preserve"> SEQ Ilustración \* ARABIC </w:instrText>
+      </w:r>
+      <w:r>
+        <w:fldChar w:fldCharType="separate"/>
+      </w:r>
+      <w:r>
+        <w:rPr>
+          <w:noProof/>
+        </w:rPr>
+        <w:t>8</w:t>
+      </w:r>
+      <w:r>
+        <w:fldChar w:fldCharType="end"/>
+      </w:r>
+    </w:p>
+    <w:p>
+      <w:pPr>
+        <w:keepNext/>
+      </w:pPr>
+      <w:r>
+        <w:rPr>
+          <w:noProof/>
+        </w:rPr>
+        <w:lastRenderedPageBreak/>
+        <w:drawing>
+          <wp:inline distT="0" distB="0" distL="0" distR="0" wp14:anchorId="4C71DB1E" wp14:editId="56C77CAB">
+            <wp:extent cx="5390515" cy="2689860"/>
+            <wp:effectExtent l="0" t="0" r="635" b="0"/>
+            <wp:docPr id="5" name="Imagen 5"/>
+            <wp:cNvGraphicFramePr>
+              <a:graphicFrameLocks xmlns:a="http://schemas.openxmlformats.org/drawingml/2006/main" noChangeAspect="1"/>
+            </wp:cNvGraphicFramePr>
+            <a:graphic xmlns:a="http://schemas.openxmlformats.org/drawingml/2006/main">
+              <a:graphicData uri="http://schemas.openxmlformats.org/drawingml/2006/picture">
+                <pic:pic xmlns:pic="http://schemas.openxmlformats.org/drawingml/2006/picture">
+                  <pic:nvPicPr>
+                    <pic:cNvPr id="0" name="Picture 5"/>
+                    <pic:cNvPicPr>
+                      <a:picLocks noChangeAspect="1" noChangeArrowheads="1"/>
+                    </pic:cNvPicPr>
+                  </pic:nvPicPr>
+                  <pic:blipFill>
+                    <a:blip r:embed="rId17" cstate="print">
+                      <a:extLst>
+                        <a:ext uri="{28A0092B-C50C-407E-A947-70E740481C1C}">
+                          <a14:useLocalDpi xmlns:a14="http://schemas.microsoft.com/office/drawing/2010/main" val="0"/>
+                        </a:ext>
+                      </a:extLst>
+                    </a:blip>
+                    <a:srcRect/>
+                    <a:stretch>
+                      <a:fillRect/>
+                    </a:stretch>
+                  </pic:blipFill>
+                  <pic:spPr bwMode="auto">
+                    <a:xfrm>
+                      <a:off x="0" y="0"/>
+                      <a:ext cx="5390515" cy="2689860"/>
+                    </a:xfrm>
+                    <a:prstGeom prst="rect">
+                      <a:avLst/>
+                    </a:prstGeom>
+                    <a:noFill/>
+                    <a:ln>
+                      <a:noFill/>
+                    </a:ln>
+                  </pic:spPr>
+                </pic:pic>
+              </a:graphicData>
+            </a:graphic>
+          </wp:inline>
+        </w:drawing>
+      </w:r>
+    </w:p>
+    <w:p>
+      <w:pPr>
+        <w:pStyle w:val="Descripcin"/>
+        <w:rPr>
+          <w:rFonts w:cstheme="minorHAnsi"/>
+          <w:lang w:val="ca-ES"/>
+        </w:rPr>
+      </w:pPr>
+      <w:r>
+        <w:t xml:space="preserve">Ilustración </w:t>
+      </w:r>
+      <w:r>
+        <w:fldChar w:fldCharType="begin"/>
+      </w:r>
+      <w:r>
+        <w:instrText xml:space="preserve"> SEQ Ilustración \* ARABIC </w:instrText>
+      </w:r>
+      <w:r>
+        <w:fldChar w:fldCharType="separate"/>
+      </w:r>
+      <w:r>
+        <w:rPr>
+          <w:noProof/>
+        </w:rPr>
+        <w:t>9</w:t>
+      </w:r>
+      <w:r>
+        <w:fldChar w:fldCharType="end"/>
+      </w:r>
+      <w:bookmarkStart w:id="0" w:name="_GoBack"/>
+      <w:bookmarkEnd w:id="0"/>
+    </w:p>
+    <w:p>
+      <w:pPr>
+        <w:rPr>
+          <w:rFonts w:asciiTheme="majorHAnsi" w:eastAsiaTheme="majorEastAsia" w:hAnsiTheme="majorHAnsi" w:cstheme="majorBidi"/>
           <w:spacing w:val="-10"/>
           <w:kern w:val="28"/>
           <w:sz w:val="56"/>
@@ -3271,31 +4434,6 @@
       </w:pPr>
       <w:r>
         <w:rPr>
-          <w:rFonts w:cstheme="minorHAnsi"/>
-        </w:rPr>
-        <w:br/>
-      </w:r>
-      <w:r>
-        <w:rPr>
-          <w:rFonts w:cstheme="minorHAnsi"/>
-        </w:rPr>
-        <w:br/>
-      </w:r>
-      <w:r>
-        <w:rPr>
-          <w:rFonts w:cstheme="minorHAnsi"/>
-        </w:rPr>
-        <w:br/>
-      </w:r>
-      <w:r>
-        <w:rPr>
-          <w:rFonts w:cstheme="minorHAnsi"/>
-        </w:rPr>
-        <w:br/>
-      </w:r>
-      <w:r>
-        <w:rPr>
-          <w:rFonts w:cstheme="minorHAnsi"/>
           <w:lang w:val="ca-ES"/>
         </w:rPr>
         <w:br w:type="page"/>
@@ -16951,8 +18089,8 @@
       </w:r>
     </w:p>
     <w:sectPr>
-      <w:headerReference w:type="default" r:id="rId9"/>
-      <w:footerReference w:type="default" r:id="rId10"/>
+      <w:headerReference w:type="default" r:id="rId18"/>
+      <w:footerReference w:type="default" r:id="rId19"/>
       <w:pgSz w:w="11906" w:h="16838"/>
       <w:pgMar w:top="1417" w:right="1701" w:bottom="1417" w:left="1701" w:header="708" w:footer="708" w:gutter="0"/>
       <w:pgNumType w:start="0"/>
@@ -20811,6 +21949,7 @@
     <w:lsdException w:name="HTML Sample" w:semiHidden="1" w:unhideWhenUsed="1"/>
     <w:lsdException w:name="HTML Typewriter" w:semiHidden="1" w:unhideWhenUsed="1"/>
     <w:lsdException w:name="HTML Variable" w:semiHidden="1" w:unhideWhenUsed="1"/>
+    <w:lsdException w:name="Normal Table" w:semiHidden="1" w:unhideWhenUsed="1"/>
     <w:lsdException w:name="annotation subject" w:semiHidden="1" w:unhideWhenUsed="1"/>
     <w:lsdException w:name="No List" w:semiHidden="1" w:unhideWhenUsed="1"/>
     <w:lsdException w:name="Outline List 1" w:semiHidden="1" w:unhideWhenUsed="1"/>
@@ -20853,8 +21992,11 @@
     <w:lsdException w:name="Table Contemporary" w:semiHidden="1" w:unhideWhenUsed="1"/>
     <w:lsdException w:name="Table Elegant" w:semiHidden="1" w:unhideWhenUsed="1"/>
     <w:lsdException w:name="Table Professional" w:semiHidden="1" w:unhideWhenUsed="1"/>
+    <w:lsdException w:name="Table Subtle 1" w:semiHidden="1" w:unhideWhenUsed="1"/>
     <w:lsdException w:name="Table Subtle 2" w:semiHidden="1" w:unhideWhenUsed="1"/>
     <w:lsdException w:name="Table Web 1" w:semiHidden="1" w:unhideWhenUsed="1"/>
+    <w:lsdException w:name="Table Web 2" w:semiHidden="1" w:unhideWhenUsed="1"/>
+    <w:lsdException w:name="Table Web 3" w:semiHidden="1" w:unhideWhenUsed="1"/>
     <w:lsdException w:name="Balloon Text" w:semiHidden="1" w:unhideWhenUsed="1"/>
     <w:lsdException w:name="Table Grid" w:uiPriority="39"/>
     <w:lsdException w:name="Table Theme" w:semiHidden="1" w:unhideWhenUsed="1"/>
@@ -21588,6 +22730,25 @@
       <w:color w:val="2E74B5" w:themeColor="accent1" w:themeShade="BF"/>
     </w:rPr>
   </w:style>
+  <w:style w:type="paragraph" w:styleId="Descripcin">
+    <w:name w:val="caption"/>
+    <w:basedOn w:val="Normal"/>
+    <w:next w:val="Normal"/>
+    <w:uiPriority w:val="35"/>
+    <w:unhideWhenUsed/>
+    <w:qFormat/>
+    <w:rsid w:val="00A45170"/>
+    <w:pPr>
+      <w:spacing w:after="200" w:line="240" w:lineRule="auto"/>
+    </w:pPr>
+    <w:rPr>
+      <w:i/>
+      <w:iCs/>
+      <w:color w:val="44546A" w:themeColor="text2"/>
+      <w:sz w:val="18"/>
+      <w:szCs w:val="18"/>
+    </w:rPr>
+  </w:style>
 </w:styles>
 </file>
 
@@ -21876,7 +23037,7 @@
 </file>
 
 <file path=customXml/itemProps2.xml><?xml version="1.0" encoding="utf-8"?>
-<ds:datastoreItem xmlns:ds="http://schemas.openxmlformats.org/officeDocument/2006/customXml" ds:itemID="{0D92432D-22F5-4BB1-B057-A52BEE6D4B91}">
+<ds:datastoreItem xmlns:ds="http://schemas.openxmlformats.org/officeDocument/2006/customXml" ds:itemID="{2ED8BCC0-445B-4483-991A-701727D4F6D2}">
   <ds:schemaRefs>
     <ds:schemaRef ds:uri="http://schemas.openxmlformats.org/officeDocument/2006/bibliography"/>
   </ds:schemaRefs>

</xml_diff>

<commit_message>
Heurística y Recorrido hecho
</commit_message>
<xml_diff>
--- a/IDI/Entrega.docx
+++ b/IDI/Entrega.docx
@@ -1,6 +1,6 @@
 
 <file path=word/document.xml><?xml version="1.0" encoding="utf-8"?>
-<w:document xmlns:wpc="http://schemas.microsoft.com/office/word/2010/wordprocessingCanvas" xmlns:cx="http://schemas.microsoft.com/office/drawing/2014/chartex" xmlns:cx1="http://schemas.microsoft.com/office/drawing/2015/9/8/chartex" xmlns:cx2="http://schemas.microsoft.com/office/drawing/2015/10/21/chartex" xmlns:cx3="http://schemas.microsoft.com/office/drawing/2016/5/9/chartex" xmlns:cx4="http://schemas.microsoft.com/office/drawing/2016/5/10/chartex" xmlns:cx5="http://schemas.microsoft.com/office/drawing/2016/5/11/chartex" xmlns:cx6="http://schemas.microsoft.com/office/drawing/2016/5/12/chartex" xmlns:cx7="http://schemas.microsoft.com/office/drawing/2016/5/13/chartex" xmlns:cx8="http://schemas.microsoft.com/office/drawing/2016/5/14/chartex" xmlns:mc="http://schemas.openxmlformats.org/markup-compatibility/2006" xmlns:aink="http://schemas.microsoft.com/office/drawing/2016/ink" xmlns:am3d="http://schemas.microsoft.com/office/drawing/2017/model3d" xmlns:o="urn:schemas-microsoft-com:office:office" xmlns:r="http://schemas.openxmlformats.org/officeDocument/2006/relationships" xmlns:m="http://schemas.openxmlformats.org/officeDocument/2006/math" xmlns:v="urn:schemas-microsoft-com:vml" xmlns:wp14="http://schemas.microsoft.com/office/word/2010/wordprocessingDrawing" xmlns:wp="http://schemas.openxmlformats.org/drawingml/2006/wordprocessingDrawing" xmlns:w10="urn:schemas-microsoft-com:office:word" xmlns:w="http://schemas.openxmlformats.org/wordprocessingml/2006/main" xmlns:w14="http://schemas.microsoft.com/office/word/2010/wordml" xmlns:w15="http://schemas.microsoft.com/office/word/2012/wordml" xmlns:w16cid="http://schemas.microsoft.com/office/word/2016/wordml/cid" xmlns:w16se="http://schemas.microsoft.com/office/word/2015/wordml/symex" xmlns:wpg="http://schemas.microsoft.com/office/word/2010/wordprocessingGroup" xmlns:wpi="http://schemas.microsoft.com/office/word/2010/wordprocessingInk" xmlns:wne="http://schemas.microsoft.com/office/word/2006/wordml" xmlns:wps="http://schemas.microsoft.com/office/word/2010/wordprocessingShape" mc:Ignorable="w14 w15 w16se w16cid wp14">
+<w:document xmlns:wpc="http://schemas.microsoft.com/office/word/2010/wordprocessingCanvas" xmlns:cx="http://schemas.microsoft.com/office/drawing/2014/chartex" xmlns:mc="http://schemas.openxmlformats.org/markup-compatibility/2006" xmlns:o="urn:schemas-microsoft-com:office:office" xmlns:r="http://schemas.openxmlformats.org/officeDocument/2006/relationships" xmlns:m="http://schemas.openxmlformats.org/officeDocument/2006/math" xmlns:v="urn:schemas-microsoft-com:vml" xmlns:wp14="http://schemas.microsoft.com/office/word/2010/wordprocessingDrawing" xmlns:wp="http://schemas.openxmlformats.org/drawingml/2006/wordprocessingDrawing" xmlns:w10="urn:schemas-microsoft-com:office:word" xmlns:w="http://schemas.openxmlformats.org/wordprocessingml/2006/main" xmlns:w14="http://schemas.microsoft.com/office/word/2010/wordml" xmlns:w15="http://schemas.microsoft.com/office/word/2012/wordml" xmlns:w16se="http://schemas.microsoft.com/office/word/2015/wordml/symex" xmlns:wpg="http://schemas.microsoft.com/office/word/2010/wordprocessingGroup" xmlns:wpi="http://schemas.microsoft.com/office/word/2010/wordprocessingInk" xmlns:wne="http://schemas.microsoft.com/office/word/2006/wordml" xmlns:wps="http://schemas.microsoft.com/office/word/2010/wordprocessingShape" mc:Ignorable="w14 w15 w16se wp14">
   <w:body>
     <w:sdt>
       <w:sdtPr>
@@ -34,7 +34,7 @@
           <w:r>
             <w:rPr>
               <w:noProof/>
-              <w:lang w:eastAsia="es-ES"/>
+              <w:lang w:val="ca-ES" w:eastAsia="ca-ES"/>
             </w:rPr>
             <mc:AlternateContent>
               <mc:Choice Requires="wps">
@@ -264,7 +264,7 @@
               <w:color w:val="5B9BD5" w:themeColor="accent1"/>
               <w:sz w:val="36"/>
               <w:szCs w:val="36"/>
-              <w:lang w:eastAsia="es-ES"/>
+              <w:lang w:val="ca-ES" w:eastAsia="ca-ES"/>
             </w:rPr>
             <mc:AlternateContent>
               <mc:Choice Requires="wpg">
@@ -769,7 +769,7 @@
                   </wp:anchor>
                 </w:drawing>
               </mc:Choice>
-              <mc:Fallback>
+              <mc:Fallback xmlns:w16cid="http://schemas.microsoft.com/office/word/2016/wordml/cid" xmlns:am3d="http://schemas.microsoft.com/office/drawing/2017/model3d" xmlns:aink="http://schemas.microsoft.com/office/drawing/2016/ink" xmlns:cx8="http://schemas.microsoft.com/office/drawing/2016/5/14/chartex" xmlns:cx7="http://schemas.microsoft.com/office/drawing/2016/5/13/chartex" xmlns:cx6="http://schemas.microsoft.com/office/drawing/2016/5/12/chartex" xmlns:cx5="http://schemas.microsoft.com/office/drawing/2016/5/11/chartex" xmlns:cx4="http://schemas.microsoft.com/office/drawing/2016/5/10/chartex" xmlns:cx3="http://schemas.microsoft.com/office/drawing/2016/5/9/chartex" xmlns:cx2="http://schemas.microsoft.com/office/drawing/2015/10/21/chartex" xmlns:cx1="http://schemas.microsoft.com/office/drawing/2015/9/8/chartex">
                 <w:pict>
                   <v:group w14:anchorId="23F964A2" id="Grupo 2" o:spid="_x0000_s1026" style="position:absolute;margin-left:0;margin-top:0;width:432.65pt;height:448.55pt;z-index:-251639808;mso-width-percent:706;mso-height-percent:566;mso-left-percent:220;mso-top-percent:300;mso-position-horizontal-relative:page;mso-position-vertical-relative:page;mso-width-percent:706;mso-height-percent:566;mso-left-percent:220;mso-top-percent:300" coordsize="43291,44910" o:gfxdata="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">
                     <o:lock v:ext="edit" aspectratio="t"/>
@@ -797,7 +797,7 @@
           <w:r>
             <w:rPr>
               <w:noProof/>
-              <w:lang w:eastAsia="es-ES"/>
+              <w:lang w:val="ca-ES" w:eastAsia="ca-ES"/>
             </w:rPr>
             <mc:AlternateContent>
               <mc:Choice Requires="wps">
@@ -2503,8 +2503,6 @@
         </w:rPr>
         <w:t xml:space="preserve"> (Anexo, ilustración 4,5,6 y 8)</w:t>
       </w:r>
-      <w:bookmarkStart w:id="0" w:name="_GoBack"/>
-      <w:bookmarkEnd w:id="0"/>
     </w:p>
     <w:p>
       <w:pPr>
@@ -3186,7 +3184,7 @@
         <w:rPr>
           <w:rFonts w:cstheme="minorHAnsi"/>
           <w:noProof/>
-          <w:lang w:val="ca-ES"/>
+          <w:lang w:val="ca-ES" w:eastAsia="ca-ES"/>
         </w:rPr>
         <w:lastRenderedPageBreak/>
         <w:drawing>
@@ -3273,7 +3271,7 @@
         <w:rPr>
           <w:rFonts w:cstheme="minorHAnsi"/>
           <w:noProof/>
-          <w:lang w:val="ca-ES"/>
+          <w:lang w:val="ca-ES" w:eastAsia="ca-ES"/>
         </w:rPr>
         <w:drawing>
           <wp:inline distT="0" distB="0" distL="0" distR="0" wp14:anchorId="4C7B5010" wp14:editId="06B564DB">
@@ -3359,7 +3357,7 @@
         <w:rPr>
           <w:rFonts w:cstheme="minorHAnsi"/>
           <w:noProof/>
-          <w:lang w:val="ca-ES"/>
+          <w:lang w:val="ca-ES" w:eastAsia="ca-ES"/>
         </w:rPr>
         <w:lastRenderedPageBreak/>
         <w:drawing>
@@ -3446,7 +3444,7 @@
         <w:rPr>
           <w:rFonts w:cstheme="minorHAnsi"/>
           <w:noProof/>
-          <w:lang w:val="ca-ES"/>
+          <w:lang w:val="ca-ES" w:eastAsia="ca-ES"/>
         </w:rPr>
         <w:drawing>
           <wp:inline distT="0" distB="0" distL="0" distR="0" wp14:anchorId="5C6BED3B" wp14:editId="4F801F98">
@@ -3543,6 +3541,7 @@
       <w:r>
         <w:rPr>
           <w:noProof/>
+          <w:lang w:val="ca-ES" w:eastAsia="ca-ES"/>
         </w:rPr>
         <w:drawing>
           <wp:inline distT="0" distB="0" distL="0" distR="0" wp14:anchorId="44F69C3F" wp14:editId="1121A8AC">
@@ -3627,6 +3626,7 @@
       <w:r>
         <w:rPr>
           <w:noProof/>
+          <w:lang w:val="ca-ES" w:eastAsia="ca-ES"/>
         </w:rPr>
         <w:drawing>
           <wp:inline distT="0" distB="0" distL="0" distR="0" wp14:anchorId="1A00626A" wp14:editId="469A3C67">
@@ -3711,6 +3711,7 @@
       <w:r>
         <w:rPr>
           <w:noProof/>
+          <w:lang w:val="ca-ES" w:eastAsia="ca-ES"/>
         </w:rPr>
         <w:lastRenderedPageBreak/>
         <w:drawing>
@@ -3796,6 +3797,7 @@
       <w:r>
         <w:rPr>
           <w:noProof/>
+          <w:lang w:val="ca-ES" w:eastAsia="ca-ES"/>
         </w:rPr>
         <w:drawing>
           <wp:inline distT="0" distB="0" distL="0" distR="0" wp14:anchorId="7479BA65" wp14:editId="6F9966F0">
@@ -3880,6 +3882,7 @@
       <w:r>
         <w:rPr>
           <w:noProof/>
+          <w:lang w:val="ca-ES" w:eastAsia="ca-ES"/>
         </w:rPr>
         <w:lastRenderedPageBreak/>
         <w:drawing>
@@ -4009,57 +4012,92 @@
           <w:lang w:val="ca-ES"/>
         </w:rPr>
       </w:pPr>
-      <w:bookmarkStart w:id="1" w:name="_Toc26978128"/>
+      <w:bookmarkStart w:id="0" w:name="_Toc26978128"/>
       <w:r>
         <w:rPr>
           <w:lang w:val="ca-ES"/>
         </w:rPr>
         <w:t>Introducció</w:t>
       </w:r>
+      <w:bookmarkEnd w:id="0"/>
+    </w:p>
+    <w:p>
+      <w:pPr>
+        <w:spacing w:after="0"/>
+        <w:rPr>
+          <w:lang w:val="ca-ES"/>
+        </w:rPr>
+      </w:pPr>
+      <w:r>
+        <w:rPr>
+          <w:lang w:val="ca-ES"/>
+        </w:rPr>
+        <w:t>El joc que hem escollit per reali</w:t>
+      </w:r>
+      <w:r>
+        <w:rPr>
+          <w:lang w:val="ca-ES"/>
+        </w:rPr>
+        <w:t>t</w:t>
+      </w:r>
+      <w:r>
+        <w:rPr>
+          <w:lang w:val="ca-ES"/>
+        </w:rPr>
+        <w:t>zar l’</w:t>
+      </w:r>
+      <w:r>
+        <w:rPr>
+          <w:lang w:val="ca-ES"/>
+        </w:rPr>
+        <w:t xml:space="preserve">avaluació heurística ha estat Real Gorilla Simulator, un joc que compta amb més de 1 milió de descarregues en la Play Store, desenvolupat per PT Game Studio, un estudi de jocs per a mòbils ubicat a </w:t>
+      </w:r>
+      <w:r>
+        <w:rPr>
+          <w:lang w:val="ca-ES"/>
+        </w:rPr>
+        <w:t>Índia</w:t>
+      </w:r>
+      <w:r>
+        <w:rPr>
+          <w:lang w:val="ca-ES"/>
+        </w:rPr>
+        <w:t xml:space="preserve"> es categoritza dins del gènere de Simulació.</w:t>
+      </w:r>
+    </w:p>
+    <w:p>
+      <w:pPr>
+        <w:pStyle w:val="Ttulo1"/>
+        <w:rPr>
+          <w:lang w:val="ca-ES"/>
+        </w:rPr>
+      </w:pPr>
+      <w:bookmarkStart w:id="1" w:name="_Toc26978129"/>
+      <w:r>
+        <w:rPr>
+          <w:lang w:val="ca-ES"/>
+        </w:rPr>
+        <w:t>Target del videojoc escollit</w:t>
+      </w:r>
       <w:bookmarkEnd w:id="1"/>
     </w:p>
     <w:p>
       <w:pPr>
-        <w:spacing w:after="0"/>
-        <w:rPr>
-          <w:lang w:val="ca-ES"/>
-        </w:rPr>
-      </w:pPr>
-      <w:r>
-        <w:rPr>
-          <w:lang w:val="ca-ES"/>
-        </w:rPr>
-        <w:t>El joc que hem escollit per reali</w:t>
-      </w:r>
-      <w:r>
-        <w:rPr>
-          <w:lang w:val="ca-ES"/>
-        </w:rPr>
-        <w:t>t</w:t>
-      </w:r>
-      <w:r>
-        <w:rPr>
-          <w:lang w:val="ca-ES"/>
-        </w:rPr>
-        <w:t>zar l’</w:t>
-      </w:r>
-      <w:r>
-        <w:rPr>
-          <w:lang w:val="ca-ES"/>
-        </w:rPr>
-        <w:t xml:space="preserve">avaluació heurística ha estat Real Gorilla Simulator, un joc que compta amb més de 1 milió de descarregues en la Play Store, desenvolupat per PT Game Studio, un estudi de jocs per a mòbils ubicat a </w:t>
-      </w:r>
-      <w:r>
-        <w:rPr>
-          <w:lang w:val="ca-ES"/>
-        </w:rPr>
-        <w:t>Índia</w:t>
-      </w:r>
-      <w:r>
-        <w:rPr>
-          <w:lang w:val="ca-ES"/>
-        </w:rPr>
-        <w:t xml:space="preserve"> es categoritza dins del gènere de Simulació.</w:t>
+        <w:rPr>
+          <w:lang w:val="ca-ES"/>
+        </w:rPr>
+      </w:pPr>
+      <w:r>
+        <w:rPr>
+          <w:lang w:val="ca-ES"/>
+        </w:rPr>
+        <w:t>Creiem que el públic al que va enfocat aquest videojoc és gent que no compta amb una gran experiència jugant a videojocs, segurament es tracti d’un target que juga de forma molt casual a algun joc de mòbil. L’ed</w:t>
+      </w:r>
+      <w:r>
+        <w:rPr>
+          <w:lang w:val="ca-ES"/>
+        </w:rPr>
+        <w:t>at rondaria entre els 8-17 anys degut sobretot a la temàtica.</w:t>
       </w:r>
     </w:p>
     <w:p>
@@ -4069,49 +4107,14 @@
           <w:lang w:val="ca-ES"/>
         </w:rPr>
       </w:pPr>
-      <w:bookmarkStart w:id="2" w:name="_Toc26978129"/>
-      <w:r>
-        <w:rPr>
-          <w:lang w:val="ca-ES"/>
-        </w:rPr>
-        <w:t>Target del videojoc escollit</w:t>
+      <w:bookmarkStart w:id="2" w:name="_Toc26978130"/>
+      <w:r>
+        <w:rPr>
+          <w:lang w:val="ca-ES"/>
+        </w:rPr>
+        <w:t>Metodologia i Heurístiques</w:t>
       </w:r>
       <w:bookmarkEnd w:id="2"/>
-    </w:p>
-    <w:p>
-      <w:pPr>
-        <w:rPr>
-          <w:lang w:val="ca-ES"/>
-        </w:rPr>
-      </w:pPr>
-      <w:r>
-        <w:rPr>
-          <w:lang w:val="ca-ES"/>
-        </w:rPr>
-        <w:t>Creiem que el públic al que va enfocat aquest videojoc és gent que no compta amb una gran experiència jugant a videojocs, segurament es tracti d’un target que juga de forma molt casual a algun joc de mòbil. L’ed</w:t>
-      </w:r>
-      <w:r>
-        <w:rPr>
-          <w:lang w:val="ca-ES"/>
-        </w:rPr>
-        <w:t>at rondaria entre els 8-17 anys degut sobretot a la temàtica.</w:t>
-      </w:r>
-    </w:p>
-    <w:p>
-      <w:pPr>
-        <w:pStyle w:val="Ttulo1"/>
-        <w:rPr>
-          <w:lang w:val="ca-ES"/>
-        </w:rPr>
-      </w:pPr>
-      <w:bookmarkStart w:id="3" w:name="_Toc26978130"/>
-      <w:r>
-        <w:rPr>
-          <w:lang w:val="ca-ES"/>
-        </w:rPr>
-        <w:t>Metodologia i Heurístiques</w:t>
-      </w:r>
-      <w:bookmarkEnd w:id="3"/>
     </w:p>
     <w:p>
       <w:pPr>
@@ -4417,7 +4420,7 @@
           <w:lang w:val="ca-ES"/>
         </w:rPr>
       </w:pPr>
-      <w:bookmarkStart w:id="4" w:name="_Toc26978131"/>
+      <w:bookmarkStart w:id="3" w:name="_Toc26978131"/>
       <w:r>
         <w:rPr>
           <w:rFonts w:eastAsiaTheme="minorHAnsi"/>
@@ -4439,6 +4442,41 @@
         </w:rPr>
         <w:t xml:space="preserve"> d’heurística</w:t>
       </w:r>
+      <w:bookmarkEnd w:id="3"/>
+    </w:p>
+    <w:p>
+      <w:pPr>
+        <w:rPr>
+          <w:lang w:val="ca-ES"/>
+        </w:rPr>
+      </w:pPr>
+    </w:p>
+    <w:p>
+      <w:pPr>
+        <w:pStyle w:val="Ttulo1"/>
+        <w:rPr>
+          <w:lang w:val="ca-ES"/>
+        </w:rPr>
+      </w:pPr>
+      <w:bookmarkStart w:id="4" w:name="_Toc26978132"/>
+      <w:r>
+        <w:rPr>
+          <w:lang w:val="ca-ES"/>
+        </w:rPr>
+        <w:t>Conclusions i sug</w:t>
+      </w:r>
+      <w:r>
+        <w:rPr>
+          <w:lang w:val="ca-ES"/>
+        </w:rPr>
+        <w:t>g</w:t>
+      </w:r>
+      <w:r>
+        <w:rPr>
+          <w:lang w:val="ca-ES"/>
+        </w:rPr>
+        <w:t>erències</w:t>
+      </w:r>
       <w:bookmarkEnd w:id="4"/>
     </w:p>
     <w:p>
@@ -4455,42 +4493,7 @@
           <w:lang w:val="ca-ES"/>
         </w:rPr>
       </w:pPr>
-      <w:bookmarkStart w:id="5" w:name="_Toc26978132"/>
-      <w:r>
-        <w:rPr>
-          <w:lang w:val="ca-ES"/>
-        </w:rPr>
-        <w:t>Conclusions i sug</w:t>
-      </w:r>
-      <w:r>
-        <w:rPr>
-          <w:lang w:val="ca-ES"/>
-        </w:rPr>
-        <w:t>g</w:t>
-      </w:r>
-      <w:r>
-        <w:rPr>
-          <w:lang w:val="ca-ES"/>
-        </w:rPr>
-        <w:t>erències</w:t>
-      </w:r>
-      <w:bookmarkEnd w:id="5"/>
-    </w:p>
-    <w:p>
-      <w:pPr>
-        <w:rPr>
-          <w:lang w:val="ca-ES"/>
-        </w:rPr>
-      </w:pPr>
-    </w:p>
-    <w:p>
-      <w:pPr>
-        <w:pStyle w:val="Ttulo1"/>
-        <w:rPr>
-          <w:lang w:val="ca-ES"/>
-        </w:rPr>
-      </w:pPr>
-      <w:bookmarkStart w:id="6" w:name="_Toc26978133"/>
+      <w:bookmarkStart w:id="5" w:name="_Toc26978133"/>
       <w:r>
         <w:rPr>
           <w:lang w:val="ca-ES"/>
@@ -4498,23 +4501,23 @@
         <w:lastRenderedPageBreak/>
         <w:t>Annexos</w:t>
       </w:r>
+      <w:bookmarkEnd w:id="5"/>
+    </w:p>
+    <w:p>
+      <w:pPr>
+        <w:pStyle w:val="Ttulo3"/>
+        <w:rPr>
+          <w:lang w:val="ca-ES"/>
+        </w:rPr>
+      </w:pPr>
+      <w:bookmarkStart w:id="6" w:name="_Toc26978134"/>
+      <w:r>
+        <w:rPr>
+          <w:lang w:val="ca-ES"/>
+        </w:rPr>
+        <w:t>Full de revisió d’Acció:</w:t>
+      </w:r>
       <w:bookmarkEnd w:id="6"/>
-    </w:p>
-    <w:p>
-      <w:pPr>
-        <w:pStyle w:val="Ttulo3"/>
-        <w:rPr>
-          <w:lang w:val="ca-ES"/>
-        </w:rPr>
-      </w:pPr>
-      <w:bookmarkStart w:id="7" w:name="_Toc26978134"/>
-      <w:r>
-        <w:rPr>
-          <w:lang w:val="ca-ES"/>
-        </w:rPr>
-        <w:t>Full de revisió d’Acció:</w:t>
-      </w:r>
-      <w:bookmarkEnd w:id="7"/>
     </w:p>
     <w:p>
       <w:pPr>
@@ -4991,14 +4994,14 @@
           <w:lang w:val="ca-ES"/>
         </w:rPr>
       </w:pPr>
-      <w:bookmarkStart w:id="8" w:name="_Toc26978135"/>
+      <w:bookmarkStart w:id="7" w:name="_Toc26978135"/>
       <w:r>
         <w:rPr>
           <w:lang w:val="ca-ES"/>
         </w:rPr>
         <w:t>Anàlisi d’Heurístiques : Taula</w:t>
       </w:r>
-      <w:bookmarkEnd w:id="8"/>
+      <w:bookmarkEnd w:id="7"/>
     </w:p>
     <w:tbl>
       <w:tblPr>
@@ -6406,14 +6409,14 @@
           <w:lang w:val="ca-ES"/>
         </w:rPr>
       </w:pPr>
-      <w:bookmarkStart w:id="9" w:name="_Toc26978136"/>
+      <w:bookmarkStart w:id="8" w:name="_Toc26978136"/>
       <w:r>
         <w:rPr>
           <w:lang w:val="ca-ES"/>
         </w:rPr>
         <w:t>Anàlisi d’Heurístiques : Proposta de solucions</w:t>
       </w:r>
-      <w:bookmarkEnd w:id="9"/>
+      <w:bookmarkEnd w:id="8"/>
     </w:p>
     <w:p>
       <w:pPr>
@@ -6793,14 +6796,14 @@
           <w:lang w:val="ca-ES"/>
         </w:rPr>
       </w:pPr>
-      <w:bookmarkStart w:id="10" w:name="_Toc26978137"/>
+      <w:bookmarkStart w:id="9" w:name="_Toc26978137"/>
       <w:r>
         <w:rPr>
           <w:lang w:val="ca-ES"/>
         </w:rPr>
         <w:t>Anàlisi d’Heurístiques : Taula</w:t>
       </w:r>
-      <w:bookmarkEnd w:id="10"/>
+      <w:bookmarkEnd w:id="9"/>
     </w:p>
     <w:tbl>
       <w:tblPr>
@@ -8158,7 +8161,7 @@
           <w:lang w:val="ca-ES"/>
         </w:rPr>
       </w:pPr>
-      <w:bookmarkStart w:id="11" w:name="_Toc26978138"/>
+      <w:bookmarkStart w:id="10" w:name="_Toc26978138"/>
       <w:r>
         <w:rPr>
           <w:lang w:val="ca-ES"/>
@@ -8166,7 +8169,7 @@
         <w:lastRenderedPageBreak/>
         <w:t>Anàlisi d’Heurístiques : Proposta de solucions</w:t>
       </w:r>
-      <w:bookmarkEnd w:id="11"/>
+      <w:bookmarkEnd w:id="10"/>
     </w:p>
     <w:p>
       <w:pPr>
@@ -8428,14 +8431,14 @@
           <w:lang w:val="ca-ES"/>
         </w:rPr>
       </w:pPr>
-      <w:bookmarkStart w:id="12" w:name="_Toc26978139"/>
+      <w:bookmarkStart w:id="11" w:name="_Toc26978139"/>
       <w:r>
         <w:rPr>
           <w:lang w:val="ca-ES"/>
         </w:rPr>
         <w:t>Anàlisi d’Heurístiques : Taula</w:t>
       </w:r>
-      <w:bookmarkEnd w:id="12"/>
+      <w:bookmarkEnd w:id="11"/>
     </w:p>
     <w:tbl>
       <w:tblPr>
@@ -9326,7 +9329,7 @@
           <w:lang w:val="ca-ES"/>
         </w:rPr>
       </w:pPr>
-      <w:bookmarkStart w:id="13" w:name="_Toc26978140"/>
+      <w:bookmarkStart w:id="12" w:name="_Toc26978140"/>
       <w:r>
         <w:rPr>
           <w:lang w:val="ca-ES"/>
@@ -9334,7 +9337,7 @@
         <w:lastRenderedPageBreak/>
         <w:t>Anàlisi d’Heurístiques : Proposta de solucions</w:t>
       </w:r>
-      <w:bookmarkEnd w:id="13"/>
+      <w:bookmarkEnd w:id="12"/>
     </w:p>
     <w:p>
       <w:pPr>
@@ -9474,14 +9477,14 @@
           <w:lang w:val="ca-ES"/>
         </w:rPr>
       </w:pPr>
-      <w:bookmarkStart w:id="14" w:name="_Toc26978141"/>
+      <w:bookmarkStart w:id="13" w:name="_Toc26978141"/>
       <w:r>
         <w:rPr>
           <w:lang w:val="ca-ES"/>
         </w:rPr>
         <w:t>Anàlisi d’Heurístiques : Taula</w:t>
       </w:r>
-      <w:bookmarkEnd w:id="14"/>
+      <w:bookmarkEnd w:id="13"/>
     </w:p>
     <w:tbl>
       <w:tblPr>
@@ -9690,7 +9693,7 @@
         <w:tc>
           <w:tcPr>
             <w:tcW w:w="444" w:type="dxa"/>
-            <w:shd w:val="clear" w:color="auto" w:fill="FFFFFF" w:themeFill="background1"/>
+            <w:shd w:val="clear" w:color="auto" w:fill="A8D08D" w:themeFill="accent6" w:themeFillTint="99"/>
           </w:tcPr>
           <w:p>
             <w:pPr>
@@ -9744,6 +9747,12 @@
                 <w:lang w:val="ca-ES"/>
               </w:rPr>
             </w:pPr>
+            <w:r>
+              <w:rPr>
+                <w:lang w:val="ca-ES"/>
+              </w:rPr>
+              <w:t>10</w:t>
+            </w:r>
           </w:p>
         </w:tc>
         <w:tc>
@@ -9770,6 +9779,34 @@
                 <w:lang w:val="ca-ES"/>
               </w:rPr>
             </w:pPr>
+          </w:p>
+          <w:p>
+            <w:pPr>
+              <w:rPr>
+                <w:lang w:val="ca-ES"/>
+              </w:rPr>
+            </w:pPr>
+          </w:p>
+          <w:p>
+            <w:pPr>
+              <w:rPr>
+                <w:lang w:val="ca-ES"/>
+              </w:rPr>
+            </w:pPr>
+          </w:p>
+          <w:p>
+            <w:pPr>
+              <w:jc w:val="center"/>
+              <w:rPr>
+                <w:lang w:val="ca-ES"/>
+              </w:rPr>
+            </w:pPr>
+            <w:r>
+              <w:rPr>
+                <w:lang w:val="ca-ES"/>
+              </w:rPr>
+              <w:t>10</w:t>
+            </w:r>
           </w:p>
         </w:tc>
       </w:tr>
@@ -9803,7 +9840,7 @@
         <w:tc>
           <w:tcPr>
             <w:tcW w:w="444" w:type="dxa"/>
-            <w:shd w:val="clear" w:color="auto" w:fill="FFFFFF" w:themeFill="background1"/>
+            <w:shd w:val="clear" w:color="auto" w:fill="FF0000"/>
           </w:tcPr>
           <w:p>
             <w:pPr>
@@ -9826,6 +9863,20 @@
               </w:rPr>
             </w:pPr>
           </w:p>
+          <w:p>
+            <w:pPr>
+              <w:jc w:val="center"/>
+              <w:rPr>
+                <w:lang w:val="ca-ES"/>
+              </w:rPr>
+            </w:pPr>
+            <w:r>
+              <w:rPr>
+                <w:lang w:val="ca-ES"/>
+              </w:rPr>
+              <w:t>1</w:t>
+            </w:r>
+          </w:p>
         </w:tc>
         <w:tc>
           <w:tcPr>
@@ -9839,6 +9890,20 @@
               </w:rPr>
             </w:pPr>
           </w:p>
+          <w:p>
+            <w:pPr>
+              <w:jc w:val="center"/>
+              <w:rPr>
+                <w:lang w:val="ca-ES"/>
+              </w:rPr>
+            </w:pPr>
+            <w:r>
+              <w:rPr>
+                <w:lang w:val="ca-ES"/>
+              </w:rPr>
+              <w:t>10</w:t>
+            </w:r>
+          </w:p>
         </w:tc>
         <w:tc>
           <w:tcPr>
@@ -9851,6 +9916,20 @@
                 <w:lang w:val="ca-ES"/>
               </w:rPr>
             </w:pPr>
+          </w:p>
+          <w:p>
+            <w:pPr>
+              <w:jc w:val="center"/>
+              <w:rPr>
+                <w:lang w:val="ca-ES"/>
+              </w:rPr>
+            </w:pPr>
+            <w:r>
+              <w:rPr>
+                <w:lang w:val="ca-ES"/>
+              </w:rPr>
+              <w:t>8</w:t>
+            </w:r>
           </w:p>
         </w:tc>
       </w:tr>
@@ -9884,7 +9963,7 @@
         <w:tc>
           <w:tcPr>
             <w:tcW w:w="444" w:type="dxa"/>
-            <w:shd w:val="clear" w:color="auto" w:fill="FFFFFF" w:themeFill="background1"/>
+            <w:shd w:val="clear" w:color="auto" w:fill="FF0000"/>
           </w:tcPr>
           <w:p>
             <w:pPr>
@@ -9907,6 +9986,20 @@
               </w:rPr>
             </w:pPr>
           </w:p>
+          <w:p>
+            <w:pPr>
+              <w:jc w:val="center"/>
+              <w:rPr>
+                <w:lang w:val="ca-ES"/>
+              </w:rPr>
+            </w:pPr>
+            <w:r>
+              <w:rPr>
+                <w:lang w:val="ca-ES"/>
+              </w:rPr>
+              <w:t>3</w:t>
+            </w:r>
+          </w:p>
         </w:tc>
         <w:tc>
           <w:tcPr>
@@ -9920,6 +10013,20 @@
               </w:rPr>
             </w:pPr>
           </w:p>
+          <w:p>
+            <w:pPr>
+              <w:jc w:val="center"/>
+              <w:rPr>
+                <w:lang w:val="ca-ES"/>
+              </w:rPr>
+            </w:pPr>
+            <w:r>
+              <w:rPr>
+                <w:lang w:val="ca-ES"/>
+              </w:rPr>
+              <w:t>8</w:t>
+            </w:r>
+          </w:p>
         </w:tc>
         <w:tc>
           <w:tcPr>
@@ -9932,6 +10039,20 @@
                 <w:lang w:val="ca-ES"/>
               </w:rPr>
             </w:pPr>
+          </w:p>
+          <w:p>
+            <w:pPr>
+              <w:jc w:val="center"/>
+              <w:rPr>
+                <w:lang w:val="ca-ES"/>
+              </w:rPr>
+            </w:pPr>
+            <w:r>
+              <w:rPr>
+                <w:lang w:val="ca-ES"/>
+              </w:rPr>
+              <w:t>10</w:t>
+            </w:r>
           </w:p>
         </w:tc>
       </w:tr>
@@ -9965,7 +10086,7 @@
         <w:tc>
           <w:tcPr>
             <w:tcW w:w="444" w:type="dxa"/>
-            <w:shd w:val="clear" w:color="auto" w:fill="FFFFFF" w:themeFill="background1"/>
+            <w:shd w:val="clear" w:color="auto" w:fill="FF0000"/>
           </w:tcPr>
           <w:p>
             <w:pPr>
@@ -9988,6 +10109,34 @@
               </w:rPr>
             </w:pPr>
           </w:p>
+          <w:p>
+            <w:pPr>
+              <w:rPr>
+                <w:lang w:val="ca-ES"/>
+              </w:rPr>
+            </w:pPr>
+          </w:p>
+          <w:p>
+            <w:pPr>
+              <w:rPr>
+                <w:lang w:val="ca-ES"/>
+              </w:rPr>
+            </w:pPr>
+          </w:p>
+          <w:p>
+            <w:pPr>
+              <w:jc w:val="center"/>
+              <w:rPr>
+                <w:lang w:val="ca-ES"/>
+              </w:rPr>
+            </w:pPr>
+            <w:r>
+              <w:rPr>
+                <w:lang w:val="ca-ES"/>
+              </w:rPr>
+              <w:t>1</w:t>
+            </w:r>
+          </w:p>
         </w:tc>
         <w:tc>
           <w:tcPr>
@@ -10001,6 +10150,34 @@
               </w:rPr>
             </w:pPr>
           </w:p>
+          <w:p>
+            <w:pPr>
+              <w:rPr>
+                <w:lang w:val="ca-ES"/>
+              </w:rPr>
+            </w:pPr>
+          </w:p>
+          <w:p>
+            <w:pPr>
+              <w:rPr>
+                <w:lang w:val="ca-ES"/>
+              </w:rPr>
+            </w:pPr>
+          </w:p>
+          <w:p>
+            <w:pPr>
+              <w:jc w:val="center"/>
+              <w:rPr>
+                <w:lang w:val="ca-ES"/>
+              </w:rPr>
+            </w:pPr>
+            <w:r>
+              <w:rPr>
+                <w:lang w:val="ca-ES"/>
+              </w:rPr>
+              <w:t>10</w:t>
+            </w:r>
+          </w:p>
         </w:tc>
         <w:tc>
           <w:tcPr>
@@ -10013,6 +10190,34 @@
                 <w:lang w:val="ca-ES"/>
               </w:rPr>
             </w:pPr>
+          </w:p>
+          <w:p>
+            <w:pPr>
+              <w:rPr>
+                <w:lang w:val="ca-ES"/>
+              </w:rPr>
+            </w:pPr>
+          </w:p>
+          <w:p>
+            <w:pPr>
+              <w:rPr>
+                <w:lang w:val="ca-ES"/>
+              </w:rPr>
+            </w:pPr>
+          </w:p>
+          <w:p>
+            <w:pPr>
+              <w:jc w:val="center"/>
+              <w:rPr>
+                <w:lang w:val="ca-ES"/>
+              </w:rPr>
+            </w:pPr>
+            <w:r>
+              <w:rPr>
+                <w:lang w:val="ca-ES"/>
+              </w:rPr>
+              <w:t>8</w:t>
+            </w:r>
           </w:p>
         </w:tc>
       </w:tr>
@@ -10046,7 +10251,7 @@
         <w:tc>
           <w:tcPr>
             <w:tcW w:w="444" w:type="dxa"/>
-            <w:shd w:val="clear" w:color="auto" w:fill="FFFFFF" w:themeFill="background1"/>
+            <w:shd w:val="clear" w:color="auto" w:fill="FF0000"/>
           </w:tcPr>
           <w:p>
             <w:pPr>
@@ -10069,6 +10274,27 @@
               </w:rPr>
             </w:pPr>
           </w:p>
+          <w:p>
+            <w:pPr>
+              <w:rPr>
+                <w:lang w:val="ca-ES"/>
+              </w:rPr>
+            </w:pPr>
+          </w:p>
+          <w:p>
+            <w:pPr>
+              <w:jc w:val="center"/>
+              <w:rPr>
+                <w:lang w:val="ca-ES"/>
+              </w:rPr>
+            </w:pPr>
+            <w:r>
+              <w:rPr>
+                <w:lang w:val="ca-ES"/>
+              </w:rPr>
+              <w:t>2</w:t>
+            </w:r>
+          </w:p>
         </w:tc>
         <w:tc>
           <w:tcPr>
@@ -10082,6 +10308,27 @@
               </w:rPr>
             </w:pPr>
           </w:p>
+          <w:p>
+            <w:pPr>
+              <w:rPr>
+                <w:lang w:val="ca-ES"/>
+              </w:rPr>
+            </w:pPr>
+          </w:p>
+          <w:p>
+            <w:pPr>
+              <w:jc w:val="center"/>
+              <w:rPr>
+                <w:lang w:val="ca-ES"/>
+              </w:rPr>
+            </w:pPr>
+            <w:r>
+              <w:rPr>
+                <w:lang w:val="ca-ES"/>
+              </w:rPr>
+              <w:t>9</w:t>
+            </w:r>
+          </w:p>
         </w:tc>
         <w:tc>
           <w:tcPr>
@@ -10094,6 +10341,27 @@
                 <w:lang w:val="ca-ES"/>
               </w:rPr>
             </w:pPr>
+          </w:p>
+          <w:p>
+            <w:pPr>
+              <w:rPr>
+                <w:lang w:val="ca-ES"/>
+              </w:rPr>
+            </w:pPr>
+          </w:p>
+          <w:p>
+            <w:pPr>
+              <w:jc w:val="center"/>
+              <w:rPr>
+                <w:lang w:val="ca-ES"/>
+              </w:rPr>
+            </w:pPr>
+            <w:r>
+              <w:rPr>
+                <w:lang w:val="ca-ES"/>
+              </w:rPr>
+              <w:t>7</w:t>
+            </w:r>
           </w:p>
         </w:tc>
       </w:tr>
@@ -10127,7 +10395,7 @@
         <w:tc>
           <w:tcPr>
             <w:tcW w:w="444" w:type="dxa"/>
-            <w:shd w:val="clear" w:color="auto" w:fill="FFFFFF" w:themeFill="background1"/>
+            <w:shd w:val="clear" w:color="auto" w:fill="FF0000"/>
           </w:tcPr>
           <w:p>
             <w:pPr>
@@ -10150,6 +10418,34 @@
               </w:rPr>
             </w:pPr>
           </w:p>
+          <w:p>
+            <w:pPr>
+              <w:rPr>
+                <w:lang w:val="ca-ES"/>
+              </w:rPr>
+            </w:pPr>
+          </w:p>
+          <w:p>
+            <w:pPr>
+              <w:rPr>
+                <w:lang w:val="ca-ES"/>
+              </w:rPr>
+            </w:pPr>
+          </w:p>
+          <w:p>
+            <w:pPr>
+              <w:jc w:val="center"/>
+              <w:rPr>
+                <w:lang w:val="ca-ES"/>
+              </w:rPr>
+            </w:pPr>
+            <w:r>
+              <w:rPr>
+                <w:lang w:val="ca-ES"/>
+              </w:rPr>
+              <w:t>4</w:t>
+            </w:r>
+          </w:p>
         </w:tc>
         <w:tc>
           <w:tcPr>
@@ -10163,6 +10459,34 @@
               </w:rPr>
             </w:pPr>
           </w:p>
+          <w:p>
+            <w:pPr>
+              <w:rPr>
+                <w:lang w:val="ca-ES"/>
+              </w:rPr>
+            </w:pPr>
+          </w:p>
+          <w:p>
+            <w:pPr>
+              <w:rPr>
+                <w:lang w:val="ca-ES"/>
+              </w:rPr>
+            </w:pPr>
+          </w:p>
+          <w:p>
+            <w:pPr>
+              <w:jc w:val="center"/>
+              <w:rPr>
+                <w:lang w:val="ca-ES"/>
+              </w:rPr>
+            </w:pPr>
+            <w:r>
+              <w:rPr>
+                <w:lang w:val="ca-ES"/>
+              </w:rPr>
+              <w:t>5</w:t>
+            </w:r>
+          </w:p>
         </w:tc>
         <w:tc>
           <w:tcPr>
@@ -10175,6 +10499,27 @@
                 <w:lang w:val="ca-ES"/>
               </w:rPr>
             </w:pPr>
+          </w:p>
+          <w:p>
+            <w:pPr>
+              <w:rPr>
+                <w:lang w:val="ca-ES"/>
+              </w:rPr>
+            </w:pPr>
+          </w:p>
+          <w:p>
+            <w:pPr>
+              <w:jc w:val="center"/>
+              <w:rPr>
+                <w:lang w:val="ca-ES"/>
+              </w:rPr>
+            </w:pPr>
+            <w:r>
+              <w:rPr>
+                <w:lang w:val="ca-ES"/>
+              </w:rPr>
+              <w:t>10</w:t>
+            </w:r>
           </w:p>
         </w:tc>
       </w:tr>
@@ -10208,7 +10553,7 @@
         <w:tc>
           <w:tcPr>
             <w:tcW w:w="444" w:type="dxa"/>
-            <w:shd w:val="clear" w:color="auto" w:fill="FFFFFF" w:themeFill="background1"/>
+            <w:shd w:val="clear" w:color="auto" w:fill="FF0000"/>
           </w:tcPr>
           <w:p>
             <w:pPr>
@@ -10231,6 +10576,34 @@
               </w:rPr>
             </w:pPr>
           </w:p>
+          <w:p>
+            <w:pPr>
+              <w:rPr>
+                <w:lang w:val="ca-ES"/>
+              </w:rPr>
+            </w:pPr>
+          </w:p>
+          <w:p>
+            <w:pPr>
+              <w:rPr>
+                <w:lang w:val="ca-ES"/>
+              </w:rPr>
+            </w:pPr>
+          </w:p>
+          <w:p>
+            <w:pPr>
+              <w:jc w:val="center"/>
+              <w:rPr>
+                <w:lang w:val="ca-ES"/>
+              </w:rPr>
+            </w:pPr>
+            <w:r>
+              <w:rPr>
+                <w:lang w:val="ca-ES"/>
+              </w:rPr>
+              <w:t>6</w:t>
+            </w:r>
+          </w:p>
         </w:tc>
         <w:tc>
           <w:tcPr>
@@ -10244,6 +10617,34 @@
               </w:rPr>
             </w:pPr>
           </w:p>
+          <w:p>
+            <w:pPr>
+              <w:rPr>
+                <w:lang w:val="ca-ES"/>
+              </w:rPr>
+            </w:pPr>
+          </w:p>
+          <w:p>
+            <w:pPr>
+              <w:rPr>
+                <w:lang w:val="ca-ES"/>
+              </w:rPr>
+            </w:pPr>
+          </w:p>
+          <w:p>
+            <w:pPr>
+              <w:jc w:val="center"/>
+              <w:rPr>
+                <w:lang w:val="ca-ES"/>
+              </w:rPr>
+            </w:pPr>
+            <w:r>
+              <w:rPr>
+                <w:lang w:val="ca-ES"/>
+              </w:rPr>
+              <w:t>5</w:t>
+            </w:r>
+          </w:p>
         </w:tc>
         <w:tc>
           <w:tcPr>
@@ -10256,6 +10657,34 @@
                 <w:lang w:val="ca-ES"/>
               </w:rPr>
             </w:pPr>
+          </w:p>
+          <w:p>
+            <w:pPr>
+              <w:rPr>
+                <w:lang w:val="ca-ES"/>
+              </w:rPr>
+            </w:pPr>
+          </w:p>
+          <w:p>
+            <w:pPr>
+              <w:rPr>
+                <w:lang w:val="ca-ES"/>
+              </w:rPr>
+            </w:pPr>
+          </w:p>
+          <w:p>
+            <w:pPr>
+              <w:jc w:val="center"/>
+              <w:rPr>
+                <w:lang w:val="ca-ES"/>
+              </w:rPr>
+            </w:pPr>
+            <w:r>
+              <w:rPr>
+                <w:lang w:val="ca-ES"/>
+              </w:rPr>
+              <w:t>8</w:t>
+            </w:r>
           </w:p>
         </w:tc>
       </w:tr>
@@ -10282,7 +10711,7 @@
         <w:tc>
           <w:tcPr>
             <w:tcW w:w="444" w:type="dxa"/>
-            <w:shd w:val="clear" w:color="auto" w:fill="FFFFFF" w:themeFill="background1"/>
+            <w:shd w:val="clear" w:color="auto" w:fill="FF0000"/>
           </w:tcPr>
           <w:p>
             <w:pPr>
@@ -10305,6 +10734,20 @@
               </w:rPr>
             </w:pPr>
           </w:p>
+          <w:p>
+            <w:pPr>
+              <w:jc w:val="center"/>
+              <w:rPr>
+                <w:lang w:val="ca-ES"/>
+              </w:rPr>
+            </w:pPr>
+            <w:r>
+              <w:rPr>
+                <w:lang w:val="ca-ES"/>
+              </w:rPr>
+              <w:t>1</w:t>
+            </w:r>
+          </w:p>
         </w:tc>
         <w:tc>
           <w:tcPr>
@@ -10318,6 +10761,20 @@
               </w:rPr>
             </w:pPr>
           </w:p>
+          <w:p>
+            <w:pPr>
+              <w:jc w:val="center"/>
+              <w:rPr>
+                <w:lang w:val="ca-ES"/>
+              </w:rPr>
+            </w:pPr>
+            <w:r>
+              <w:rPr>
+                <w:lang w:val="ca-ES"/>
+              </w:rPr>
+              <w:t>9</w:t>
+            </w:r>
+          </w:p>
         </w:tc>
         <w:tc>
           <w:tcPr>
@@ -10330,6 +10787,20 @@
                 <w:lang w:val="ca-ES"/>
               </w:rPr>
             </w:pPr>
+          </w:p>
+          <w:p>
+            <w:pPr>
+              <w:jc w:val="center"/>
+              <w:rPr>
+                <w:lang w:val="ca-ES"/>
+              </w:rPr>
+            </w:pPr>
+            <w:r>
+              <w:rPr>
+                <w:lang w:val="ca-ES"/>
+              </w:rPr>
+              <w:t>7</w:t>
+            </w:r>
           </w:p>
         </w:tc>
       </w:tr>
@@ -10348,7 +10819,7 @@
           <w:lang w:val="ca-ES"/>
         </w:rPr>
       </w:pPr>
-      <w:bookmarkStart w:id="15" w:name="_Toc26978142"/>
+      <w:bookmarkStart w:id="14" w:name="_Toc26978142"/>
       <w:r>
         <w:rPr>
           <w:lang w:val="ca-ES"/>
@@ -10356,7 +10827,7 @@
         <w:lastRenderedPageBreak/>
         <w:t>Anàlisi d’Heurístiques : Proposta de solucions</w:t>
       </w:r>
-      <w:bookmarkEnd w:id="15"/>
+      <w:bookmarkEnd w:id="14"/>
     </w:p>
     <w:p>
       <w:pPr>
@@ -10369,6 +10840,264 @@
           <w:lang w:val="ca-ES"/>
         </w:rPr>
         <w:t>Per a les heurístiques que has marcat com errònies en l’apartat anterior, proposa una possible solució per a cada una d’elles.</w:t>
+      </w:r>
+    </w:p>
+    <w:p>
+      <w:pPr>
+        <w:rPr>
+          <w:lang w:val="ca-ES"/>
+        </w:rPr>
+      </w:pPr>
+    </w:p>
+    <w:p>
+      <w:pPr>
+        <w:pStyle w:val="Prrafodelista"/>
+        <w:numPr>
+          <w:ilvl w:val="0"/>
+          <w:numId w:val="7"/>
+        </w:numPr>
+        <w:rPr>
+          <w:lang w:val="ca-ES"/>
+        </w:rPr>
+      </w:pPr>
+      <w:r>
+        <w:rPr>
+          <w:rStyle w:val="nfasisintenso"/>
+          <w:lang w:val="ca-ES"/>
+        </w:rPr>
+        <w:t>Heurística 2:</w:t>
+      </w:r>
+      <w:r>
+        <w:rPr>
+          <w:lang w:val="ca-ES"/>
+        </w:rPr>
+        <w:t xml:space="preserve"> Incorporar directament un sistema de recompensa, ja sigui de punts, personalització o qualsevol cosa que pugui fer sentir al jugador que ho ha fet bé.</w:t>
+      </w:r>
+    </w:p>
+    <w:p>
+      <w:pPr>
+        <w:pStyle w:val="Prrafodelista"/>
+        <w:rPr>
+          <w:rStyle w:val="nfasisintenso"/>
+          <w:rFonts w:asciiTheme="minorHAnsi" w:hAnsiTheme="minorHAnsi"/>
+          <w:i w:val="0"/>
+          <w:iCs w:val="0"/>
+          <w:color w:val="auto"/>
+          <w:lang w:val="ca-ES"/>
+        </w:rPr>
+      </w:pPr>
+    </w:p>
+    <w:p>
+      <w:pPr>
+        <w:pStyle w:val="Prrafodelista"/>
+        <w:numPr>
+          <w:ilvl w:val="0"/>
+          <w:numId w:val="7"/>
+        </w:numPr>
+        <w:rPr>
+          <w:lang w:val="ca-ES"/>
+        </w:rPr>
+      </w:pPr>
+      <w:r>
+        <w:rPr>
+          <w:rStyle w:val="nfasisintenso"/>
+        </w:rPr>
+        <w:t>Heurística 3:</w:t>
+      </w:r>
+      <w:r>
+        <w:rPr>
+          <w:lang w:val="ca-ES"/>
+        </w:rPr>
+        <w:t xml:space="preserve"> </w:t>
+      </w:r>
+      <w:r>
+        <w:rPr>
+          <w:lang w:val="ca-ES"/>
+        </w:rPr>
+        <w:t>En si no t’estanques, però si que és cert que no notes un progrés en el joc, ja que sempre es repeteix la mateixa metodologia. Es podrien fer més varietats de nivell per exemple.</w:t>
+      </w:r>
+    </w:p>
+    <w:p>
+      <w:pPr>
+        <w:pStyle w:val="Prrafodelista"/>
+        <w:rPr>
+          <w:lang w:val="ca-ES"/>
+        </w:rPr>
+      </w:pPr>
+    </w:p>
+    <w:p>
+      <w:pPr>
+        <w:pStyle w:val="Prrafodelista"/>
+        <w:numPr>
+          <w:ilvl w:val="0"/>
+          <w:numId w:val="7"/>
+        </w:numPr>
+        <w:rPr>
+          <w:lang w:val="ca-ES"/>
+        </w:rPr>
+      </w:pPr>
+      <w:r>
+        <w:rPr>
+          <w:rStyle w:val="nfasisintenso"/>
+        </w:rPr>
+        <w:t>Heurística 4:</w:t>
+      </w:r>
+      <w:r>
+        <w:rPr>
+          <w:lang w:val="ca-ES"/>
+        </w:rPr>
+        <w:t xml:space="preserve"> La IA es bastant predictiva i s’aprenen els patrons molt fàcilment, se li hauria de millorar el moviment i els camins per a que el jugador no pugi intuir per on girarà i així donar-li una mica més d’emoció i dificultat.</w:t>
+      </w:r>
+    </w:p>
+    <w:p>
+      <w:pPr>
+        <w:pStyle w:val="Prrafodelista"/>
+        <w:rPr>
+          <w:lang w:val="ca-ES"/>
+        </w:rPr>
+      </w:pPr>
+    </w:p>
+    <w:p>
+      <w:pPr>
+        <w:pStyle w:val="Prrafodelista"/>
+        <w:numPr>
+          <w:ilvl w:val="0"/>
+          <w:numId w:val="7"/>
+        </w:numPr>
+        <w:rPr>
+          <w:lang w:val="ca-ES"/>
+        </w:rPr>
+      </w:pPr>
+      <w:r>
+        <w:rPr>
+          <w:rStyle w:val="nfasisintenso"/>
+        </w:rPr>
+        <w:t>Heurística 5</w:t>
+      </w:r>
+      <w:r>
+        <w:rPr>
+          <w:rStyle w:val="nfasisintenso"/>
+        </w:rPr>
+        <w:t>:</w:t>
+      </w:r>
+      <w:r>
+        <w:rPr>
+          <w:lang w:val="ca-ES"/>
+        </w:rPr>
+        <w:t xml:space="preserve"> L’únic error que s’ha trobat que pugi cometre el jugador és el fet d’apropar-se al camió quan el segueix cap a la ciutat i mors si xoques. Podria posar-se errors més significatius com per exemple, si t’equivoques en la direcció d’on anirà l’animal, es pugui arribar a escapar i perdré aquell animal, i juntament amb el sistema de recompensa anteriorment nombrat, això afecti per exemple a la puntuació final, o si no arribes a un mínim d’animals matats, no superis el nivell.</w:t>
+      </w:r>
+    </w:p>
+    <w:p>
+      <w:pPr>
+        <w:pStyle w:val="Prrafodelista"/>
+        <w:rPr>
+          <w:lang w:val="ca-ES"/>
+        </w:rPr>
+      </w:pPr>
+    </w:p>
+    <w:p>
+      <w:pPr>
+        <w:pStyle w:val="Prrafodelista"/>
+        <w:numPr>
+          <w:ilvl w:val="0"/>
+          <w:numId w:val="7"/>
+        </w:numPr>
+        <w:rPr>
+          <w:lang w:val="ca-ES"/>
+        </w:rPr>
+      </w:pPr>
+      <w:r>
+        <w:rPr>
+          <w:rStyle w:val="nfasisintenso"/>
+        </w:rPr>
+        <w:t>Heurística 6</w:t>
+      </w:r>
+      <w:r>
+        <w:rPr>
+          <w:rStyle w:val="nfasisintenso"/>
+        </w:rPr>
+        <w:t>:</w:t>
+      </w:r>
+      <w:r>
+        <w:rPr>
+          <w:lang w:val="ca-ES"/>
+        </w:rPr>
+        <w:t xml:space="preserve"> La mecànica de caminar i córrer es senzilla però s’adequa al que s’espera però a l’hora de matar, no es natural que simplement hagi de passar per sobre, seria una opció posar un botó d’atacar en el que el jugador pugui controlar quan ataca i com.</w:t>
+      </w:r>
+    </w:p>
+    <w:p>
+      <w:pPr>
+        <w:pStyle w:val="Prrafodelista"/>
+        <w:rPr>
+          <w:lang w:val="ca-ES"/>
+        </w:rPr>
+      </w:pPr>
+    </w:p>
+    <w:p>
+      <w:pPr>
+        <w:pStyle w:val="Prrafodelista"/>
+        <w:numPr>
+          <w:ilvl w:val="0"/>
+          <w:numId w:val="7"/>
+        </w:numPr>
+        <w:rPr>
+          <w:lang w:val="ca-ES"/>
+        </w:rPr>
+      </w:pPr>
+      <w:r>
+        <w:rPr>
+          <w:rStyle w:val="nfasisintenso"/>
+        </w:rPr>
+        <w:t>Heurística 7:</w:t>
+      </w:r>
+      <w:r>
+        <w:rPr>
+          <w:lang w:val="ca-ES"/>
+        </w:rPr>
+        <w:t xml:space="preserve"> </w:t>
+      </w:r>
+      <w:r>
+        <w:rPr>
+          <w:lang w:val="ca-ES"/>
+        </w:rPr>
+        <w:t>En els moments en que el nivell es més senzill com entrar a la ciutat o sortir, a nivell acústic no es del tot adequat, es podria canviar tant el efecte visual a una fletxa verda quan torna a una zona segura i una música ambient de menys perill.</w:t>
+      </w:r>
+    </w:p>
+    <w:p>
+      <w:pPr>
+        <w:rPr>
+          <w:lang w:val="ca-ES"/>
+        </w:rPr>
+      </w:pPr>
+    </w:p>
+    <w:p>
+      <w:pPr>
+        <w:pStyle w:val="Prrafodelista"/>
+        <w:numPr>
+          <w:ilvl w:val="0"/>
+          <w:numId w:val="7"/>
+        </w:numPr>
+        <w:rPr>
+          <w:lang w:val="ca-ES"/>
+        </w:rPr>
+      </w:pPr>
+      <w:r>
+        <w:rPr>
+          <w:rStyle w:val="nfasisintenso"/>
+        </w:rPr>
+        <w:t>Heurística 8:</w:t>
+      </w:r>
+      <w:r>
+        <w:rPr>
+          <w:lang w:val="ca-ES"/>
+        </w:rPr>
+        <w:t xml:space="preserve"> </w:t>
+      </w:r>
+      <w:r>
+        <w:rPr>
+          <w:lang w:val="ca-ES"/>
+        </w:rPr>
+        <w:t xml:space="preserve"> L’únic que es pot fer es canviar el personatge i silenciar totalment el joc. Es podria posar opció com la sensibilitat del moviment de la càmera, posició dels controls per si algú prefereix tenir els controls posicionats inversament en la pantalla, en el cas de que fossin esquerrans, opcions visuals per daltònics, resolucions, etc.</w:t>
       </w:r>
     </w:p>
     <w:p>
@@ -10410,86 +11139,86 @@
       <w:pPr>
         <w:pStyle w:val="Ttulo1"/>
       </w:pPr>
-      <w:bookmarkStart w:id="16" w:name="_Toc26978143"/>
+      <w:bookmarkStart w:id="15" w:name="_Toc26978143"/>
       <w:r>
         <w:t>Introducción</w:t>
       </w:r>
+      <w:bookmarkEnd w:id="15"/>
+    </w:p>
+    <w:p>
+      <w:pPr>
+        <w:spacing w:after="0"/>
+        <w:rPr>
+          <w:b/>
+        </w:rPr>
+      </w:pPr>
+      <w:r>
+        <w:rPr>
+          <w:rStyle w:val="nfasisintenso"/>
+        </w:rPr>
+        <w:t>Género:</w:t>
+      </w:r>
+      <w:r>
+        <w:t xml:space="preserve"> </w:t>
+      </w:r>
+      <w:r>
+        <w:t>Puzzle</w:t>
+      </w:r>
+    </w:p>
+    <w:p>
+      <w:r>
+        <w:rPr>
+          <w:rStyle w:val="nfasisintenso"/>
+        </w:rPr>
+        <w:t>Otros aspectos necesarios:</w:t>
+      </w:r>
+      <w:r>
+        <w:t xml:space="preserve"> Lines es un juego de un jugador, que consiste en crear puntos dentro unas líneas con formas diferentes, estos puntos se expanden en todo el mapa, separándose en diferentes líneas en las intersecciones, i solo se paran si su camino se bloquea con otra línea en expansión. La línea que consiga una longitud máxima, será la ganadora.</w:t>
+      </w:r>
+    </w:p>
+    <w:p/>
+    <w:p>
+      <w:pPr>
+        <w:pStyle w:val="Ttulo1"/>
+      </w:pPr>
+      <w:bookmarkStart w:id="16" w:name="_Toc26978144"/>
+      <w:r>
+        <w:t>Descripción del perfil del jugador</w:t>
+      </w:r>
       <w:bookmarkEnd w:id="16"/>
-    </w:p>
-    <w:p>
-      <w:pPr>
-        <w:spacing w:after="0"/>
-        <w:rPr>
-          <w:b/>
-        </w:rPr>
-      </w:pPr>
-      <w:r>
-        <w:rPr>
-          <w:rStyle w:val="nfasisintenso"/>
-        </w:rPr>
-        <w:t>Género:</w:t>
-      </w:r>
       <w:r>
         <w:t xml:space="preserve"> </w:t>
       </w:r>
-      <w:r>
-        <w:t>Puzzle</w:t>
-      </w:r>
-    </w:p>
-    <w:p>
-      <w:r>
-        <w:rPr>
-          <w:rStyle w:val="nfasisintenso"/>
-        </w:rPr>
-        <w:t>Otros aspectos necesarios:</w:t>
-      </w:r>
-      <w:r>
-        <w:t xml:space="preserve"> Lines es un juego de un jugador, que consiste en crear puntos dentro unas líneas con formas diferentes, estos puntos se expanden en todo el mapa, separándose en diferentes líneas en las intersecciones, i solo se paran si su camino se bloquea con otra línea en expansión. La línea que consiga una longitud máxima, será la ganadora.</w:t>
-      </w:r>
-    </w:p>
-    <w:p/>
+    </w:p>
+    <w:p>
+      <w:r>
+        <w:t xml:space="preserve">- Edad en torno a 40 años. </w:t>
+      </w:r>
+    </w:p>
+    <w:p>
+      <w:r>
+        <w:t xml:space="preserve">- Sólo de manera muy esporádica (en torno a un par de veces al mes y durante no más de una hora), desde hace más o menos un año juega al Battlefield 1 (se lo instaló su hijo adolescente) </w:t>
+      </w:r>
+    </w:p>
+    <w:p>
+      <w:r>
+        <w:t xml:space="preserve">- Siempre juega en su ordenador personal en su casa. </w:t>
+      </w:r>
+    </w:p>
+    <w:p>
+      <w:r>
+        <w:t>- No tiene ninguna otra experiencia con otros videojuegos, pero sí una gran experiencia como usuario de aplicaciones informáticas de productividad relacionadas con su actividad profesional (CEO de una multinacional del sector del automóvil). Usa las aplicaciones en todos los dispositivos convencionales: PC, tablets, smartphone…</w:t>
+      </w:r>
+    </w:p>
     <w:p>
       <w:pPr>
         <w:pStyle w:val="Ttulo1"/>
       </w:pPr>
-      <w:bookmarkStart w:id="17" w:name="_Toc26978144"/>
-      <w:r>
-        <w:t>Descripción del perfil del jugador</w:t>
+      <w:bookmarkStart w:id="17" w:name="_Toc26978145"/>
+      <w:r>
+        <w:t>Tareas a inspeccionar</w:t>
       </w:r>
       <w:bookmarkEnd w:id="17"/>
-      <w:r>
-        <w:t xml:space="preserve"> </w:t>
-      </w:r>
-    </w:p>
-    <w:p>
-      <w:r>
-        <w:t xml:space="preserve">- Edad en torno a 40 años. </w:t>
-      </w:r>
-    </w:p>
-    <w:p>
-      <w:r>
-        <w:t xml:space="preserve">- Sólo de manera muy esporádica (en torno a un par de veces al mes y durante no más de una hora), desde hace más o menos un año juega al Battlefield 1 (se lo instaló su hijo adolescente) </w:t>
-      </w:r>
-    </w:p>
-    <w:p>
-      <w:r>
-        <w:t xml:space="preserve">- Siempre juega en su ordenador personal en su casa. </w:t>
-      </w:r>
-    </w:p>
-    <w:p>
-      <w:r>
-        <w:t>- No tiene ninguna otra experiencia con otros videojuegos, pero sí una gran experiencia como usuario de aplicaciones informáticas de productividad relacionadas con su actividad profesional (CEO de una multinacional del sector del automóvil). Usa las aplicaciones en todos los dispositivos convencionales: PC, tablets, smartphone…</w:t>
-      </w:r>
-    </w:p>
-    <w:p>
-      <w:pPr>
-        <w:pStyle w:val="Ttulo1"/>
-      </w:pPr>
-      <w:bookmarkStart w:id="18" w:name="_Toc26978145"/>
-      <w:r>
-        <w:t>Tareas a inspeccionar</w:t>
-      </w:r>
-      <w:bookmarkEnd w:id="18"/>
     </w:p>
     <w:p>
       <w:pPr>
@@ -10531,11 +11260,11 @@
       <w:pPr>
         <w:pStyle w:val="Ttulo1"/>
       </w:pPr>
-      <w:bookmarkStart w:id="19" w:name="_Toc26978146"/>
+      <w:bookmarkStart w:id="18" w:name="_Toc26978146"/>
       <w:r>
         <w:t>Lista de acciones para completar cada tarea</w:t>
       </w:r>
-      <w:bookmarkEnd w:id="19"/>
+      <w:bookmarkEnd w:id="18"/>
     </w:p>
     <w:p>
       <w:pPr>
@@ -10841,39 +11570,39 @@
       <w:pPr>
         <w:pStyle w:val="Ttulo1"/>
       </w:pPr>
-      <w:bookmarkStart w:id="20" w:name="_Toc26978147"/>
+      <w:bookmarkStart w:id="19" w:name="_Toc26978147"/>
       <w:r>
         <w:lastRenderedPageBreak/>
         <w:t>Descripción de los tres problemas encontrados</w:t>
       </w:r>
+      <w:bookmarkEnd w:id="19"/>
+    </w:p>
+    <w:p>
+      <w:r>
+        <w:t>Ganar el segundo nivel a la primera es una acción que depende mayoritariamente de la suerte del jugador, ya que en el tutorial solo se te pide hacer click, en el segundo nivel la mayoría de usuarios van a hacer click en un lugar aleatorio, sin pensar en cómo conseguir que su línea recorra la máxima distancia posible. Esto llevará a un porcentaje mayor de fracaso en este nivel, ya que no se ha explicado anteriormente con suficiente claridad cómo funciona la mecánica principal del videojuego.</w:t>
+      </w:r>
+    </w:p>
+    <w:p/>
+    <w:p>
+      <w:r>
+        <w:t>Buscar las estadísticas es un problema, el usuario normal esperaría que este tipo de datos estuvieran en la pantalla principal (por costumbre), pero en este caso las estadísticas están separadas por cada modo de juego, sin ningún tipo de indicación. Normalmente el usuario solo encontrara sus estadísticas de forma casual al hacer scroll a la izquierda.</w:t>
+      </w:r>
+    </w:p>
+    <w:p/>
+    <w:p>
+      <w:r>
+        <w:t>Activa “colorblind” mode resulta un problema por varios factores. Los menús, al no tener ningún distintivo, acaban mareando y confundiendo al jugador. Por otro lado, el botón para activar este modo está situado al final de la del menú lateral de opciones, siendo el más difícil de encontrar.</w:t>
+      </w:r>
+    </w:p>
+    <w:p>
+      <w:pPr>
+        <w:pStyle w:val="Ttulo1"/>
+      </w:pPr>
+      <w:bookmarkStart w:id="20" w:name="_Toc26978148"/>
+      <w:r>
+        <w:t>Propuestas de mejora para el videojuego</w:t>
+      </w:r>
       <w:bookmarkEnd w:id="20"/>
-    </w:p>
-    <w:p>
-      <w:r>
-        <w:t>Ganar el segundo nivel a la primera es una acción que depende mayoritariamente de la suerte del jugador, ya que en el tutorial solo se te pide hacer click, en el segundo nivel la mayoría de usuarios van a hacer click en un lugar aleatorio, sin pensar en cómo conseguir que su línea recorra la máxima distancia posible. Esto llevará a un porcentaje mayor de fracaso en este nivel, ya que no se ha explicado anteriormente con suficiente claridad cómo funciona la mecánica principal del videojuego.</w:t>
-      </w:r>
-    </w:p>
-    <w:p/>
-    <w:p>
-      <w:r>
-        <w:t>Buscar las estadísticas es un problema, el usuario normal esperaría que este tipo de datos estuvieran en la pantalla principal (por costumbre), pero en este caso las estadísticas están separadas por cada modo de juego, sin ningún tipo de indicación. Normalmente el usuario solo encontrara sus estadísticas de forma casual al hacer scroll a la izquierda.</w:t>
-      </w:r>
-    </w:p>
-    <w:p/>
-    <w:p>
-      <w:r>
-        <w:t>Activa “colorblind” mode resulta un problema por varios factores. Los menús, al no tener ningún distintivo, acaban mareando y confundiendo al jugador. Por otro lado, el botón para activar este modo está situado al final de la del menú lateral de opciones, siendo el más difícil de encontrar.</w:t>
-      </w:r>
-    </w:p>
-    <w:p>
-      <w:pPr>
-        <w:pStyle w:val="Ttulo1"/>
-      </w:pPr>
-      <w:bookmarkStart w:id="21" w:name="_Toc26978148"/>
-      <w:r>
-        <w:t>Propuestas de mejora para el videojuego</w:t>
-      </w:r>
-      <w:bookmarkEnd w:id="21"/>
     </w:p>
     <w:p>
       <w:r>
@@ -10941,7 +11670,7 @@
           <w:lang w:val="es-ES_tradnl"/>
         </w:rPr>
       </w:pPr>
-      <w:bookmarkStart w:id="22" w:name="_Toc26978149"/>
+      <w:bookmarkStart w:id="21" w:name="_Toc26978149"/>
       <w:r>
         <w:rPr>
           <w:lang w:val="es-ES_tradnl"/>
@@ -10954,37 +11683,37 @@
         </w:rPr>
         <w:t>exos:</w:t>
       </w:r>
+      <w:bookmarkEnd w:id="21"/>
+    </w:p>
+    <w:p>
+      <w:pPr>
+        <w:pStyle w:val="Ttulo3"/>
+      </w:pPr>
+      <w:bookmarkStart w:id="22" w:name="_Toc26978150"/>
+      <w:r>
+        <w:t>Hoja de revisión de acción:</w:t>
+      </w:r>
       <w:bookmarkEnd w:id="22"/>
     </w:p>
     <w:p>
+      <w:r>
+        <w:t>Descarga en tu dispositivo móvil la aplicación: “Lines” y sigue las pautas proporcionadas a continuación. Indica si alguna de las acciones es confusa, difícil de reconocer, realizar o aprender.</w:t>
+      </w:r>
+    </w:p>
+    <w:p>
+      <w:r>
+        <w:t>Finalmente, propón soluciones para los problemas con los que te hayas encontrado.</w:t>
+      </w:r>
+    </w:p>
+    <w:p>
       <w:pPr>
         <w:pStyle w:val="Ttulo3"/>
       </w:pPr>
-      <w:bookmarkStart w:id="23" w:name="_Toc26978150"/>
-      <w:r>
-        <w:t>Hoja de revisión de acción:</w:t>
+      <w:bookmarkStart w:id="23" w:name="_Toc26978151"/>
+      <w:r>
+        <w:t>Pauta de acciones:</w:t>
       </w:r>
       <w:bookmarkEnd w:id="23"/>
-    </w:p>
-    <w:p>
-      <w:r>
-        <w:t>Descarga en tu dispositivo móvil la aplicación: “Lines” y sigue las pautas proporcionadas a continuación. Indica si alguna de las acciones es confusa, difícil de reconocer, realizar o aprender.</w:t>
-      </w:r>
-    </w:p>
-    <w:p>
-      <w:r>
-        <w:t>Finalmente, propón soluciones para los problemas con los que te hayas encontrado.</w:t>
-      </w:r>
-    </w:p>
-    <w:p>
-      <w:pPr>
-        <w:pStyle w:val="Ttulo3"/>
-      </w:pPr>
-      <w:bookmarkStart w:id="24" w:name="_Toc26978151"/>
-      <w:r>
-        <w:t>Pauta de acciones:</w:t>
-      </w:r>
-      <w:bookmarkEnd w:id="24"/>
     </w:p>
     <w:p>
       <w:pPr>
@@ -11395,14 +12124,14 @@
           <w:lang w:val="ca-ES"/>
         </w:rPr>
       </w:pPr>
-      <w:bookmarkStart w:id="25" w:name="_Toc26978152"/>
+      <w:bookmarkStart w:id="24" w:name="_Toc26978152"/>
       <w:r>
         <w:rPr>
           <w:lang w:val="ca-ES"/>
         </w:rPr>
         <w:t>Anàlisis de la pauta de acciones : Tabla</w:t>
       </w:r>
-      <w:bookmarkEnd w:id="25"/>
+      <w:bookmarkEnd w:id="24"/>
     </w:p>
     <w:p>
       <w:pPr>
@@ -12184,11 +12913,11 @@
       <w:r>
         <w:t> </w:t>
       </w:r>
-      <w:bookmarkStart w:id="26" w:name="_Toc26978155"/>
+      <w:bookmarkStart w:id="25" w:name="_Toc26978155"/>
       <w:r>
         <w:t>Descripción del problema:</w:t>
       </w:r>
-      <w:bookmarkEnd w:id="26"/>
+      <w:bookmarkEnd w:id="25"/>
     </w:p>
     <w:p>
       <w:pPr>
@@ -12210,14 +12939,14 @@
         <w:pStyle w:val="NormalWeb"/>
         <w:spacing w:before="0" w:beforeAutospacing="0" w:after="160" w:afterAutospacing="0"/>
       </w:pPr>
-      <w:bookmarkStart w:id="27" w:name="_Toc26978156"/>
+      <w:bookmarkStart w:id="26" w:name="_Toc26978156"/>
       <w:r>
         <w:rPr>
           <w:rStyle w:val="Ttulo2Car"/>
         </w:rPr>
         <w:t>Severidad del problema</w:t>
       </w:r>
-      <w:bookmarkEnd w:id="27"/>
+      <w:bookmarkEnd w:id="26"/>
       <w:r>
         <w:rPr>
           <w:rFonts w:ascii="Calibri" w:hAnsi="Calibri"/>
@@ -12370,11 +13099,11 @@
       <w:pPr>
         <w:pStyle w:val="Ttulo2"/>
       </w:pPr>
-      <w:bookmarkStart w:id="28" w:name="_Toc26978157"/>
+      <w:bookmarkStart w:id="27" w:name="_Toc26978157"/>
       <w:r>
         <w:t>Posibles soluciones:</w:t>
       </w:r>
-      <w:bookmarkEnd w:id="28"/>
+      <w:bookmarkEnd w:id="27"/>
     </w:p>
     <w:p>
       <w:r>
@@ -13175,14 +13904,14 @@
           <w:lang w:val="ca-ES"/>
         </w:rPr>
       </w:pPr>
-      <w:bookmarkStart w:id="29" w:name="_Toc26978158"/>
+      <w:bookmarkStart w:id="28" w:name="_Toc26978158"/>
       <w:r>
         <w:rPr>
           <w:lang w:val="ca-ES"/>
         </w:rPr>
         <w:t>Anàlisis de la pauta de acciones : Tabla</w:t>
       </w:r>
-      <w:bookmarkEnd w:id="29"/>
+      <w:bookmarkEnd w:id="28"/>
     </w:p>
     <w:p>
       <w:pPr>
@@ -13958,11 +14687,11 @@
       <w:r>
         <w:t> </w:t>
       </w:r>
-      <w:bookmarkStart w:id="30" w:name="_Toc26978161"/>
+      <w:bookmarkStart w:id="29" w:name="_Toc26978161"/>
       <w:r>
         <w:t>Descripción del problema:</w:t>
       </w:r>
-      <w:bookmarkEnd w:id="30"/>
+      <w:bookmarkEnd w:id="29"/>
     </w:p>
     <w:p>
       <w:pPr>
@@ -13996,14 +14725,14 @@
         <w:pStyle w:val="NormalWeb"/>
         <w:spacing w:before="0" w:beforeAutospacing="0" w:after="160" w:afterAutospacing="0"/>
       </w:pPr>
-      <w:bookmarkStart w:id="31" w:name="_Toc26978162"/>
+      <w:bookmarkStart w:id="30" w:name="_Toc26978162"/>
       <w:r>
         <w:rPr>
           <w:rStyle w:val="Ttulo2Car"/>
         </w:rPr>
         <w:t>Severidad del problema</w:t>
       </w:r>
-      <w:bookmarkEnd w:id="31"/>
+      <w:bookmarkEnd w:id="30"/>
       <w:r>
         <w:rPr>
           <w:rFonts w:ascii="Calibri" w:hAnsi="Calibri"/>
@@ -14156,11 +14885,11 @@
       <w:pPr>
         <w:pStyle w:val="Ttulo2"/>
       </w:pPr>
-      <w:bookmarkStart w:id="32" w:name="_Toc26978163"/>
+      <w:bookmarkStart w:id="31" w:name="_Toc26978163"/>
       <w:r>
         <w:t>Posibles soluciones:</w:t>
       </w:r>
-      <w:bookmarkEnd w:id="32"/>
+      <w:bookmarkEnd w:id="31"/>
     </w:p>
     <w:p>
       <w:r>
@@ -14913,14 +15642,14 @@
           <w:lang w:val="ca-ES"/>
         </w:rPr>
       </w:pPr>
-      <w:bookmarkStart w:id="33" w:name="_Toc26978164"/>
+      <w:bookmarkStart w:id="32" w:name="_Toc26978164"/>
       <w:r>
         <w:rPr>
           <w:lang w:val="ca-ES"/>
         </w:rPr>
         <w:t>Anàlisis de la pauta de acciones : Tabla</w:t>
       </w:r>
-      <w:bookmarkEnd w:id="33"/>
+      <w:bookmarkEnd w:id="32"/>
     </w:p>
     <w:p/>
     <w:tbl>
@@ -14986,6 +15715,7 @@
         <w:tc>
           <w:tcPr>
             <w:tcW w:w="1598" w:type="dxa"/>
+            <w:shd w:val="clear" w:color="auto" w:fill="A8D08D" w:themeFill="accent6" w:themeFillTint="99"/>
           </w:tcPr>
           <w:p>
             <w:pPr>
@@ -15032,6 +15762,7 @@
         <w:tc>
           <w:tcPr>
             <w:tcW w:w="1598" w:type="dxa"/>
+            <w:shd w:val="clear" w:color="auto" w:fill="A8D08D" w:themeFill="accent6" w:themeFillTint="99"/>
           </w:tcPr>
           <w:p>
             <w:pPr>
@@ -15077,6 +15808,7 @@
         <w:tc>
           <w:tcPr>
             <w:tcW w:w="1598" w:type="dxa"/>
+            <w:shd w:val="clear" w:color="auto" w:fill="A8D08D" w:themeFill="accent6" w:themeFillTint="99"/>
           </w:tcPr>
           <w:p>
             <w:pPr>
@@ -15122,6 +15854,7 @@
         <w:tc>
           <w:tcPr>
             <w:tcW w:w="1598" w:type="dxa"/>
+            <w:shd w:val="clear" w:color="auto" w:fill="FF0000"/>
           </w:tcPr>
           <w:p>
             <w:pPr>
@@ -15210,6 +15943,7 @@
         <w:tc>
           <w:tcPr>
             <w:tcW w:w="1598" w:type="dxa"/>
+            <w:shd w:val="clear" w:color="auto" w:fill="FF0000"/>
           </w:tcPr>
           <w:p>
             <w:pPr>
@@ -15256,6 +15990,7 @@
         <w:tc>
           <w:tcPr>
             <w:tcW w:w="1598" w:type="dxa"/>
+            <w:shd w:val="clear" w:color="auto" w:fill="A8D08D" w:themeFill="accent6" w:themeFillTint="99"/>
           </w:tcPr>
           <w:p>
             <w:pPr>
@@ -15301,6 +16036,7 @@
         <w:tc>
           <w:tcPr>
             <w:tcW w:w="1598" w:type="dxa"/>
+            <w:shd w:val="clear" w:color="auto" w:fill="A8D08D" w:themeFill="accent6" w:themeFillTint="99"/>
           </w:tcPr>
           <w:p>
             <w:pPr>
@@ -15397,6 +16133,7 @@
         <w:tc>
           <w:tcPr>
             <w:tcW w:w="1598" w:type="dxa"/>
+            <w:shd w:val="clear" w:color="auto" w:fill="A8D08D" w:themeFill="accent6" w:themeFillTint="99"/>
           </w:tcPr>
           <w:p>
             <w:pPr>
@@ -15443,6 +16180,7 @@
         <w:tc>
           <w:tcPr>
             <w:tcW w:w="1598" w:type="dxa"/>
+            <w:shd w:val="clear" w:color="auto" w:fill="A8D08D" w:themeFill="accent6" w:themeFillTint="99"/>
           </w:tcPr>
           <w:p>
             <w:pPr>
@@ -15488,6 +16226,7 @@
         <w:tc>
           <w:tcPr>
             <w:tcW w:w="1598" w:type="dxa"/>
+            <w:shd w:val="clear" w:color="auto" w:fill="A8D08D" w:themeFill="accent6" w:themeFillTint="99"/>
           </w:tcPr>
           <w:p>
             <w:pPr>
@@ -15524,17 +16263,11 @@
     </w:p>
     <w:p>
       <w:pPr>
-        <w:rPr>
-          <w:lang w:val="en-AU"/>
-        </w:rPr>
-      </w:pPr>
-    </w:p>
-    <w:p>
-      <w:pPr>
         <w:pStyle w:val="Ttulo1"/>
         <w:spacing w:line="360" w:lineRule="auto"/>
       </w:pPr>
       <w:r>
+        <w:lastRenderedPageBreak/>
         <w:t>Hoja sobre problema detectado en una acción.</w:t>
       </w:r>
     </w:p>
@@ -15553,7 +16286,7 @@
         <w:t>Acción en la cual se ha detectado el problema:</w:t>
       </w:r>
       <w:r>
-        <w:t xml:space="preserve"> </w:t>
+        <w:t xml:space="preserve"> Gana el segundo nivel a la primera</w:t>
       </w:r>
     </w:p>
     <w:p>
@@ -15578,7 +16311,7 @@
           <w:sz w:val="22"/>
           <w:szCs w:val="22"/>
         </w:rPr>
-        <w:t xml:space="preserve"> </w:t>
+        <w:t xml:space="preserve">  Paso 4</w:t>
       </w:r>
     </w:p>
     <w:p>
@@ -15589,9 +16322,6 @@
           <w:numId w:val="26"/>
         </w:numPr>
         <w:spacing w:before="0" w:beforeAutospacing="0" w:after="160" w:afterAutospacing="0"/>
-        <w:rPr>
-          <w:lang w:val="en-AU"/>
-        </w:rPr>
       </w:pPr>
       <w:r>
         <w:rPr>
@@ -15601,14 +16331,15 @@
         <w:t>Descripción de paso:</w:t>
       </w:r>
       <w:r>
-        <w:rPr>
-          <w:rFonts w:ascii="Calibri" w:hAnsi="Calibri"/>
-          <w:color w:val="000000"/>
+        <w:t xml:space="preserve"> </w:t>
+      </w:r>
+      <w:r>
+        <w:rPr>
+          <w:rFonts w:asciiTheme="minorHAnsi" w:hAnsiTheme="minorHAnsi" w:cstheme="minorHAnsi"/>
           <w:sz w:val="22"/>
           <w:szCs w:val="22"/>
-          <w:lang w:val="en-AU"/>
-        </w:rPr>
-        <w:t xml:space="preserve"> </w:t>
+        </w:rPr>
+        <w:t>Set a point to win the level</w:t>
       </w:r>
     </w:p>
     <w:p>
@@ -15624,7 +16355,24 @@
         <w:rPr>
           <w:rStyle w:val="nfasisintenso"/>
         </w:rPr>
-        <w:t xml:space="preserve">¿Qué falla exactamente (Claridad, reconocible, comprensible, entendible) ?: </w:t>
+        <w:t>¿Qué falla exactamente (Claridad, reconocibl</w:t>
+      </w:r>
+      <w:r>
+        <w:rPr>
+          <w:rStyle w:val="nfasisintenso"/>
+        </w:rPr>
+        <w:t>e, comprensible, entendible) ?:</w:t>
+      </w:r>
+      <w:r>
+        <w:rPr>
+          <w:rStyle w:val="nfasisintenso"/>
+          <w:rFonts w:ascii="Times New Roman" w:hAnsi="Times New Roman"/>
+          <w:i w:val="0"/>
+          <w:iCs w:val="0"/>
+          <w:color w:val="auto"/>
+          <w:sz w:val="24"/>
+        </w:rPr>
+        <w:t xml:space="preserve"> No queda claro el funcionamiento de la mecánica del juego la primera vez que juegas.</w:t>
       </w:r>
     </w:p>
     <w:p>
@@ -15633,6 +16381,18 @@
       </w:pPr>
       <w:r>
         <w:t> Descripción del problema:</w:t>
+      </w:r>
+    </w:p>
+    <w:p>
+      <w:r>
+        <w:rPr>
+          <w:rStyle w:val="nfasisintenso"/>
+          <w:rFonts w:asciiTheme="minorHAnsi" w:hAnsiTheme="minorHAnsi" w:cstheme="minorHAnsi"/>
+          <w:i w:val="0"/>
+          <w:iCs w:val="0"/>
+          <w:color w:val="auto"/>
+        </w:rPr>
+        <w:t>Lo que falla aquí es que si no se hace el tutorial el jugador es poco intuitivo el hecho de que tenga que apretar las líneas, aunque cuando fallas sale un indicador con lo que debes hacer ayudando a entender lo que deberías hacer.</w:t>
       </w:r>
     </w:p>
     <w:p/>
@@ -15724,6 +16484,9 @@
             <w:pPr>
               <w:jc w:val="center"/>
             </w:pPr>
+            <w:r>
+              <w:t>4</w:t>
+            </w:r>
           </w:p>
         </w:tc>
       </w:tr>
@@ -15783,7 +16546,13 @@
           <w:p>
             <w:pPr>
               <w:jc w:val="center"/>
-            </w:pPr>
+              <w:rPr>
+                <w:u w:val="single"/>
+              </w:rPr>
+            </w:pPr>
+            <w:r>
+              <w:t>4</w:t>
+            </w:r>
           </w:p>
         </w:tc>
       </w:tr>
@@ -15798,6 +16567,367 @@
       </w:r>
     </w:p>
     <w:p>
+      <w:r>
+        <w:t>Si pasas por el tutorial, que es lo primero que te hace jugar el juego, pasas por el proceso de aprendizaje antes y no llegas a tener ese problema.</w:t>
+      </w:r>
+    </w:p>
+    <w:p/>
+    <w:p>
+      <w:pPr>
+        <w:pStyle w:val="Ttulo1"/>
+        <w:spacing w:line="360" w:lineRule="auto"/>
+      </w:pPr>
+    </w:p>
+    <w:p>
+      <w:pPr>
+        <w:pStyle w:val="Ttulo1"/>
+        <w:spacing w:line="360" w:lineRule="auto"/>
+      </w:pPr>
+    </w:p>
+    <w:p>
+      <w:pPr>
+        <w:pStyle w:val="Ttulo1"/>
+        <w:spacing w:line="360" w:lineRule="auto"/>
+      </w:pPr>
+    </w:p>
+    <w:p>
+      <w:pPr>
+        <w:pStyle w:val="Ttulo1"/>
+        <w:spacing w:line="360" w:lineRule="auto"/>
+      </w:pPr>
+    </w:p>
+    <w:p/>
+    <w:p/>
+    <w:p>
+      <w:pPr>
+        <w:pStyle w:val="Ttulo1"/>
+        <w:spacing w:line="360" w:lineRule="auto"/>
+      </w:pPr>
+      <w:r>
+        <w:lastRenderedPageBreak/>
+        <w:t>Hoja sobre problema detectado en una acción.</w:t>
+      </w:r>
+    </w:p>
+    <w:p>
+      <w:pPr>
+        <w:pStyle w:val="Prrafodelista"/>
+        <w:numPr>
+          <w:ilvl w:val="0"/>
+          <w:numId w:val="26"/>
+        </w:numPr>
+      </w:pPr>
+      <w:r>
+        <w:rPr>
+          <w:rStyle w:val="nfasisintenso"/>
+        </w:rPr>
+        <w:t>Acción en la cual se ha detectado el problema:</w:t>
+      </w:r>
+      <w:r>
+        <w:t xml:space="preserve"> Busca tus estadísticas</w:t>
+      </w:r>
+    </w:p>
+    <w:p>
+      <w:pPr>
+        <w:pStyle w:val="NormalWeb"/>
+        <w:numPr>
+          <w:ilvl w:val="0"/>
+          <w:numId w:val="26"/>
+        </w:numPr>
+        <w:spacing w:before="0" w:beforeAutospacing="0" w:after="160" w:afterAutospacing="0"/>
+      </w:pPr>
+      <w:r>
+        <w:rPr>
+          <w:rStyle w:val="nfasisintenso"/>
+        </w:rPr>
+        <w:t>Paso (1, 2, 3…):</w:t>
+      </w:r>
+      <w:r>
+        <w:rPr>
+          <w:rFonts w:ascii="Calibri" w:hAnsi="Calibri"/>
+          <w:color w:val="000000"/>
+          <w:sz w:val="22"/>
+          <w:szCs w:val="22"/>
+        </w:rPr>
+        <w:t xml:space="preserve">  Paso 1</w:t>
+      </w:r>
+    </w:p>
+    <w:p>
+      <w:pPr>
+        <w:pStyle w:val="NormalWeb"/>
+        <w:numPr>
+          <w:ilvl w:val="0"/>
+          <w:numId w:val="26"/>
+        </w:numPr>
+        <w:spacing w:before="0" w:beforeAutospacing="0" w:after="160" w:afterAutospacing="0"/>
+      </w:pPr>
+      <w:r>
+        <w:rPr>
+          <w:rStyle w:val="nfasisintenso"/>
+          <w:lang w:val="en-AU"/>
+        </w:rPr>
+        <w:t>Descripción de paso:</w:t>
+      </w:r>
+      <w:r>
+        <w:t xml:space="preserve"> </w:t>
+      </w:r>
+      <w:r>
+        <w:rPr>
+          <w:rFonts w:asciiTheme="minorHAnsi" w:hAnsiTheme="minorHAnsi" w:cstheme="minorHAnsi"/>
+          <w:sz w:val="22"/>
+          <w:szCs w:val="22"/>
+        </w:rPr>
+        <w:t>Click Play</w:t>
+      </w:r>
+    </w:p>
+    <w:p>
+      <w:pPr>
+        <w:pStyle w:val="NormalWeb"/>
+        <w:numPr>
+          <w:ilvl w:val="0"/>
+          <w:numId w:val="26"/>
+        </w:numPr>
+        <w:spacing w:before="0" w:beforeAutospacing="0" w:after="160" w:afterAutospacing="0"/>
+      </w:pPr>
+      <w:r>
+        <w:rPr>
+          <w:rStyle w:val="nfasisintenso"/>
+        </w:rPr>
+        <w:t>¿Qué falla exactamente (Claridad, reconocibl</w:t>
+      </w:r>
+      <w:r>
+        <w:rPr>
+          <w:rStyle w:val="nfasisintenso"/>
+        </w:rPr>
+        <w:t>e, comprensible, entendible) ?:</w:t>
+      </w:r>
+      <w:r>
+        <w:rPr>
+          <w:rStyle w:val="nfasisintenso"/>
+          <w:rFonts w:ascii="Times New Roman" w:hAnsi="Times New Roman"/>
+          <w:i w:val="0"/>
+          <w:iCs w:val="0"/>
+          <w:color w:val="auto"/>
+          <w:sz w:val="24"/>
+        </w:rPr>
+        <w:t xml:space="preserve"> No se comprende el hecho de </w:t>
+      </w:r>
+      <w:r>
+        <w:rPr>
+          <w:rStyle w:val="nfasisintenso"/>
+          <w:rFonts w:ascii="Times New Roman" w:hAnsi="Times New Roman"/>
+          <w:i w:val="0"/>
+          <w:iCs w:val="0"/>
+          <w:color w:val="auto"/>
+          <w:sz w:val="24"/>
+        </w:rPr>
+        <w:t>tener</w:t>
+      </w:r>
+      <w:r>
+        <w:rPr>
+          <w:rStyle w:val="nfasisintenso"/>
+          <w:rFonts w:ascii="Times New Roman" w:hAnsi="Times New Roman"/>
+          <w:i w:val="0"/>
+          <w:iCs w:val="0"/>
+          <w:color w:val="auto"/>
+          <w:sz w:val="24"/>
+        </w:rPr>
+        <w:t xml:space="preserve"> que darle a Play para ver estadísticas.</w:t>
+      </w:r>
+    </w:p>
+    <w:p>
+      <w:pPr>
+        <w:pStyle w:val="Ttulo2"/>
+      </w:pPr>
+      <w:r>
+        <w:t> Descripción del problema:</w:t>
+      </w:r>
+    </w:p>
+    <w:p>
+      <w:r>
+        <w:rPr>
+          <w:rStyle w:val="nfasisintenso"/>
+          <w:rFonts w:asciiTheme="minorHAnsi" w:hAnsiTheme="minorHAnsi" w:cstheme="minorHAnsi"/>
+          <w:i w:val="0"/>
+          <w:iCs w:val="0"/>
+          <w:color w:val="auto"/>
+        </w:rPr>
+        <w:t>Creo que lo que falla aquí es lo más lógico para el jugador seguramente sea que las estadísticas estén en el mismo nivel que el botón de jugar y no se entiende que tenga que darle a play para ver sus estadísticas.</w:t>
+      </w:r>
+    </w:p>
+    <w:p/>
+    <w:p>
+      <w:pPr>
+        <w:pStyle w:val="NormalWeb"/>
+        <w:spacing w:before="0" w:beforeAutospacing="0" w:after="160" w:afterAutospacing="0"/>
+      </w:pPr>
+      <w:r>
+        <w:rPr>
+          <w:rStyle w:val="Ttulo2Car"/>
+        </w:rPr>
+        <w:t>Severidad del problema</w:t>
+      </w:r>
+      <w:r>
+        <w:rPr>
+          <w:rFonts w:ascii="Calibri" w:hAnsi="Calibri"/>
+          <w:color w:val="000000"/>
+          <w:sz w:val="22"/>
+          <w:szCs w:val="22"/>
+        </w:rPr>
+        <w:t xml:space="preserve"> </w:t>
+      </w:r>
+    </w:p>
+    <w:tbl>
+      <w:tblPr>
+        <w:tblStyle w:val="Tablaconcuadrcula"/>
+        <w:tblW w:w="0" w:type="auto"/>
+        <w:tblLook w:val="04A0" w:firstRow="1" w:lastRow="0" w:firstColumn="1" w:lastColumn="0" w:noHBand="0" w:noVBand="1"/>
+      </w:tblPr>
+      <w:tblGrid>
+        <w:gridCol w:w="3256"/>
+        <w:gridCol w:w="5238"/>
+      </w:tblGrid>
+      <w:tr>
+        <w:tc>
+          <w:tcPr>
+            <w:tcW w:w="3256" w:type="dxa"/>
+            <w:shd w:val="clear" w:color="auto" w:fill="F2F2F2" w:themeFill="background1" w:themeFillShade="F2"/>
+          </w:tcPr>
+          <w:p>
+            <w:pPr>
+              <w:jc w:val="center"/>
+              <w:rPr>
+                <w:rFonts w:ascii="Calibri" w:hAnsi="Calibri"/>
+                <w:color w:val="000000"/>
+              </w:rPr>
+            </w:pPr>
+            <w:r>
+              <w:rPr>
+                <w:rFonts w:ascii="Calibri" w:hAnsi="Calibri"/>
+                <w:color w:val="000000"/>
+              </w:rPr>
+              <w:t>Impacto negativo sobre la posibilidad de completar la tarea</w:t>
+            </w:r>
+          </w:p>
+          <w:p>
+            <w:pPr>
+              <w:jc w:val="center"/>
+              <w:rPr>
+                <w:rFonts w:ascii="Calibri" w:hAnsi="Calibri"/>
+                <w:color w:val="000000"/>
+              </w:rPr>
+            </w:pPr>
+            <w:r>
+              <w:rPr>
+                <w:rFonts w:ascii="Calibri" w:hAnsi="Calibri"/>
+                <w:color w:val="000000"/>
+              </w:rPr>
+              <w:t>(1-5)</w:t>
+            </w:r>
+          </w:p>
+          <w:p>
+            <w:pPr>
+              <w:jc w:val="center"/>
+            </w:pPr>
+          </w:p>
+        </w:tc>
+        <w:tc>
+          <w:tcPr>
+            <w:tcW w:w="5238" w:type="dxa"/>
+          </w:tcPr>
+          <w:p>
+            <w:pPr>
+              <w:jc w:val="center"/>
+            </w:pPr>
+          </w:p>
+          <w:p>
+            <w:pPr>
+              <w:jc w:val="center"/>
+            </w:pPr>
+            <w:r>
+              <w:t>2</w:t>
+            </w:r>
+          </w:p>
+        </w:tc>
+      </w:tr>
+      <w:tr>
+        <w:tc>
+          <w:tcPr>
+            <w:tcW w:w="3256" w:type="dxa"/>
+            <w:shd w:val="clear" w:color="auto" w:fill="F2F2F2" w:themeFill="background1" w:themeFillShade="F2"/>
+          </w:tcPr>
+          <w:p>
+            <w:pPr>
+              <w:jc w:val="center"/>
+              <w:rPr>
+                <w:rFonts w:ascii="Calibri" w:hAnsi="Calibri"/>
+                <w:color w:val="000000"/>
+              </w:rPr>
+            </w:pPr>
+            <w:r>
+              <w:rPr>
+                <w:rFonts w:ascii="Calibri" w:hAnsi="Calibri"/>
+                <w:color w:val="000000"/>
+              </w:rPr>
+              <w:t>Frecuencia con la que puede aparecer:</w:t>
+            </w:r>
+          </w:p>
+          <w:p>
+            <w:pPr>
+              <w:jc w:val="center"/>
+              <w:rPr>
+                <w:rFonts w:ascii="Calibri" w:hAnsi="Calibri"/>
+                <w:color w:val="000000"/>
+              </w:rPr>
+            </w:pPr>
+            <w:r>
+              <w:rPr>
+                <w:rFonts w:ascii="Calibri" w:hAnsi="Calibri"/>
+                <w:color w:val="000000"/>
+              </w:rPr>
+              <w:t>(1-5)</w:t>
+            </w:r>
+          </w:p>
+          <w:p>
+            <w:pPr>
+              <w:jc w:val="center"/>
+            </w:pPr>
+          </w:p>
+        </w:tc>
+        <w:tc>
+          <w:tcPr>
+            <w:tcW w:w="5238" w:type="dxa"/>
+          </w:tcPr>
+          <w:p>
+            <w:pPr>
+              <w:jc w:val="center"/>
+            </w:pPr>
+          </w:p>
+          <w:p>
+            <w:pPr>
+              <w:jc w:val="center"/>
+            </w:pPr>
+            <w:r>
+              <w:t>4</w:t>
+            </w:r>
+            <w:bookmarkStart w:id="33" w:name="_GoBack"/>
+            <w:bookmarkEnd w:id="33"/>
+          </w:p>
+        </w:tc>
+      </w:tr>
+    </w:tbl>
+    <w:p/>
+    <w:p>
+      <w:pPr>
+        <w:pStyle w:val="Ttulo2"/>
+      </w:pPr>
+      <w:r>
+        <w:t>Posibles soluciones:</w:t>
+      </w:r>
+    </w:p>
+    <w:p>
+      <w:r>
+        <w:t>Poner las estadísticas antes de tener que apretar el botón de Play, ya que se supone que cuando vas a play es para jugar y no para mostrar estadísticas.</w:t>
+      </w:r>
       <w:r>
         <w:br w:type="page"/>
       </w:r>
@@ -16764,7 +17894,7 @@
 </file>
 
 <file path=word/endnotes.xml><?xml version="1.0" encoding="utf-8"?>
-<w:endnotes xmlns:wpc="http://schemas.microsoft.com/office/word/2010/wordprocessingCanvas" xmlns:cx="http://schemas.microsoft.com/office/drawing/2014/chartex" xmlns:cx1="http://schemas.microsoft.com/office/drawing/2015/9/8/chartex" xmlns:cx2="http://schemas.microsoft.com/office/drawing/2015/10/21/chartex" xmlns:cx3="http://schemas.microsoft.com/office/drawing/2016/5/9/chartex" xmlns:cx4="http://schemas.microsoft.com/office/drawing/2016/5/10/chartex" xmlns:cx5="http://schemas.microsoft.com/office/drawing/2016/5/11/chartex" xmlns:cx6="http://schemas.microsoft.com/office/drawing/2016/5/12/chartex" xmlns:cx7="http://schemas.microsoft.com/office/drawing/2016/5/13/chartex" xmlns:cx8="http://schemas.microsoft.com/office/drawing/2016/5/14/chartex" xmlns:mc="http://schemas.openxmlformats.org/markup-compatibility/2006" xmlns:aink="http://schemas.microsoft.com/office/drawing/2016/ink" xmlns:am3d="http://schemas.microsoft.com/office/drawing/2017/model3d" xmlns:o="urn:schemas-microsoft-com:office:office" xmlns:r="http://schemas.openxmlformats.org/officeDocument/2006/relationships" xmlns:m="http://schemas.openxmlformats.org/officeDocument/2006/math" xmlns:v="urn:schemas-microsoft-com:vml" xmlns:wp14="http://schemas.microsoft.com/office/word/2010/wordprocessingDrawing" xmlns:wp="http://schemas.openxmlformats.org/drawingml/2006/wordprocessingDrawing" xmlns:w10="urn:schemas-microsoft-com:office:word" xmlns:w="http://schemas.openxmlformats.org/wordprocessingml/2006/main" xmlns:w14="http://schemas.microsoft.com/office/word/2010/wordml" xmlns:w15="http://schemas.microsoft.com/office/word/2012/wordml" xmlns:w16cid="http://schemas.microsoft.com/office/word/2016/wordml/cid" xmlns:w16se="http://schemas.microsoft.com/office/word/2015/wordml/symex" xmlns:wpg="http://schemas.microsoft.com/office/word/2010/wordprocessingGroup" xmlns:wpi="http://schemas.microsoft.com/office/word/2010/wordprocessingInk" xmlns:wne="http://schemas.microsoft.com/office/word/2006/wordml" xmlns:wps="http://schemas.microsoft.com/office/word/2010/wordprocessingShape" mc:Ignorable="w14 w15 w16se w16cid wp14">
+<w:endnotes xmlns:wpc="http://schemas.microsoft.com/office/word/2010/wordprocessingCanvas" xmlns:cx="http://schemas.microsoft.com/office/drawing/2014/chartex" xmlns:mc="http://schemas.openxmlformats.org/markup-compatibility/2006" xmlns:o="urn:schemas-microsoft-com:office:office" xmlns:r="http://schemas.openxmlformats.org/officeDocument/2006/relationships" xmlns:m="http://schemas.openxmlformats.org/officeDocument/2006/math" xmlns:v="urn:schemas-microsoft-com:vml" xmlns:wp14="http://schemas.microsoft.com/office/word/2010/wordprocessingDrawing" xmlns:wp="http://schemas.openxmlformats.org/drawingml/2006/wordprocessingDrawing" xmlns:w10="urn:schemas-microsoft-com:office:word" xmlns:w="http://schemas.openxmlformats.org/wordprocessingml/2006/main" xmlns:w14="http://schemas.microsoft.com/office/word/2010/wordml" xmlns:w15="http://schemas.microsoft.com/office/word/2012/wordml" xmlns:w16se="http://schemas.microsoft.com/office/word/2015/wordml/symex" xmlns:wpg="http://schemas.microsoft.com/office/word/2010/wordprocessingGroup" xmlns:wpi="http://schemas.microsoft.com/office/word/2010/wordprocessingInk" xmlns:wne="http://schemas.microsoft.com/office/word/2006/wordml" xmlns:wps="http://schemas.microsoft.com/office/word/2010/wordprocessingShape" mc:Ignorable="w14 w15 w16se wp14">
   <w:endnote w:type="separator" w:id="-1">
     <w:p>
       <w:pPr>
@@ -16789,7 +17919,7 @@
 </file>
 
 <file path=word/footer1.xml><?xml version="1.0" encoding="utf-8"?>
-<w:ftr xmlns:wpc="http://schemas.microsoft.com/office/word/2010/wordprocessingCanvas" xmlns:cx="http://schemas.microsoft.com/office/drawing/2014/chartex" xmlns:cx1="http://schemas.microsoft.com/office/drawing/2015/9/8/chartex" xmlns:cx2="http://schemas.microsoft.com/office/drawing/2015/10/21/chartex" xmlns:cx3="http://schemas.microsoft.com/office/drawing/2016/5/9/chartex" xmlns:cx4="http://schemas.microsoft.com/office/drawing/2016/5/10/chartex" xmlns:cx5="http://schemas.microsoft.com/office/drawing/2016/5/11/chartex" xmlns:cx6="http://schemas.microsoft.com/office/drawing/2016/5/12/chartex" xmlns:cx7="http://schemas.microsoft.com/office/drawing/2016/5/13/chartex" xmlns:cx8="http://schemas.microsoft.com/office/drawing/2016/5/14/chartex" xmlns:mc="http://schemas.openxmlformats.org/markup-compatibility/2006" xmlns:aink="http://schemas.microsoft.com/office/drawing/2016/ink" xmlns:am3d="http://schemas.microsoft.com/office/drawing/2017/model3d" xmlns:o="urn:schemas-microsoft-com:office:office" xmlns:r="http://schemas.openxmlformats.org/officeDocument/2006/relationships" xmlns:m="http://schemas.openxmlformats.org/officeDocument/2006/math" xmlns:v="urn:schemas-microsoft-com:vml" xmlns:wp14="http://schemas.microsoft.com/office/word/2010/wordprocessingDrawing" xmlns:wp="http://schemas.openxmlformats.org/drawingml/2006/wordprocessingDrawing" xmlns:w10="urn:schemas-microsoft-com:office:word" xmlns:w="http://schemas.openxmlformats.org/wordprocessingml/2006/main" xmlns:w14="http://schemas.microsoft.com/office/word/2010/wordml" xmlns:w15="http://schemas.microsoft.com/office/word/2012/wordml" xmlns:w16cid="http://schemas.microsoft.com/office/word/2016/wordml/cid" xmlns:w16se="http://schemas.microsoft.com/office/word/2015/wordml/symex" xmlns:wpg="http://schemas.microsoft.com/office/word/2010/wordprocessingGroup" xmlns:wpi="http://schemas.microsoft.com/office/word/2010/wordprocessingInk" xmlns:wne="http://schemas.microsoft.com/office/word/2006/wordml" xmlns:wps="http://schemas.microsoft.com/office/word/2010/wordprocessingShape" mc:Ignorable="w14 w15 w16se w16cid wp14">
+<w:ftr xmlns:wpc="http://schemas.microsoft.com/office/word/2010/wordprocessingCanvas" xmlns:cx="http://schemas.microsoft.com/office/drawing/2014/chartex" xmlns:mc="http://schemas.openxmlformats.org/markup-compatibility/2006" xmlns:o="urn:schemas-microsoft-com:office:office" xmlns:r="http://schemas.openxmlformats.org/officeDocument/2006/relationships" xmlns:m="http://schemas.openxmlformats.org/officeDocument/2006/math" xmlns:v="urn:schemas-microsoft-com:vml" xmlns:wp14="http://schemas.microsoft.com/office/word/2010/wordprocessingDrawing" xmlns:wp="http://schemas.openxmlformats.org/drawingml/2006/wordprocessingDrawing" xmlns:w10="urn:schemas-microsoft-com:office:word" xmlns:w="http://schemas.openxmlformats.org/wordprocessingml/2006/main" xmlns:w14="http://schemas.microsoft.com/office/word/2010/wordml" xmlns:w15="http://schemas.microsoft.com/office/word/2012/wordml" xmlns:w16se="http://schemas.microsoft.com/office/word/2015/wordml/symex" xmlns:wpg="http://schemas.microsoft.com/office/word/2010/wordprocessingGroup" xmlns:wpi="http://schemas.microsoft.com/office/word/2010/wordprocessingInk" xmlns:wne="http://schemas.microsoft.com/office/word/2006/wordml" xmlns:wps="http://schemas.microsoft.com/office/word/2010/wordprocessingShape" mc:Ignorable="w14 w15 w16se wp14">
   <w:p>
     <w:pPr>
       <w:pStyle w:val="Piedepgina"/>
@@ -16798,7 +17928,7 @@
       <w:rPr>
         <w:noProof/>
         <w:color w:val="808080" w:themeColor="background1" w:themeShade="80"/>
-        <w:lang w:eastAsia="es-ES"/>
+        <w:lang w:val="ca-ES" w:eastAsia="ca-ES"/>
       </w:rPr>
       <mc:AlternateContent>
         <mc:Choice Requires="wpg">
@@ -17117,7 +18247,7 @@
     <w:r>
       <w:rPr>
         <w:noProof/>
-        <w:lang w:eastAsia="es-ES"/>
+        <w:lang w:val="ca-ES" w:eastAsia="ca-ES"/>
       </w:rPr>
       <mc:AlternateContent>
         <mc:Choice Requires="wps">
@@ -17221,7 +18351,7 @@
                               <w:sz w:val="28"/>
                               <w:szCs w:val="28"/>
                             </w:rPr>
-                            <w:t>33</w:t>
+                            <w:t>42</w:t>
                           </w:r>
                           <w:r>
                             <w:rPr>
@@ -17297,7 +18427,7 @@
                         <w:sz w:val="28"/>
                         <w:szCs w:val="28"/>
                       </w:rPr>
-                      <w:t>33</w:t>
+                      <w:t>42</w:t>
                     </w:r>
                     <w:r>
                       <w:rPr>
@@ -17321,7 +18451,7 @@
 </file>
 
 <file path=word/footnotes.xml><?xml version="1.0" encoding="utf-8"?>
-<w:footnotes xmlns:wpc="http://schemas.microsoft.com/office/word/2010/wordprocessingCanvas" xmlns:cx="http://schemas.microsoft.com/office/drawing/2014/chartex" xmlns:cx1="http://schemas.microsoft.com/office/drawing/2015/9/8/chartex" xmlns:cx2="http://schemas.microsoft.com/office/drawing/2015/10/21/chartex" xmlns:cx3="http://schemas.microsoft.com/office/drawing/2016/5/9/chartex" xmlns:cx4="http://schemas.microsoft.com/office/drawing/2016/5/10/chartex" xmlns:cx5="http://schemas.microsoft.com/office/drawing/2016/5/11/chartex" xmlns:cx6="http://schemas.microsoft.com/office/drawing/2016/5/12/chartex" xmlns:cx7="http://schemas.microsoft.com/office/drawing/2016/5/13/chartex" xmlns:cx8="http://schemas.microsoft.com/office/drawing/2016/5/14/chartex" xmlns:mc="http://schemas.openxmlformats.org/markup-compatibility/2006" xmlns:aink="http://schemas.microsoft.com/office/drawing/2016/ink" xmlns:am3d="http://schemas.microsoft.com/office/drawing/2017/model3d" xmlns:o="urn:schemas-microsoft-com:office:office" xmlns:r="http://schemas.openxmlformats.org/officeDocument/2006/relationships" xmlns:m="http://schemas.openxmlformats.org/officeDocument/2006/math" xmlns:v="urn:schemas-microsoft-com:vml" xmlns:wp14="http://schemas.microsoft.com/office/word/2010/wordprocessingDrawing" xmlns:wp="http://schemas.openxmlformats.org/drawingml/2006/wordprocessingDrawing" xmlns:w10="urn:schemas-microsoft-com:office:word" xmlns:w="http://schemas.openxmlformats.org/wordprocessingml/2006/main" xmlns:w14="http://schemas.microsoft.com/office/word/2010/wordml" xmlns:w15="http://schemas.microsoft.com/office/word/2012/wordml" xmlns:w16cid="http://schemas.microsoft.com/office/word/2016/wordml/cid" xmlns:w16se="http://schemas.microsoft.com/office/word/2015/wordml/symex" xmlns:wpg="http://schemas.microsoft.com/office/word/2010/wordprocessingGroup" xmlns:wpi="http://schemas.microsoft.com/office/word/2010/wordprocessingInk" xmlns:wne="http://schemas.microsoft.com/office/word/2006/wordml" xmlns:wps="http://schemas.microsoft.com/office/word/2010/wordprocessingShape" mc:Ignorable="w14 w15 w16se w16cid wp14">
+<w:footnotes xmlns:wpc="http://schemas.microsoft.com/office/word/2010/wordprocessingCanvas" xmlns:cx="http://schemas.microsoft.com/office/drawing/2014/chartex" xmlns:mc="http://schemas.openxmlformats.org/markup-compatibility/2006" xmlns:o="urn:schemas-microsoft-com:office:office" xmlns:r="http://schemas.openxmlformats.org/officeDocument/2006/relationships" xmlns:m="http://schemas.openxmlformats.org/officeDocument/2006/math" xmlns:v="urn:schemas-microsoft-com:vml" xmlns:wp14="http://schemas.microsoft.com/office/word/2010/wordprocessingDrawing" xmlns:wp="http://schemas.openxmlformats.org/drawingml/2006/wordprocessingDrawing" xmlns:w10="urn:schemas-microsoft-com:office:word" xmlns:w="http://schemas.openxmlformats.org/wordprocessingml/2006/main" xmlns:w14="http://schemas.microsoft.com/office/word/2010/wordml" xmlns:w15="http://schemas.microsoft.com/office/word/2012/wordml" xmlns:w16se="http://schemas.microsoft.com/office/word/2015/wordml/symex" xmlns:wpg="http://schemas.microsoft.com/office/word/2010/wordprocessingGroup" xmlns:wpi="http://schemas.microsoft.com/office/word/2010/wordprocessingInk" xmlns:wne="http://schemas.microsoft.com/office/word/2006/wordml" xmlns:wps="http://schemas.microsoft.com/office/word/2010/wordprocessingShape" mc:Ignorable="w14 w15 w16se wp14">
   <w:footnote w:type="separator" w:id="-1">
     <w:p>
       <w:pPr>
@@ -17346,7 +18476,7 @@
 </file>
 
 <file path=word/header1.xml><?xml version="1.0" encoding="utf-8"?>
-<w:hdr xmlns:wpc="http://schemas.microsoft.com/office/word/2010/wordprocessingCanvas" xmlns:cx="http://schemas.microsoft.com/office/drawing/2014/chartex" xmlns:cx1="http://schemas.microsoft.com/office/drawing/2015/9/8/chartex" xmlns:cx2="http://schemas.microsoft.com/office/drawing/2015/10/21/chartex" xmlns:cx3="http://schemas.microsoft.com/office/drawing/2016/5/9/chartex" xmlns:cx4="http://schemas.microsoft.com/office/drawing/2016/5/10/chartex" xmlns:cx5="http://schemas.microsoft.com/office/drawing/2016/5/11/chartex" xmlns:cx6="http://schemas.microsoft.com/office/drawing/2016/5/12/chartex" xmlns:cx7="http://schemas.microsoft.com/office/drawing/2016/5/13/chartex" xmlns:cx8="http://schemas.microsoft.com/office/drawing/2016/5/14/chartex" xmlns:mc="http://schemas.openxmlformats.org/markup-compatibility/2006" xmlns:aink="http://schemas.microsoft.com/office/drawing/2016/ink" xmlns:am3d="http://schemas.microsoft.com/office/drawing/2017/model3d" xmlns:o="urn:schemas-microsoft-com:office:office" xmlns:r="http://schemas.openxmlformats.org/officeDocument/2006/relationships" xmlns:m="http://schemas.openxmlformats.org/officeDocument/2006/math" xmlns:v="urn:schemas-microsoft-com:vml" xmlns:wp14="http://schemas.microsoft.com/office/word/2010/wordprocessingDrawing" xmlns:wp="http://schemas.openxmlformats.org/drawingml/2006/wordprocessingDrawing" xmlns:w10="urn:schemas-microsoft-com:office:word" xmlns:w="http://schemas.openxmlformats.org/wordprocessingml/2006/main" xmlns:w14="http://schemas.microsoft.com/office/word/2010/wordml" xmlns:w15="http://schemas.microsoft.com/office/word/2012/wordml" xmlns:w16cid="http://schemas.microsoft.com/office/word/2016/wordml/cid" xmlns:w16se="http://schemas.microsoft.com/office/word/2015/wordml/symex" xmlns:wpg="http://schemas.microsoft.com/office/word/2010/wordprocessingGroup" xmlns:wpi="http://schemas.microsoft.com/office/word/2010/wordprocessingInk" xmlns:wne="http://schemas.microsoft.com/office/word/2006/wordml" xmlns:wps="http://schemas.microsoft.com/office/word/2010/wordprocessingShape" mc:Ignorable="w14 w15 w16se w16cid wp14">
+<w:hdr xmlns:wpc="http://schemas.microsoft.com/office/word/2010/wordprocessingCanvas" xmlns:cx="http://schemas.microsoft.com/office/drawing/2014/chartex" xmlns:mc="http://schemas.openxmlformats.org/markup-compatibility/2006" xmlns:o="urn:schemas-microsoft-com:office:office" xmlns:r="http://schemas.openxmlformats.org/officeDocument/2006/relationships" xmlns:m="http://schemas.openxmlformats.org/officeDocument/2006/math" xmlns:v="urn:schemas-microsoft-com:vml" xmlns:wp14="http://schemas.microsoft.com/office/word/2010/wordprocessingDrawing" xmlns:wp="http://schemas.openxmlformats.org/drawingml/2006/wordprocessingDrawing" xmlns:w10="urn:schemas-microsoft-com:office:word" xmlns:w="http://schemas.openxmlformats.org/wordprocessingml/2006/main" xmlns:w14="http://schemas.microsoft.com/office/word/2010/wordml" xmlns:w15="http://schemas.microsoft.com/office/word/2012/wordml" xmlns:w16se="http://schemas.microsoft.com/office/word/2015/wordml/symex" xmlns:wpg="http://schemas.microsoft.com/office/word/2010/wordprocessingGroup" xmlns:wpi="http://schemas.microsoft.com/office/word/2010/wordprocessingInk" xmlns:wne="http://schemas.microsoft.com/office/word/2006/wordml" xmlns:wps="http://schemas.microsoft.com/office/word/2010/wordprocessingShape" mc:Ignorable="w14 w15 w16se wp14">
   <w:p>
     <w:pPr>
       <w:pStyle w:val="Encabezado"/>
@@ -17367,7 +18497,7 @@
 </file>
 
 <file path=word/numbering.xml><?xml version="1.0" encoding="utf-8"?>
-<w:numbering xmlns:wpc="http://schemas.microsoft.com/office/word/2010/wordprocessingCanvas" xmlns:cx="http://schemas.microsoft.com/office/drawing/2014/chartex" xmlns:cx1="http://schemas.microsoft.com/office/drawing/2015/9/8/chartex" xmlns:cx2="http://schemas.microsoft.com/office/drawing/2015/10/21/chartex" xmlns:cx3="http://schemas.microsoft.com/office/drawing/2016/5/9/chartex" xmlns:cx4="http://schemas.microsoft.com/office/drawing/2016/5/10/chartex" xmlns:cx5="http://schemas.microsoft.com/office/drawing/2016/5/11/chartex" xmlns:cx6="http://schemas.microsoft.com/office/drawing/2016/5/12/chartex" xmlns:cx7="http://schemas.microsoft.com/office/drawing/2016/5/13/chartex" xmlns:cx8="http://schemas.microsoft.com/office/drawing/2016/5/14/chartex" xmlns:mc="http://schemas.openxmlformats.org/markup-compatibility/2006" xmlns:aink="http://schemas.microsoft.com/office/drawing/2016/ink" xmlns:am3d="http://schemas.microsoft.com/office/drawing/2017/model3d" xmlns:o="urn:schemas-microsoft-com:office:office" xmlns:r="http://schemas.openxmlformats.org/officeDocument/2006/relationships" xmlns:m="http://schemas.openxmlformats.org/officeDocument/2006/math" xmlns:v="urn:schemas-microsoft-com:vml" xmlns:wp14="http://schemas.microsoft.com/office/word/2010/wordprocessingDrawing" xmlns:wp="http://schemas.openxmlformats.org/drawingml/2006/wordprocessingDrawing" xmlns:w10="urn:schemas-microsoft-com:office:word" xmlns:w="http://schemas.openxmlformats.org/wordprocessingml/2006/main" xmlns:w14="http://schemas.microsoft.com/office/word/2010/wordml" xmlns:w15="http://schemas.microsoft.com/office/word/2012/wordml" xmlns:w16cid="http://schemas.microsoft.com/office/word/2016/wordml/cid" xmlns:w16se="http://schemas.microsoft.com/office/word/2015/wordml/symex" xmlns:wpg="http://schemas.microsoft.com/office/word/2010/wordprocessingGroup" xmlns:wpi="http://schemas.microsoft.com/office/word/2010/wordprocessingInk" xmlns:wne="http://schemas.microsoft.com/office/word/2006/wordml" xmlns:wps="http://schemas.microsoft.com/office/word/2010/wordprocessingShape" mc:Ignorable="w14 w15 w16se w16cid wp14">
+<w:numbering xmlns:wpc="http://schemas.microsoft.com/office/word/2010/wordprocessingCanvas" xmlns:cx="http://schemas.microsoft.com/office/drawing/2014/chartex" xmlns:mc="http://schemas.openxmlformats.org/markup-compatibility/2006" xmlns:o="urn:schemas-microsoft-com:office:office" xmlns:r="http://schemas.openxmlformats.org/officeDocument/2006/relationships" xmlns:m="http://schemas.openxmlformats.org/officeDocument/2006/math" xmlns:v="urn:schemas-microsoft-com:vml" xmlns:wp14="http://schemas.microsoft.com/office/word/2010/wordprocessingDrawing" xmlns:wp="http://schemas.openxmlformats.org/drawingml/2006/wordprocessingDrawing" xmlns:w10="urn:schemas-microsoft-com:office:word" xmlns:w="http://schemas.openxmlformats.org/wordprocessingml/2006/main" xmlns:w14="http://schemas.microsoft.com/office/word/2010/wordml" xmlns:w15="http://schemas.microsoft.com/office/word/2012/wordml" xmlns:w16se="http://schemas.microsoft.com/office/word/2015/wordml/symex" xmlns:wpg="http://schemas.microsoft.com/office/word/2010/wordprocessingGroup" xmlns:wpi="http://schemas.microsoft.com/office/word/2010/wordprocessingInk" xmlns:wne="http://schemas.microsoft.com/office/word/2006/wordml" xmlns:wps="http://schemas.microsoft.com/office/word/2010/wordprocessingShape" mc:Ignorable="w14 w15 w16se wp14">
   <w:abstractNum w:abstractNumId="0" w15:restartNumberingAfterBreak="0">
     <w:nsid w:val="05136743"/>
     <w:multiLevelType w:val="hybridMultilevel"/>
@@ -20473,7 +21603,7 @@
 </file>
 
 <file path=word/styles.xml><?xml version="1.0" encoding="utf-8"?>
-<w:styles xmlns:mc="http://schemas.openxmlformats.org/markup-compatibility/2006" xmlns:r="http://schemas.openxmlformats.org/officeDocument/2006/relationships" xmlns:w="http://schemas.openxmlformats.org/wordprocessingml/2006/main" xmlns:w14="http://schemas.microsoft.com/office/word/2010/wordml" xmlns:w15="http://schemas.microsoft.com/office/word/2012/wordml" xmlns:w16cid="http://schemas.microsoft.com/office/word/2016/wordml/cid" xmlns:w16se="http://schemas.microsoft.com/office/word/2015/wordml/symex" mc:Ignorable="w14 w15 w16se w16cid">
+<w:styles xmlns:mc="http://schemas.openxmlformats.org/markup-compatibility/2006" xmlns:r="http://schemas.openxmlformats.org/officeDocument/2006/relationships" xmlns:w="http://schemas.openxmlformats.org/wordprocessingml/2006/main" xmlns:w14="http://schemas.microsoft.com/office/word/2010/wordml" xmlns:w15="http://schemas.microsoft.com/office/word/2012/wordml" xmlns:w16se="http://schemas.microsoft.com/office/word/2015/wordml/symex" mc:Ignorable="w14 w15 w16se">
   <w:docDefaults>
     <w:rPrDefault>
       <w:rPr>
@@ -20489,7 +21619,7 @@
       </w:pPr>
     </w:pPrDefault>
   </w:docDefaults>
-  <w:latentStyles w:defLockedState="0" w:defUIPriority="99" w:defSemiHidden="0" w:defUnhideWhenUsed="0" w:defQFormat="0" w:count="376">
+  <w:latentStyles w:defLockedState="0" w:defUIPriority="99" w:defSemiHidden="0" w:defUnhideWhenUsed="0" w:defQFormat="0" w:count="371">
     <w:lsdException w:name="Normal" w:uiPriority="0" w:qFormat="1"/>
     <w:lsdException w:name="heading 1" w:uiPriority="9" w:qFormat="1"/>
     <w:lsdException w:name="heading 2" w:semiHidden="1" w:uiPriority="9" w:unhideWhenUsed="1" w:qFormat="1"/>
@@ -20861,11 +21991,6 @@
     <w:lsdException w:name="List Table 5 Dark Accent 6" w:uiPriority="50"/>
     <w:lsdException w:name="List Table 6 Colorful Accent 6" w:uiPriority="51"/>
     <w:lsdException w:name="List Table 7 Colorful Accent 6" w:uiPriority="52"/>
-    <w:lsdException w:name="Mention" w:semiHidden="1" w:unhideWhenUsed="1"/>
-    <w:lsdException w:name="Smart Hyperlink" w:semiHidden="1" w:unhideWhenUsed="1"/>
-    <w:lsdException w:name="Hashtag" w:semiHidden="1" w:unhideWhenUsed="1"/>
-    <w:lsdException w:name="Unresolved Mention" w:semiHidden="1" w:unhideWhenUsed="1"/>
-    <w:lsdException w:name="Smart Link" w:semiHidden="1" w:unhideWhenUsed="1"/>
   </w:latentStyles>
   <w:style w:type="paragraph" w:default="1" w:styleId="Normal">
     <w:name w:val="Normal"/>
@@ -21683,7 +22808,7 @@
 </file>
 
 <file path=customXml/itemProps2.xml><?xml version="1.0" encoding="utf-8"?>
-<ds:datastoreItem xmlns:ds="http://schemas.openxmlformats.org/officeDocument/2006/customXml" ds:itemID="{451C711A-FD32-43BE-A157-B811E3045B7F}">
+<ds:datastoreItem xmlns:ds="http://schemas.openxmlformats.org/officeDocument/2006/customXml" ds:itemID="{0CEDE7B7-A348-408D-8CB8-622D442C4885}">
   <ds:schemaRefs>
     <ds:schemaRef ds:uri="http://schemas.openxmlformats.org/officeDocument/2006/bibliography"/>
   </ds:schemaRefs>

</xml_diff>